<commit_message>
Updates to course material for Geographic Data: Understanding the World Around Us course on Sat 23rd April 2016.
</commit_message>
<xml_diff>
--- a/Handout-QGIS.docx
+++ b/Handout-QGIS.docx
@@ -1,16 +1,10 @@
 
 <file path=word/document.xml><?xml version="1.0" encoding="utf-8"?>
-<w:document xmlns:wpc="http://schemas.microsoft.com/office/word/2010/wordprocessingCanvas" xmlns:mo="http://schemas.microsoft.com/office/mac/office/2008/main" xmlns:mc="http://schemas.openxmlformats.org/markup-compatibility/2006" xmlns:mv="urn:schemas-microsoft-com:mac:vml" xmlns:o="urn:schemas-microsoft-com:office:office" xmlns:r="http://schemas.openxmlformats.org/officeDocument/2006/relationships" xmlns:m="http://schemas.openxmlformats.org/officeDocument/2006/math" xmlns:v="urn:schemas-microsoft-com:vml" xmlns:wp14="http://schemas.microsoft.com/office/word/2010/wordprocessingDrawing" xmlns:wp="http://schemas.openxmlformats.org/drawingml/2006/wordprocessingDrawing" xmlns:w10="urn:schemas-microsoft-com:office:word" xmlns:w="http://schemas.openxmlformats.org/wordprocessingml/2006/main" xmlns:w14="http://schemas.microsoft.com/office/word/2010/wordml" xmlns:w15="http://schemas.microsoft.com/office/word/2012/wordml" xmlns:wpg="http://schemas.microsoft.com/office/word/2010/wordprocessingGroup" xmlns:wpi="http://schemas.microsoft.com/office/word/2010/wordprocessingInk" xmlns:wne="http://schemas.microsoft.com/office/word/2006/wordml" xmlns:wps="http://schemas.microsoft.com/office/word/2010/wordprocessingShape" mc:Ignorable="w14 w15 wp14">
+<w:document xmlns:wpc="http://schemas.microsoft.com/office/word/2010/wordprocessingCanvas" xmlns:mo="http://schemas.microsoft.com/office/mac/office/2008/main" xmlns:mc="http://schemas.openxmlformats.org/markup-compatibility/2006" xmlns:mv="urn:schemas-microsoft-com:mac:vml" xmlns:o="urn:schemas-microsoft-com:office:office" xmlns:r="http://schemas.openxmlformats.org/officeDocument/2006/relationships" xmlns:m="http://schemas.openxmlformats.org/officeDocument/2006/math" xmlns:v="urn:schemas-microsoft-com:vml" xmlns:wp14="http://schemas.microsoft.com/office/word/2010/wordprocessingDrawing" xmlns:wp="http://schemas.openxmlformats.org/drawingml/2006/wordprocessingDrawing" xmlns:w10="urn:schemas-microsoft-com:office:word" xmlns:w="http://schemas.openxmlformats.org/wordprocessingml/2006/main" xmlns:w14="http://schemas.microsoft.com/office/word/2010/wordml" xmlns:wpg="http://schemas.microsoft.com/office/word/2010/wordprocessingGroup" xmlns:wpi="http://schemas.microsoft.com/office/word/2010/wordprocessingInk" xmlns:wne="http://schemas.microsoft.com/office/word/2006/wordml" xmlns:wps="http://schemas.microsoft.com/office/word/2010/wordprocessingShape" mc:Ignorable="w14 wp14">
   <w:body>
     <w:p>
       <w:pPr>
-        <w:rPr>
-          <w:rFonts w:asciiTheme="majorHAnsi" w:eastAsia="Times New Roman" w:hAnsiTheme="majorHAnsi" w:cs="Times New Roman"/>
-          <w:sz w:val="36"/>
-          <w:szCs w:val="36"/>
-        </w:rPr>
-      </w:pPr>
-      <w:r>
+        <w:spacing w:before="120" w:after="120"/>
         <w:rPr>
           <w:rFonts w:asciiTheme="majorHAnsi" w:eastAsia="Times New Roman" w:hAnsiTheme="majorHAnsi" w:cs="Times New Roman"/>
           <w:b/>
@@ -20,17 +14,18 @@
           <w:szCs w:val="36"/>
           <w:shd w:val="clear" w:color="auto" w:fill="FFFFFF"/>
         </w:rPr>
-        <w:t>Introduction to QGIS: Understanding and Presenting Spatial Data</w:t>
-      </w:r>
+      </w:pPr>
       <w:r>
         <w:rPr>
           <w:rFonts w:asciiTheme="majorHAnsi" w:eastAsia="Times New Roman" w:hAnsiTheme="majorHAnsi" w:cs="Times New Roman"/>
-          <w:color w:val="031634"/>
+          <w:b/>
+          <w:bCs/>
+          <w:color w:val="222222"/>
           <w:sz w:val="36"/>
           <w:szCs w:val="36"/>
           <w:shd w:val="clear" w:color="auto" w:fill="FFFFFF"/>
         </w:rPr>
-        <w:t> </w:t>
+        <w:t>Geographic Data: Understanding the World Around Us</w:t>
       </w:r>
     </w:p>
     <w:p>
@@ -237,117 +232,91 @@
       <w:pPr>
         <w:rPr>
           <w:rFonts w:asciiTheme="majorHAnsi" w:hAnsiTheme="majorHAnsi"/>
+        </w:rPr>
+      </w:pPr>
+      <w:r>
+        <w:rPr>
+          <w:rFonts w:asciiTheme="majorHAnsi" w:hAnsiTheme="majorHAnsi"/>
           <w:b/>
           <w:sz w:val="28"/>
         </w:rPr>
-      </w:pPr>
+        <w:t>Location</w:t>
+      </w:r>
       <w:r>
         <w:rPr>
           <w:rFonts w:asciiTheme="majorHAnsi" w:hAnsiTheme="majorHAnsi"/>
           <w:b/>
           <w:sz w:val="28"/>
         </w:rPr>
-        <w:t>Location</w:t>
-      </w:r>
-    </w:p>
-    <w:p>
-      <w:pPr>
-        <w:rPr>
-          <w:rFonts w:asciiTheme="majorHAnsi" w:hAnsiTheme="majorHAnsi"/>
-        </w:rPr>
-      </w:pPr>
-      <w:r>
-        <w:rPr>
-          <w:rFonts w:asciiTheme="majorHAnsi" w:hAnsiTheme="majorHAnsi"/>
-        </w:rPr>
-        <w:t>Training Room 1 (IT Lab</w:t>
-      </w:r>
-      <w:r>
-        <w:rPr>
-          <w:rFonts w:asciiTheme="majorHAnsi" w:hAnsiTheme="majorHAnsi"/>
-        </w:rPr>
-        <w:t>, #</w:t>
-      </w:r>
-      <w:r>
-        <w:rPr>
-          <w:rFonts w:asciiTheme="majorHAnsi" w:hAnsiTheme="majorHAnsi"/>
-        </w:rPr>
-        <w:t>116</w:t>
-      </w:r>
-      <w:r>
-        <w:rPr>
-          <w:rFonts w:asciiTheme="majorHAnsi" w:hAnsiTheme="majorHAnsi"/>
-        </w:rPr>
-        <w:t xml:space="preserve">) &amp; </w:t>
-      </w:r>
-      <w:r>
-        <w:rPr>
-          <w:rFonts w:asciiTheme="majorHAnsi" w:hAnsiTheme="majorHAnsi"/>
-        </w:rPr>
-        <w:t xml:space="preserve">Staff </w:t>
-      </w:r>
-      <w:r>
-        <w:rPr>
-          <w:rFonts w:asciiTheme="majorHAnsi" w:hAnsiTheme="majorHAnsi"/>
-        </w:rPr>
-        <w:t xml:space="preserve">Meeting Room </w:t>
-      </w:r>
-      <w:r>
-        <w:rPr>
-          <w:rFonts w:asciiTheme="majorHAnsi" w:hAnsiTheme="majorHAnsi"/>
-        </w:rPr>
-        <w:t>(refreshments</w:t>
-      </w:r>
-      <w:r>
-        <w:rPr>
-          <w:rFonts w:asciiTheme="majorHAnsi" w:hAnsiTheme="majorHAnsi"/>
-        </w:rPr>
-        <w:t>, #215</w:t>
-      </w:r>
-      <w:r>
-        <w:rPr>
-          <w:rFonts w:asciiTheme="majorHAnsi" w:hAnsiTheme="majorHAnsi"/>
-        </w:rPr>
-        <w:t>), Sydney Jones Library, University of Liverpool.</w:t>
-      </w:r>
-    </w:p>
-    <w:p>
-      <w:pPr>
-        <w:rPr>
-          <w:rFonts w:asciiTheme="majorHAnsi" w:hAnsiTheme="majorHAnsi"/>
-        </w:rPr>
-      </w:pPr>
-    </w:p>
-    <w:p>
-      <w:pPr>
+        <w:t xml:space="preserve"> </w:t>
+      </w:r>
+      <w:r>
+        <w:rPr>
+          <w:rFonts w:asciiTheme="majorHAnsi" w:hAnsiTheme="majorHAnsi"/>
+        </w:rPr>
+        <w:t>G07 (IT Lab)</w:t>
+      </w:r>
+      <w:r>
+        <w:rPr>
+          <w:rFonts w:asciiTheme="majorHAnsi" w:hAnsiTheme="majorHAnsi"/>
+        </w:rPr>
+        <w:t xml:space="preserve"> </w:t>
+      </w:r>
+      <w:r>
+        <w:rPr>
+          <w:rFonts w:asciiTheme="majorHAnsi" w:hAnsiTheme="majorHAnsi"/>
+        </w:rPr>
+        <w:t xml:space="preserve">&amp; </w:t>
+      </w:r>
+      <w:r>
+        <w:rPr>
+          <w:rFonts w:asciiTheme="majorHAnsi" w:hAnsiTheme="majorHAnsi"/>
+        </w:rPr>
+        <w:t>Rooms 116 (lunch), 126 Mount Pleasant</w:t>
+      </w:r>
+      <w:r>
+        <w:rPr>
+          <w:rFonts w:asciiTheme="majorHAnsi" w:hAnsiTheme="majorHAnsi"/>
+        </w:rPr>
+        <w:t>, University of Liverpool.</w:t>
+      </w:r>
+    </w:p>
+    <w:p>
+      <w:pPr>
+        <w:rPr>
+          <w:rFonts w:asciiTheme="majorHAnsi" w:hAnsiTheme="majorHAnsi"/>
+        </w:rPr>
+      </w:pPr>
+    </w:p>
+    <w:p>
+      <w:pPr>
+        <w:rPr>
+          <w:rFonts w:asciiTheme="majorHAnsi" w:hAnsiTheme="majorHAnsi"/>
+        </w:rPr>
+      </w:pPr>
+      <w:r>
         <w:rPr>
           <w:rFonts w:asciiTheme="majorHAnsi" w:hAnsiTheme="majorHAnsi"/>
           <w:b/>
           <w:sz w:val="28"/>
         </w:rPr>
-      </w:pPr>
+        <w:t>Contact</w:t>
+      </w:r>
       <w:r>
         <w:rPr>
           <w:rFonts w:asciiTheme="majorHAnsi" w:hAnsiTheme="majorHAnsi"/>
           <w:b/>
           <w:sz w:val="28"/>
         </w:rPr>
-        <w:t>Contact</w:t>
-      </w:r>
-    </w:p>
-    <w:p>
-      <w:pPr>
-        <w:rPr>
-          <w:rFonts w:asciiTheme="majorHAnsi" w:hAnsiTheme="majorHAnsi"/>
-        </w:rPr>
-      </w:pPr>
+        <w:t xml:space="preserve"> </w:t>
+      </w:r>
       <w:r>
         <w:rPr>
           <w:rFonts w:asciiTheme="majorHAnsi" w:hAnsiTheme="majorHAnsi"/>
         </w:rPr>
         <w:t xml:space="preserve">Dr Nick Bearman, </w:t>
       </w:r>
-      <w:hyperlink r:id="rId7" w:history="1">
+      <w:hyperlink r:id="rId8" w:history="1">
         <w:r>
           <w:rPr>
             <w:rStyle w:val="Hyperlink"/>
@@ -407,7 +376,19 @@
         <w:rPr>
           <w:rFonts w:asciiTheme="majorHAnsi" w:hAnsiTheme="majorHAnsi"/>
         </w:rPr>
-        <w:t xml:space="preserve"> 9:45am – Registration &amp; Refreshments</w:t>
+        <w:t xml:space="preserve"> 9:40</w:t>
+      </w:r>
+      <w:r>
+        <w:rPr>
+          <w:rFonts w:asciiTheme="majorHAnsi" w:hAnsiTheme="majorHAnsi"/>
+        </w:rPr>
+        <w:t xml:space="preserve">am – Registration &amp; </w:t>
+      </w:r>
+      <w:r>
+        <w:rPr>
+          <w:rFonts w:asciiTheme="majorHAnsi" w:hAnsiTheme="majorHAnsi"/>
+        </w:rPr>
+        <w:t>Welcome</w:t>
       </w:r>
     </w:p>
     <w:p>
@@ -425,14 +406,21 @@
           <w:rFonts w:asciiTheme="majorHAnsi" w:hAnsiTheme="majorHAnsi"/>
           <w:lang w:val="en-US"/>
         </w:rPr>
-        <w:t>9:45am -</w:t>
-      </w:r>
-      <w:r>
-        <w:rPr>
-          <w:rFonts w:asciiTheme="majorHAnsi" w:hAnsiTheme="majorHAnsi"/>
-          <w:lang w:val="en-US"/>
-        </w:rPr>
-        <w:t xml:space="preserve"> 10:15</w:t>
+        <w:t>9:40</w:t>
+      </w:r>
+      <w:r>
+        <w:rPr>
+          <w:rFonts w:asciiTheme="majorHAnsi" w:hAnsiTheme="majorHAnsi"/>
+          <w:lang w:val="en-US"/>
+        </w:rPr>
+        <w:t>am -</w:t>
+      </w:r>
+      <w:r>
+        <w:rPr>
+          <w:rFonts w:asciiTheme="majorHAnsi" w:hAnsiTheme="majorHAnsi"/>
+          <w:lang w:val="en-US"/>
+        </w:rPr>
+        <w:t xml:space="preserve"> 10:00</w:t>
       </w:r>
       <w:r>
         <w:rPr>
@@ -457,64 +445,19 @@
           <w:rFonts w:asciiTheme="majorHAnsi" w:hAnsiTheme="majorHAnsi"/>
           <w:lang w:val="en-US"/>
         </w:rPr>
-        <w:t>10:15</w:t>
-      </w:r>
-      <w:r>
-        <w:rPr>
-          <w:rFonts w:asciiTheme="majorHAnsi" w:hAnsiTheme="majorHAnsi"/>
-          <w:lang w:val="en-US"/>
-        </w:rPr>
-        <w:t xml:space="preserve">am </w:t>
-      </w:r>
-      <w:r>
-        <w:rPr>
-          <w:rFonts w:asciiTheme="majorHAnsi" w:hAnsiTheme="majorHAnsi"/>
-          <w:lang w:val="en-US"/>
-        </w:rPr>
-        <w:t>-</w:t>
-      </w:r>
-      <w:r>
-        <w:rPr>
-          <w:rFonts w:asciiTheme="majorHAnsi" w:hAnsiTheme="majorHAnsi"/>
-          <w:lang w:val="en-US"/>
-        </w:rPr>
-        <w:t xml:space="preserve"> 11</w:t>
-      </w:r>
-      <w:r>
-        <w:rPr>
-          <w:rFonts w:asciiTheme="majorHAnsi" w:hAnsiTheme="majorHAnsi"/>
-          <w:lang w:val="en-US"/>
-        </w:rPr>
-        <w:t>:</w:t>
-      </w:r>
-      <w:r>
-        <w:rPr>
-          <w:rFonts w:asciiTheme="majorHAnsi" w:hAnsiTheme="majorHAnsi"/>
-          <w:lang w:val="en-US"/>
-        </w:rPr>
-        <w:t>00am – Practical 1</w:t>
-      </w:r>
-      <w:r>
-        <w:rPr>
-          <w:rFonts w:asciiTheme="majorHAnsi" w:hAnsiTheme="majorHAnsi"/>
-          <w:lang w:val="en-US"/>
-        </w:rPr>
-        <w:t xml:space="preserve"> </w:t>
+        <w:t xml:space="preserve">10:00am - 10:20am – </w:t>
       </w:r>
       <w:r>
         <w:rPr>
           <w:rFonts w:asciiTheme="majorHAnsi" w:hAnsiTheme="majorHAnsi"/>
           <w:i/>
-          <w:iCs/>
-          <w:lang w:val="en-US"/>
-        </w:rPr>
-        <w:t>Intro to QGIS</w:t>
-      </w:r>
-      <w:r>
-        <w:rPr>
-          <w:rFonts w:asciiTheme="majorHAnsi" w:hAnsiTheme="majorHAnsi"/>
-          <w:i/>
-          <w:iCs/>
+          <w:lang w:val="en-US"/>
+        </w:rPr>
+        <w:t>Google Earth</w:t>
+      </w:r>
+      <w:r>
+        <w:rPr>
+          <w:rFonts w:asciiTheme="majorHAnsi" w:hAnsiTheme="majorHAnsi"/>
           <w:lang w:val="en-US"/>
         </w:rPr>
         <w:t xml:space="preserve"> </w:t>
@@ -535,7 +478,28 @@
           <w:rFonts w:asciiTheme="majorHAnsi" w:hAnsiTheme="majorHAnsi"/>
           <w:lang w:val="en-US"/>
         </w:rPr>
-        <w:t>11</w:t>
+        <w:t>10:20</w:t>
+      </w:r>
+      <w:r>
+        <w:rPr>
+          <w:rFonts w:asciiTheme="majorHAnsi" w:hAnsiTheme="majorHAnsi"/>
+          <w:lang w:val="en-US"/>
+        </w:rPr>
+        <w:t xml:space="preserve">am </w:t>
+      </w:r>
+      <w:r>
+        <w:rPr>
+          <w:rFonts w:asciiTheme="majorHAnsi" w:hAnsiTheme="majorHAnsi"/>
+          <w:lang w:val="en-US"/>
+        </w:rPr>
+        <w:t>-</w:t>
+      </w:r>
+      <w:r>
+        <w:rPr>
+          <w:rFonts w:asciiTheme="majorHAnsi" w:hAnsiTheme="majorHAnsi"/>
+          <w:lang w:val="en-US"/>
+        </w:rPr>
+        <w:t xml:space="preserve"> 11</w:t>
       </w:r>
       <w:r>
         <w:rPr>
@@ -549,28 +513,32 @@
           <w:rFonts w:asciiTheme="majorHAnsi" w:hAnsiTheme="majorHAnsi"/>
           <w:lang w:val="en-US"/>
         </w:rPr>
-        <w:t>00</w:t>
-      </w:r>
-      <w:r>
-        <w:rPr>
-          <w:rFonts w:asciiTheme="majorHAnsi" w:hAnsiTheme="majorHAnsi"/>
-          <w:lang w:val="en-US"/>
-        </w:rPr>
-        <w:t>am</w:t>
-      </w:r>
-      <w:r>
-        <w:rPr>
-          <w:rFonts w:asciiTheme="majorHAnsi" w:hAnsiTheme="majorHAnsi"/>
-          <w:lang w:val="en-US"/>
-        </w:rPr>
-        <w:t xml:space="preserve"> - 11:30</w:t>
-      </w:r>
-      <w:r>
-        <w:rPr>
-          <w:rFonts w:asciiTheme="majorHAnsi" w:hAnsiTheme="majorHAnsi"/>
-          <w:lang w:val="en-US"/>
-        </w:rPr>
-        <w:t>am – Classification</w:t>
+        <w:t>00am – Practical 1</w:t>
+      </w:r>
+      <w:r>
+        <w:rPr>
+          <w:rFonts w:asciiTheme="majorHAnsi" w:hAnsiTheme="majorHAnsi"/>
+          <w:lang w:val="en-US"/>
+        </w:rPr>
+        <w:t xml:space="preserve"> </w:t>
+      </w:r>
+      <w:r>
+        <w:rPr>
+          <w:rFonts w:asciiTheme="majorHAnsi" w:hAnsiTheme="majorHAnsi"/>
+          <w:i/>
+          <w:iCs/>
+          <w:lang w:val="en-US"/>
+        </w:rPr>
+        <w:t>Intro to QGIS</w:t>
+      </w:r>
+      <w:r>
+        <w:rPr>
+          <w:rFonts w:asciiTheme="majorHAnsi" w:hAnsiTheme="majorHAnsi"/>
+          <w:i/>
+          <w:iCs/>
+          <w:lang w:val="en-US"/>
+        </w:rPr>
+        <w:t xml:space="preserve"> </w:t>
       </w:r>
     </w:p>
     <w:p>
@@ -586,32 +554,19 @@
       <w:r>
         <w:rPr>
           <w:rFonts w:asciiTheme="majorHAnsi" w:hAnsiTheme="majorHAnsi"/>
-          <w:lang w:val="en-US"/>
-        </w:rPr>
-        <w:t>11:45</w:t>
-      </w:r>
-      <w:r>
-        <w:rPr>
-          <w:rFonts w:asciiTheme="majorHAnsi" w:hAnsiTheme="majorHAnsi"/>
-          <w:lang w:val="en-US"/>
-        </w:rPr>
-        <w:t>am - 12:30pm – Practical 1</w:t>
-      </w:r>
-      <w:r>
-        <w:rPr>
-          <w:rFonts w:asciiTheme="majorHAnsi" w:hAnsiTheme="majorHAnsi"/>
-          <w:lang w:val="en-US"/>
-        </w:rPr>
-        <w:t xml:space="preserve"> </w:t>
-      </w:r>
-      <w:r>
-        <w:rPr>
-          <w:rFonts w:asciiTheme="majorHAnsi" w:hAnsiTheme="majorHAnsi"/>
           <w:i/>
           <w:iCs/>
           <w:lang w:val="en-US"/>
         </w:rPr>
-        <w:t>In</w:t>
+        <w:t xml:space="preserve">11:00am - 11:30am </w:t>
+      </w:r>
+      <w:r>
+        <w:rPr>
+          <w:rFonts w:asciiTheme="majorHAnsi" w:hAnsiTheme="majorHAnsi"/>
+          <w:i/>
+          <w:lang w:val="en-US"/>
+        </w:rPr>
+        <w:t>–</w:t>
       </w:r>
       <w:r>
         <w:rPr>
@@ -620,27 +575,7 @@
           <w:iCs/>
           <w:lang w:val="en-US"/>
         </w:rPr>
-        <w:t xml:space="preserve">tro to QGIS </w:t>
-      </w:r>
-      <w:proofErr w:type="spellStart"/>
-      <w:r>
-        <w:rPr>
-          <w:rFonts w:asciiTheme="majorHAnsi" w:hAnsiTheme="majorHAnsi"/>
-          <w:i/>
-          <w:iCs/>
-          <w:lang w:val="en-US"/>
-        </w:rPr>
-        <w:t>ctd</w:t>
-      </w:r>
-      <w:proofErr w:type="spellEnd"/>
-      <w:r>
-        <w:rPr>
-          <w:rFonts w:asciiTheme="majorHAnsi" w:hAnsiTheme="majorHAnsi"/>
-          <w:i/>
-          <w:iCs/>
-          <w:lang w:val="en-US"/>
-        </w:rPr>
-        <w:t>.</w:t>
+        <w:t xml:space="preserve"> Coffee (room 116)</w:t>
       </w:r>
     </w:p>
     <w:p>
@@ -656,47 +591,44 @@
       <w:r>
         <w:rPr>
           <w:rFonts w:asciiTheme="majorHAnsi" w:hAnsiTheme="majorHAnsi"/>
-          <w:i/>
-          <w:iCs/>
-          <w:lang w:val="en-US"/>
-        </w:rPr>
-        <w:t>12:30pm -</w:t>
-      </w:r>
-      <w:r>
-        <w:rPr>
-          <w:rFonts w:asciiTheme="majorHAnsi" w:hAnsiTheme="majorHAnsi"/>
-          <w:i/>
-          <w:iCs/>
-          <w:lang w:val="en-US"/>
-        </w:rPr>
-        <w:t xml:space="preserve"> 1:30</w:t>
-      </w:r>
-      <w:r>
-        <w:rPr>
-          <w:rFonts w:asciiTheme="majorHAnsi" w:hAnsiTheme="majorHAnsi"/>
-          <w:i/>
-          <w:iCs/>
-          <w:lang w:val="en-US"/>
-        </w:rPr>
-        <w:t>pm</w:t>
-      </w:r>
-      <w:r>
-        <w:rPr>
-          <w:rFonts w:asciiTheme="majorHAnsi" w:hAnsiTheme="majorHAnsi"/>
-          <w:i/>
-          <w:iCs/>
-          <w:lang w:val="en-US"/>
-        </w:rPr>
-        <w:t xml:space="preserve"> </w:t>
-      </w:r>
-      <w:r>
-        <w:rPr>
-          <w:rFonts w:asciiTheme="majorHAnsi" w:hAnsiTheme="majorHAnsi"/>
-          <w:i/>
-          <w:iCs/>
-          <w:lang w:val="en-US"/>
-        </w:rPr>
-        <w:t>– Lunch</w:t>
+          <w:lang w:val="en-US"/>
+        </w:rPr>
+        <w:t>11</w:t>
+      </w:r>
+      <w:r>
+        <w:rPr>
+          <w:rFonts w:asciiTheme="majorHAnsi" w:hAnsiTheme="majorHAnsi"/>
+          <w:lang w:val="en-US"/>
+        </w:rPr>
+        <w:t>:</w:t>
+      </w:r>
+      <w:r>
+        <w:rPr>
+          <w:rFonts w:asciiTheme="majorHAnsi" w:hAnsiTheme="majorHAnsi"/>
+          <w:lang w:val="en-US"/>
+        </w:rPr>
+        <w:t>30</w:t>
+      </w:r>
+      <w:r>
+        <w:rPr>
+          <w:rFonts w:asciiTheme="majorHAnsi" w:hAnsiTheme="majorHAnsi"/>
+          <w:lang w:val="en-US"/>
+        </w:rPr>
+        <w:t>am</w:t>
+      </w:r>
+      <w:r>
+        <w:rPr>
+          <w:rFonts w:asciiTheme="majorHAnsi" w:hAnsiTheme="majorHAnsi"/>
+          <w:lang w:val="en-US"/>
+        </w:rPr>
+        <w:t xml:space="preserve"> - 12:00pm</w:t>
+      </w:r>
+      <w:r>
+        <w:rPr>
+          <w:rFonts w:asciiTheme="majorHAnsi" w:hAnsiTheme="majorHAnsi"/>
+          <w:lang w:val="en-US"/>
+        </w:rPr>
+        <w:t xml:space="preserve"> – Classification</w:t>
       </w:r>
     </w:p>
     <w:p>
@@ -712,14 +644,75 @@
       <w:r>
         <w:rPr>
           <w:rFonts w:asciiTheme="majorHAnsi" w:hAnsiTheme="majorHAnsi"/>
-        </w:rPr>
-        <w:t>1:30pm -</w:t>
-      </w:r>
-      <w:r>
-        <w:rPr>
-          <w:rFonts w:asciiTheme="majorHAnsi" w:hAnsiTheme="majorHAnsi"/>
-        </w:rPr>
-        <w:t xml:space="preserve"> 1:45pm – Recap and Map Design</w:t>
+          <w:lang w:val="en-US"/>
+        </w:rPr>
+        <w:t>12</w:t>
+      </w:r>
+      <w:r>
+        <w:rPr>
+          <w:rFonts w:asciiTheme="majorHAnsi" w:hAnsiTheme="majorHAnsi"/>
+          <w:lang w:val="en-US"/>
+        </w:rPr>
+        <w:t>:</w:t>
+      </w:r>
+      <w:r>
+        <w:rPr>
+          <w:rFonts w:asciiTheme="majorHAnsi" w:hAnsiTheme="majorHAnsi"/>
+          <w:lang w:val="en-US"/>
+        </w:rPr>
+        <w:t>00pm - 1:00</w:t>
+      </w:r>
+      <w:r>
+        <w:rPr>
+          <w:rFonts w:asciiTheme="majorHAnsi" w:hAnsiTheme="majorHAnsi"/>
+          <w:lang w:val="en-US"/>
+        </w:rPr>
+        <w:t>pm – Practical 1</w:t>
+      </w:r>
+      <w:r>
+        <w:rPr>
+          <w:rFonts w:asciiTheme="majorHAnsi" w:hAnsiTheme="majorHAnsi"/>
+          <w:lang w:val="en-US"/>
+        </w:rPr>
+        <w:t xml:space="preserve"> </w:t>
+      </w:r>
+      <w:r>
+        <w:rPr>
+          <w:rFonts w:asciiTheme="majorHAnsi" w:hAnsiTheme="majorHAnsi"/>
+          <w:i/>
+          <w:iCs/>
+          <w:lang w:val="en-US"/>
+        </w:rPr>
+        <w:t>In</w:t>
+      </w:r>
+      <w:r>
+        <w:rPr>
+          <w:rFonts w:asciiTheme="majorHAnsi" w:hAnsiTheme="majorHAnsi"/>
+          <w:i/>
+          <w:iCs/>
+          <w:lang w:val="en-US"/>
+        </w:rPr>
+        <w:t xml:space="preserve">tro to QGIS </w:t>
+      </w:r>
+      <w:proofErr w:type="spellStart"/>
+      <w:r>
+        <w:rPr>
+          <w:rFonts w:asciiTheme="majorHAnsi" w:hAnsiTheme="majorHAnsi"/>
+          <w:i/>
+          <w:iCs/>
+          <w:lang w:val="en-US"/>
+        </w:rPr>
+        <w:t>ctd</w:t>
+      </w:r>
+      <w:proofErr w:type="spellEnd"/>
+      <w:r>
+        <w:rPr>
+          <w:rFonts w:asciiTheme="majorHAnsi" w:hAnsiTheme="majorHAnsi"/>
+          <w:i/>
+          <w:iCs/>
+          <w:lang w:val="en-US"/>
+        </w:rPr>
+        <w:t>.</w:t>
       </w:r>
     </w:p>
     <w:p>
@@ -735,46 +728,19 @@
       <w:r>
         <w:rPr>
           <w:rFonts w:asciiTheme="majorHAnsi" w:hAnsiTheme="majorHAnsi"/>
-          <w:lang w:val="en-US"/>
-        </w:rPr>
-        <w:t>1:45</w:t>
-      </w:r>
-      <w:r>
-        <w:rPr>
-          <w:rFonts w:asciiTheme="majorHAnsi" w:hAnsiTheme="majorHAnsi"/>
-          <w:lang w:val="en-US"/>
-        </w:rPr>
-        <w:t>pm - 3:00</w:t>
-      </w:r>
-      <w:r>
-        <w:rPr>
-          <w:rFonts w:asciiTheme="majorHAnsi" w:hAnsiTheme="majorHAnsi"/>
-          <w:lang w:val="en-US"/>
-        </w:rPr>
-        <w:t>pm – P</w:t>
-      </w:r>
-      <w:r>
-        <w:rPr>
-          <w:rFonts w:asciiTheme="majorHAnsi" w:hAnsiTheme="majorHAnsi"/>
-          <w:lang w:val="en-US"/>
-        </w:rPr>
-        <w:t xml:space="preserve">ractical </w:t>
-      </w:r>
-      <w:r>
-        <w:rPr>
-          <w:rFonts w:asciiTheme="majorHAnsi" w:hAnsiTheme="majorHAnsi"/>
-          <w:lang w:val="en-US"/>
-        </w:rPr>
-        <w:t xml:space="preserve">2 </w:t>
-      </w:r>
-      <w:r>
-        <w:rPr>
-          <w:rFonts w:asciiTheme="majorHAnsi" w:hAnsiTheme="majorHAnsi"/>
           <w:i/>
           <w:iCs/>
           <w:lang w:val="en-US"/>
         </w:rPr>
-        <w:t>Tiger Map</w:t>
+        <w:t xml:space="preserve">1:00pm - 2:00pm </w:t>
+      </w:r>
+      <w:r>
+        <w:rPr>
+          <w:rFonts w:asciiTheme="majorHAnsi" w:hAnsiTheme="majorHAnsi"/>
+          <w:i/>
+          <w:lang w:val="en-US"/>
+        </w:rPr>
+        <w:t>–</w:t>
       </w:r>
       <w:r>
         <w:rPr>
@@ -783,7 +749,7 @@
           <w:iCs/>
           <w:lang w:val="en-US"/>
         </w:rPr>
-        <w:t xml:space="preserve"> </w:t>
+        <w:t xml:space="preserve"> Lunch (room 116)</w:t>
       </w:r>
     </w:p>
     <w:p>
@@ -799,45 +765,14 @@
       <w:r>
         <w:rPr>
           <w:rFonts w:asciiTheme="majorHAnsi" w:hAnsiTheme="majorHAnsi"/>
-          <w:i/>
-          <w:iCs/>
-          <w:lang w:val="en-US"/>
-        </w:rPr>
-        <w:t>3:00</w:t>
-      </w:r>
-      <w:r>
-        <w:rPr>
-          <w:rFonts w:asciiTheme="majorHAnsi" w:hAnsiTheme="majorHAnsi"/>
-          <w:i/>
-          <w:iCs/>
-          <w:lang w:val="en-US"/>
-        </w:rPr>
-        <w:t xml:space="preserve">pm </w:t>
-      </w:r>
-      <w:r>
-        <w:rPr>
-          <w:rFonts w:asciiTheme="majorHAnsi" w:hAnsiTheme="majorHAnsi"/>
-          <w:lang w:val="en-US"/>
-        </w:rPr>
-        <w:t>-</w:t>
-      </w:r>
-      <w:r>
-        <w:rPr>
-          <w:rFonts w:asciiTheme="majorHAnsi" w:hAnsiTheme="majorHAnsi"/>
-          <w:i/>
-          <w:iCs/>
-          <w:lang w:val="en-US"/>
-        </w:rPr>
-        <w:t xml:space="preserve"> 3:15</w:t>
-      </w:r>
-      <w:r>
-        <w:rPr>
-          <w:rFonts w:asciiTheme="majorHAnsi" w:hAnsiTheme="majorHAnsi"/>
-          <w:i/>
-          <w:iCs/>
-          <w:lang w:val="en-US"/>
-        </w:rPr>
-        <w:t>pm – Coffee</w:t>
+        </w:rPr>
+        <w:t>2:00pm - 2:15</w:t>
+      </w:r>
+      <w:r>
+        <w:rPr>
+          <w:rFonts w:asciiTheme="majorHAnsi" w:hAnsiTheme="majorHAnsi"/>
+        </w:rPr>
+        <w:t>pm – Recap and Map Design</w:t>
       </w:r>
     </w:p>
     <w:p>
@@ -855,21 +790,134 @@
           <w:rFonts w:asciiTheme="majorHAnsi" w:hAnsiTheme="majorHAnsi"/>
           <w:lang w:val="en-US"/>
         </w:rPr>
+        <w:t>2:15pm - 3:15</w:t>
+      </w:r>
+      <w:r>
+        <w:rPr>
+          <w:rFonts w:asciiTheme="majorHAnsi" w:hAnsiTheme="majorHAnsi"/>
+          <w:lang w:val="en-US"/>
+        </w:rPr>
+        <w:t>pm – P</w:t>
+      </w:r>
+      <w:r>
+        <w:rPr>
+          <w:rFonts w:asciiTheme="majorHAnsi" w:hAnsiTheme="majorHAnsi"/>
+          <w:lang w:val="en-US"/>
+        </w:rPr>
+        <w:t xml:space="preserve">ractical </w:t>
+      </w:r>
+      <w:r>
+        <w:rPr>
+          <w:rFonts w:asciiTheme="majorHAnsi" w:hAnsiTheme="majorHAnsi"/>
+          <w:lang w:val="en-US"/>
+        </w:rPr>
+        <w:t xml:space="preserve">2 </w:t>
+      </w:r>
+      <w:r>
+        <w:rPr>
+          <w:rFonts w:asciiTheme="majorHAnsi" w:hAnsiTheme="majorHAnsi"/>
+          <w:i/>
+          <w:iCs/>
+          <w:lang w:val="en-US"/>
+        </w:rPr>
+        <w:t>Tiger Map</w:t>
+      </w:r>
+      <w:r>
+        <w:rPr>
+          <w:rFonts w:asciiTheme="majorHAnsi" w:hAnsiTheme="majorHAnsi"/>
+          <w:i/>
+          <w:iCs/>
+          <w:lang w:val="en-US"/>
+        </w:rPr>
+        <w:t xml:space="preserve"> </w:t>
+      </w:r>
+    </w:p>
+    <w:p>
+      <w:pPr>
+        <w:numPr>
+          <w:ilvl w:val="0"/>
+          <w:numId w:val="2"/>
+        </w:numPr>
+        <w:rPr>
+          <w:rFonts w:asciiTheme="majorHAnsi" w:hAnsiTheme="majorHAnsi"/>
+        </w:rPr>
+      </w:pPr>
+      <w:r>
+        <w:rPr>
+          <w:rFonts w:asciiTheme="majorHAnsi" w:hAnsiTheme="majorHAnsi"/>
+          <w:i/>
+          <w:iCs/>
+          <w:lang w:val="en-US"/>
+        </w:rPr>
         <w:t>3:15</w:t>
       </w:r>
       <w:r>
         <w:rPr>
           <w:rFonts w:asciiTheme="majorHAnsi" w:hAnsiTheme="majorHAnsi"/>
-          <w:lang w:val="en-US"/>
-        </w:rPr>
-        <w:t>pm - 4pm</w:t>
-      </w:r>
-      <w:r>
-        <w:rPr>
-          <w:rFonts w:asciiTheme="majorHAnsi" w:hAnsiTheme="majorHAnsi"/>
-          <w:lang w:val="en-US"/>
-        </w:rPr>
-        <w:t xml:space="preserve">/4:30pm – Practical 2 </w:t>
+          <w:i/>
+          <w:iCs/>
+          <w:lang w:val="en-US"/>
+        </w:rPr>
+        <w:t xml:space="preserve">pm </w:t>
+      </w:r>
+      <w:r>
+        <w:rPr>
+          <w:rFonts w:asciiTheme="majorHAnsi" w:hAnsiTheme="majorHAnsi"/>
+          <w:lang w:val="en-US"/>
+        </w:rPr>
+        <w:t>-</w:t>
+      </w:r>
+      <w:r>
+        <w:rPr>
+          <w:rFonts w:asciiTheme="majorHAnsi" w:hAnsiTheme="majorHAnsi"/>
+          <w:i/>
+          <w:iCs/>
+          <w:lang w:val="en-US"/>
+        </w:rPr>
+        <w:t xml:space="preserve"> 3:30</w:t>
+      </w:r>
+      <w:r>
+        <w:rPr>
+          <w:rFonts w:asciiTheme="majorHAnsi" w:hAnsiTheme="majorHAnsi"/>
+          <w:i/>
+          <w:iCs/>
+          <w:lang w:val="en-US"/>
+        </w:rPr>
+        <w:t xml:space="preserve">pm – </w:t>
+      </w:r>
+      <w:r>
+        <w:rPr>
+          <w:rFonts w:asciiTheme="majorHAnsi" w:hAnsiTheme="majorHAnsi"/>
+          <w:i/>
+          <w:iCs/>
+          <w:lang w:val="en-US"/>
+        </w:rPr>
+        <w:t>Break</w:t>
+      </w:r>
+    </w:p>
+    <w:p>
+      <w:pPr>
+        <w:numPr>
+          <w:ilvl w:val="0"/>
+          <w:numId w:val="2"/>
+        </w:numPr>
+        <w:rPr>
+          <w:rFonts w:asciiTheme="majorHAnsi" w:hAnsiTheme="majorHAnsi"/>
+        </w:rPr>
+      </w:pPr>
+      <w:r>
+        <w:rPr>
+          <w:rFonts w:asciiTheme="majorHAnsi" w:hAnsiTheme="majorHAnsi"/>
+          <w:lang w:val="en-US"/>
+        </w:rPr>
+        <w:t xml:space="preserve">3:30pm - </w:t>
+      </w:r>
+      <w:r>
+        <w:rPr>
+          <w:rFonts w:asciiTheme="majorHAnsi" w:hAnsiTheme="majorHAnsi"/>
+          <w:lang w:val="en-US"/>
+        </w:rPr>
+        <w:t xml:space="preserve">4:30pm – Practical 2 </w:t>
       </w:r>
       <w:r>
         <w:rPr>
@@ -921,7 +969,7 @@
         </w:rPr>
         <w:t xml:space="preserve">Electronic versions of all resources: </w:t>
       </w:r>
-      <w:hyperlink r:id="rId8" w:history="1">
+      <w:hyperlink r:id="rId9" w:history="1">
         <w:r>
           <w:rPr>
             <w:rStyle w:val="Hyperlink"/>
@@ -939,7 +987,6 @@
     </w:p>
     <w:p>
       <w:pPr>
-        <w:pStyle w:val="ListParagraph"/>
         <w:numPr>
           <w:ilvl w:val="0"/>
           <w:numId w:val="2"/>
@@ -952,24 +999,9 @@
       <w:r>
         <w:rPr>
           <w:rFonts w:asciiTheme="majorHAnsi" w:hAnsiTheme="majorHAnsi"/>
-        </w:rPr>
-        <w:t xml:space="preserve">Course Survey: </w:t>
-      </w:r>
-      <w:hyperlink r:id="rId9" w:history="1">
-        <w:r>
-          <w:rPr>
-            <w:rStyle w:val="Hyperlink"/>
-            <w:rFonts w:asciiTheme="majorHAnsi" w:hAnsiTheme="majorHAnsi"/>
-            <w:lang w:val="en-US"/>
-          </w:rPr>
-          <w:t>bit.ly/1VrkHi4</w:t>
-        </w:r>
-      </w:hyperlink>
-      <w:r>
-        <w:rPr>
-          <w:rFonts w:asciiTheme="majorHAnsi" w:hAnsiTheme="majorHAnsi"/>
-        </w:rPr>
-        <w:t xml:space="preserve"> or </w:t>
+          <w:lang w:val="en-US"/>
+        </w:rPr>
+        <w:t xml:space="preserve">Infuse (for Census data) - </w:t>
       </w:r>
       <w:hyperlink r:id="rId10" w:history="1">
         <w:r>
@@ -978,9 +1010,42 @@
             <w:rFonts w:asciiTheme="majorHAnsi" w:hAnsiTheme="majorHAnsi"/>
             <w:lang w:val="en-US"/>
           </w:rPr>
-          <w:t>https://</w:t>
+          <w:t>http://infuse.mimas.ac.uk</w:t>
         </w:r>
       </w:hyperlink>
+      <w:r>
+        <w:rPr>
+          <w:rFonts w:asciiTheme="majorHAnsi" w:hAnsiTheme="majorHAnsi"/>
+          <w:lang w:val="en-US"/>
+        </w:rPr>
+        <w:t xml:space="preserve"> </w:t>
+      </w:r>
+    </w:p>
+    <w:p>
+      <w:pPr>
+        <w:numPr>
+          <w:ilvl w:val="0"/>
+          <w:numId w:val="2"/>
+        </w:numPr>
+        <w:rPr>
+          <w:rFonts w:asciiTheme="majorHAnsi" w:hAnsiTheme="majorHAnsi"/>
+          <w:lang w:val="en-US"/>
+        </w:rPr>
+      </w:pPr>
+      <w:r>
+        <w:rPr>
+          <w:rFonts w:asciiTheme="majorHAnsi" w:hAnsiTheme="majorHAnsi"/>
+          <w:lang w:val="en-US"/>
+        </w:rPr>
+        <w:t>Census boundary data</w:t>
+      </w:r>
+      <w:r>
+        <w:rPr>
+          <w:rFonts w:asciiTheme="majorHAnsi" w:hAnsiTheme="majorHAnsi"/>
+          <w:lang w:val="en-US"/>
+        </w:rPr>
+        <w:t xml:space="preserve"> - </w:t>
+      </w:r>
       <w:hyperlink r:id="rId11" w:history="1">
         <w:r>
           <w:rPr>
@@ -988,9 +1053,16 @@
             <w:rFonts w:asciiTheme="majorHAnsi" w:hAnsiTheme="majorHAnsi"/>
             <w:lang w:val="en-US"/>
           </w:rPr>
-          <w:t>oxford.onlinesurveys.ac.uk/introduction-to-qgis-understanding-and-presenting-spatial</w:t>
+          <w:t>http://census.ukdataservice.ac.uk/get-data/boundary-data.aspx</w:t>
         </w:r>
       </w:hyperlink>
+      <w:r>
+        <w:rPr>
+          <w:rFonts w:asciiTheme="majorHAnsi" w:hAnsiTheme="majorHAnsi"/>
+          <w:lang w:val="en-US"/>
+        </w:rPr>
+        <w:t xml:space="preserve"> </w:t>
+      </w:r>
     </w:p>
     <w:p>
       <w:pPr>
@@ -1003,22 +1075,28 @@
           <w:lang w:val="en-US"/>
         </w:rPr>
       </w:pPr>
-      <w:bookmarkStart w:id="0" w:name="_GoBack"/>
-      <w:bookmarkEnd w:id="0"/>
-      <w:r>
-        <w:rPr>
-          <w:rFonts w:asciiTheme="majorHAnsi" w:hAnsiTheme="majorHAnsi"/>
-          <w:lang w:val="en-US"/>
-        </w:rPr>
-        <w:t xml:space="preserve">Infuse (for Census data) - </w:t>
+      <w:r>
+        <w:rPr>
+          <w:rFonts w:asciiTheme="majorHAnsi" w:hAnsiTheme="majorHAnsi"/>
+          <w:lang w:val="en-US"/>
+        </w:rPr>
+        <w:t>OS Open data</w:t>
+      </w:r>
+      <w:r>
+        <w:rPr>
+          <w:rFonts w:asciiTheme="majorHAnsi" w:hAnsiTheme="majorHAnsi"/>
+          <w:lang w:val="en-US"/>
+        </w:rPr>
+        <w:t xml:space="preserve"> - </w:t>
       </w:r>
       <w:hyperlink r:id="rId12" w:history="1">
         <w:r>
           <w:rPr>
+            <w:rStyle w:val="Hyperlink"/>
             <w:rFonts w:asciiTheme="majorHAnsi" w:hAnsiTheme="majorHAnsi"/>
             <w:lang w:val="en-US"/>
           </w:rPr>
-          <w:t>http://infuse.mimas.ac.uk/</w:t>
+          <w:t>http://www.ordnancesurvey.co.uk/opendata</w:t>
         </w:r>
       </w:hyperlink>
       <w:r>
@@ -1027,95 +1105,6 @@
           <w:lang w:val="en-US"/>
         </w:rPr>
         <w:t xml:space="preserve"> </w:t>
-      </w:r>
-      <w:r>
-        <w:rPr>
-          <w:rFonts w:asciiTheme="majorHAnsi" w:hAnsiTheme="majorHAnsi"/>
-          <w:lang w:val="en-US"/>
-        </w:rPr>
-        <w:t xml:space="preserve"> </w:t>
-      </w:r>
-      <w:r>
-        <w:rPr>
-          <w:rFonts w:asciiTheme="majorHAnsi" w:hAnsiTheme="majorHAnsi"/>
-          <w:lang w:val="en-US"/>
-        </w:rPr>
-        <w:t xml:space="preserve"> </w:t>
-      </w:r>
-    </w:p>
-    <w:p>
-      <w:pPr>
-        <w:numPr>
-          <w:ilvl w:val="0"/>
-          <w:numId w:val="2"/>
-        </w:numPr>
-        <w:rPr>
-          <w:rFonts w:asciiTheme="majorHAnsi" w:hAnsiTheme="majorHAnsi"/>
-          <w:lang w:val="en-US"/>
-        </w:rPr>
-      </w:pPr>
-      <w:r>
-        <w:rPr>
-          <w:rFonts w:asciiTheme="majorHAnsi" w:hAnsiTheme="majorHAnsi"/>
-          <w:lang w:val="en-US"/>
-        </w:rPr>
-        <w:t>Census boundary data</w:t>
-      </w:r>
-      <w:r>
-        <w:rPr>
-          <w:rFonts w:asciiTheme="majorHAnsi" w:hAnsiTheme="majorHAnsi"/>
-          <w:lang w:val="en-US"/>
-        </w:rPr>
-        <w:t xml:space="preserve"> - </w:t>
-      </w:r>
-      <w:hyperlink r:id="rId13" w:history="1">
-        <w:r>
-          <w:rPr>
-            <w:rFonts w:asciiTheme="majorHAnsi" w:hAnsiTheme="majorHAnsi"/>
-            <w:lang w:val="en-US"/>
-          </w:rPr>
-          <w:t>http://census.ukdataservice.ac.uk/get-data/boundary-data.aspx</w:t>
-        </w:r>
-      </w:hyperlink>
-      <w:r>
-        <w:rPr>
-          <w:rFonts w:asciiTheme="majorHAnsi" w:hAnsiTheme="majorHAnsi"/>
-          <w:lang w:val="en-US"/>
-        </w:rPr>
-        <w:t xml:space="preserve"> </w:t>
-      </w:r>
-    </w:p>
-    <w:p>
-      <w:pPr>
-        <w:numPr>
-          <w:ilvl w:val="0"/>
-          <w:numId w:val="2"/>
-        </w:numPr>
-        <w:rPr>
-          <w:rFonts w:asciiTheme="majorHAnsi" w:hAnsiTheme="majorHAnsi"/>
-          <w:lang w:val="en-US"/>
-        </w:rPr>
-      </w:pPr>
-      <w:r>
-        <w:rPr>
-          <w:rFonts w:asciiTheme="majorHAnsi" w:hAnsiTheme="majorHAnsi"/>
-          <w:lang w:val="en-US"/>
-        </w:rPr>
-        <w:t>OS Open data</w:t>
-      </w:r>
-      <w:r>
-        <w:rPr>
-          <w:rFonts w:asciiTheme="majorHAnsi" w:hAnsiTheme="majorHAnsi"/>
-          <w:lang w:val="en-US"/>
-        </w:rPr>
-        <w:t xml:space="preserve"> - </w:t>
-      </w:r>
-      <w:r>
-        <w:rPr>
-          <w:rFonts w:asciiTheme="majorHAnsi" w:hAnsiTheme="majorHAnsi"/>
-          <w:lang w:val="en-US"/>
-        </w:rPr>
-        <w:t>http://www.ordnancesurvey.co.uk/opendata</w:t>
       </w:r>
     </w:p>
     <w:p>
@@ -1151,9 +1140,10 @@
         </w:rPr>
         <w:t xml:space="preserve"> </w:t>
       </w:r>
-      <w:hyperlink r:id="rId14" w:history="1">
+      <w:hyperlink r:id="rId13" w:history="1">
         <w:r>
           <w:rPr>
+            <w:rStyle w:val="Hyperlink"/>
             <w:rFonts w:asciiTheme="majorHAnsi" w:hAnsiTheme="majorHAnsi"/>
             <w:lang w:val="en-US"/>
           </w:rPr>
@@ -1165,6 +1155,49 @@
           <w:rFonts w:asciiTheme="majorHAnsi" w:hAnsiTheme="majorHAnsi"/>
           <w:lang w:val="en-US"/>
         </w:rPr>
+        <w:t xml:space="preserve">  </w:t>
+      </w:r>
+    </w:p>
+    <w:p>
+      <w:pPr>
+        <w:pStyle w:val="ListParagraph"/>
+        <w:numPr>
+          <w:ilvl w:val="0"/>
+          <w:numId w:val="2"/>
+        </w:numPr>
+        <w:rPr>
+          <w:rFonts w:asciiTheme="majorHAnsi" w:hAnsiTheme="majorHAnsi"/>
+          <w:lang w:val="en-US"/>
+        </w:rPr>
+      </w:pPr>
+      <w:r>
+        <w:rPr>
+          <w:rFonts w:asciiTheme="majorHAnsi" w:hAnsiTheme="majorHAnsi"/>
+          <w:lang w:val="en-US"/>
+        </w:rPr>
+        <w:t>GADM</w:t>
+      </w:r>
+      <w:r>
+        <w:rPr>
+          <w:rFonts w:asciiTheme="majorHAnsi" w:hAnsiTheme="majorHAnsi"/>
+          <w:lang w:val="en-US"/>
+        </w:rPr>
+        <w:t xml:space="preserve"> (Global Administrative Areas) </w:t>
+      </w:r>
+      <w:hyperlink r:id="rId14" w:history="1">
+        <w:r>
+          <w:rPr>
+            <w:rStyle w:val="Hyperlink"/>
+            <w:rFonts w:ascii="Calibri" w:hAnsi="Calibri" w:cs="Courier New"/>
+          </w:rPr>
+          <w:t>http://www.gadm.org</w:t>
+        </w:r>
+      </w:hyperlink>
+      <w:r>
+        <w:rPr>
+          <w:rFonts w:asciiTheme="majorHAnsi" w:hAnsiTheme="majorHAnsi"/>
+          <w:lang w:val="en-US"/>
+        </w:rPr>
         <w:t xml:space="preserve"> </w:t>
       </w:r>
     </w:p>
@@ -1228,24 +1261,6 @@
         <w:rPr>
           <w:rFonts w:asciiTheme="majorHAnsi" w:hAnsiTheme="majorHAnsi"/>
         </w:rPr>
-        <w:t>Remember that a green post it means you are progressing well, a red post it means you need help (particularly useful if I am busy with someone else, so can’t come to you straight away).</w:t>
-      </w:r>
-    </w:p>
-    <w:p>
-      <w:pPr>
-        <w:pStyle w:val="ListParagraph"/>
-        <w:numPr>
-          <w:ilvl w:val="0"/>
-          <w:numId w:val="5"/>
-        </w:numPr>
-        <w:rPr>
-          <w:rFonts w:asciiTheme="majorHAnsi" w:hAnsiTheme="majorHAnsi"/>
-        </w:rPr>
-      </w:pPr>
-      <w:r>
-        <w:rPr>
-          <w:rFonts w:asciiTheme="majorHAnsi" w:hAnsiTheme="majorHAnsi"/>
-        </w:rPr>
         <w:t xml:space="preserve">If you have time, you can complete the optional exercises, but if you don’t have time you don’t need to. </w:t>
       </w:r>
     </w:p>
@@ -1255,6 +1270,16 @@
           <w:rFonts w:asciiTheme="majorHAnsi" w:hAnsiTheme="majorHAnsi"/>
         </w:rPr>
       </w:pPr>
+      <w:bookmarkStart w:id="0" w:name="_GoBack"/>
+      <w:bookmarkEnd w:id="0"/>
+    </w:p>
+    <w:p>
+      <w:pPr>
+        <w:jc w:val="center"/>
+        <w:rPr>
+          <w:rFonts w:asciiTheme="majorHAnsi" w:hAnsiTheme="majorHAnsi"/>
+        </w:rPr>
+      </w:pPr>
       <w:r>
         <w:rPr>
           <w:rFonts w:asciiTheme="majorHAnsi" w:hAnsiTheme="majorHAnsi"/>
@@ -1262,18 +1287,10 @@
           <w:lang w:val="en-US"/>
         </w:rPr>
         <w:drawing>
-          <wp:anchor distT="0" distB="0" distL="114300" distR="114300" simplePos="0" relativeHeight="251658240" behindDoc="0" locked="0" layoutInCell="1" allowOverlap="1" wp14:anchorId="12C443ED" wp14:editId="54F2FFAC">
-            <wp:simplePos x="0" y="0"/>
-            <wp:positionH relativeFrom="column">
-              <wp:posOffset>3886200</wp:posOffset>
-            </wp:positionH>
-            <wp:positionV relativeFrom="paragraph">
-              <wp:posOffset>131445</wp:posOffset>
-            </wp:positionV>
-            <wp:extent cx="2289810" cy="688340"/>
-            <wp:effectExtent l="0" t="0" r="0" b="0"/>
-            <wp:wrapNone/>
-            <wp:docPr id="1" name="Picture 1"/>
+          <wp:inline distT="0" distB="0" distL="0" distR="0" wp14:anchorId="6AA3FE4D" wp14:editId="751191DF">
+            <wp:extent cx="5604610" cy="862371"/>
+            <wp:effectExtent l="0" t="0" r="8890" b="1270"/>
+            <wp:docPr id="3" name="Picture 3" descr="Macintosh HD:Users:nickbearman:Desktop:Screen Shot 2016-04-21 at 9.10.43 am.png"/>
             <wp:cNvGraphicFramePr>
               <a:graphicFrameLocks xmlns:a="http://schemas.openxmlformats.org/drawingml/2006/main" noChangeAspect="1"/>
             </wp:cNvGraphicFramePr>
@@ -1281,14 +1298,13 @@
               <a:graphicData uri="http://schemas.openxmlformats.org/drawingml/2006/picture">
                 <pic:pic xmlns:pic="http://schemas.openxmlformats.org/drawingml/2006/picture">
                   <pic:nvPicPr>
-                    <pic:cNvPr id="0" name="Picture 1"/>
+                    <pic:cNvPr id="0" name="Picture 1" descr="Macintosh HD:Users:nickbearman:Desktop:Screen Shot 2016-04-21 at 9.10.43 am.png"/>
                     <pic:cNvPicPr>
                       <a:picLocks noChangeAspect="1" noChangeArrowheads="1"/>
                     </pic:cNvPicPr>
                   </pic:nvPicPr>
                   <pic:blipFill>
                     <a:blip r:embed="rId15">
-                      <a:grayscl/>
                       <a:extLst>
                         <a:ext uri="{28A0092B-C50C-407E-A947-70E740481C1C}">
                           <a14:useLocalDpi xmlns:a14="http://schemas.microsoft.com/office/drawing/2010/main" val="0"/>
@@ -1303,7 +1319,7 @@
                   <pic:spPr bwMode="auto">
                     <a:xfrm>
                       <a:off x="0" y="0"/>
-                      <a:ext cx="2289810" cy="688340"/>
+                      <a:ext cx="5607857" cy="862871"/>
                     </a:xfrm>
                     <a:prstGeom prst="rect">
                       <a:avLst/>
@@ -1316,95 +1332,12 @@
                 </pic:pic>
               </a:graphicData>
             </a:graphic>
-            <wp14:sizeRelH relativeFrom="page">
-              <wp14:pctWidth>0</wp14:pctWidth>
-            </wp14:sizeRelH>
-            <wp14:sizeRelV relativeFrom="page">
-              <wp14:pctHeight>0</wp14:pctHeight>
-            </wp14:sizeRelV>
-          </wp:anchor>
+          </wp:inline>
         </w:drawing>
       </w:r>
     </w:p>
-    <w:p>
-      <w:pPr>
-        <w:rPr>
-          <w:rFonts w:asciiTheme="majorHAnsi" w:hAnsiTheme="majorHAnsi"/>
-        </w:rPr>
-      </w:pPr>
-      <w:r>
-        <w:rPr>
-          <w:rFonts w:asciiTheme="majorHAnsi" w:hAnsiTheme="majorHAnsi"/>
-          <w:noProof/>
-          <w:lang w:val="en-US"/>
-        </w:rPr>
-        <w:drawing>
-          <wp:anchor distT="0" distB="0" distL="114300" distR="114300" simplePos="0" relativeHeight="251659264" behindDoc="0" locked="0" layoutInCell="1" allowOverlap="1" wp14:anchorId="4439A8FA" wp14:editId="16DA6F78">
-            <wp:simplePos x="0" y="0"/>
-            <wp:positionH relativeFrom="column">
-              <wp:posOffset>457200</wp:posOffset>
-            </wp:positionH>
-            <wp:positionV relativeFrom="paragraph">
-              <wp:posOffset>59690</wp:posOffset>
-            </wp:positionV>
-            <wp:extent cx="2463800" cy="567690"/>
-            <wp:effectExtent l="0" t="0" r="0" b="0"/>
-            <wp:wrapNone/>
-            <wp:docPr id="2" name="Picture 2"/>
-            <wp:cNvGraphicFramePr>
-              <a:graphicFrameLocks xmlns:a="http://schemas.openxmlformats.org/drawingml/2006/main" noChangeAspect="1"/>
-            </wp:cNvGraphicFramePr>
-            <a:graphic xmlns:a="http://schemas.openxmlformats.org/drawingml/2006/main">
-              <a:graphicData uri="http://schemas.openxmlformats.org/drawingml/2006/picture">
-                <pic:pic xmlns:pic="http://schemas.openxmlformats.org/drawingml/2006/picture">
-                  <pic:nvPicPr>
-                    <pic:cNvPr id="0" name="Picture 2"/>
-                    <pic:cNvPicPr>
-                      <a:picLocks noChangeAspect="1" noChangeArrowheads="1"/>
-                    </pic:cNvPicPr>
-                  </pic:nvPicPr>
-                  <pic:blipFill>
-                    <a:blip r:embed="rId16">
-                      <a:grayscl/>
-                      <a:extLst>
-                        <a:ext uri="{28A0092B-C50C-407E-A947-70E740481C1C}">
-                          <a14:useLocalDpi xmlns:a14="http://schemas.microsoft.com/office/drawing/2010/main" val="0"/>
-                        </a:ext>
-                      </a:extLst>
-                    </a:blip>
-                    <a:srcRect/>
-                    <a:stretch>
-                      <a:fillRect/>
-                    </a:stretch>
-                  </pic:blipFill>
-                  <pic:spPr bwMode="auto">
-                    <a:xfrm>
-                      <a:off x="0" y="0"/>
-                      <a:ext cx="2463800" cy="567690"/>
-                    </a:xfrm>
-                    <a:prstGeom prst="rect">
-                      <a:avLst/>
-                    </a:prstGeom>
-                    <a:noFill/>
-                    <a:ln>
-                      <a:noFill/>
-                    </a:ln>
-                  </pic:spPr>
-                </pic:pic>
-              </a:graphicData>
-            </a:graphic>
-            <wp14:sizeRelH relativeFrom="page">
-              <wp14:pctWidth>0</wp14:pctWidth>
-            </wp14:sizeRelH>
-            <wp14:sizeRelV relativeFrom="page">
-              <wp14:pctHeight>0</wp14:pctHeight>
-            </wp14:sizeRelV>
-          </wp:anchor>
-        </w:drawing>
-      </w:r>
-    </w:p>
     <w:sectPr>
-      <w:headerReference w:type="default" r:id="rId17"/>
+      <w:headerReference w:type="default" r:id="rId16"/>
       <w:pgSz w:w="11900" w:h="16840"/>
       <w:pgMar w:top="567" w:right="567" w:bottom="567" w:left="567" w:header="708" w:footer="708" w:gutter="0"/>
       <w:cols w:space="708"/>
@@ -1415,7 +1348,7 @@
 </file>
 
 <file path=word/endnotes.xml><?xml version="1.0" encoding="utf-8"?>
-<w:endnotes xmlns:wpc="http://schemas.microsoft.com/office/word/2010/wordprocessingCanvas" xmlns:mo="http://schemas.microsoft.com/office/mac/office/2008/main" xmlns:mc="http://schemas.openxmlformats.org/markup-compatibility/2006" xmlns:mv="urn:schemas-microsoft-com:mac:vml" xmlns:o="urn:schemas-microsoft-com:office:office" xmlns:r="http://schemas.openxmlformats.org/officeDocument/2006/relationships" xmlns:m="http://schemas.openxmlformats.org/officeDocument/2006/math" xmlns:v="urn:schemas-microsoft-com:vml" xmlns:wp14="http://schemas.microsoft.com/office/word/2010/wordprocessingDrawing" xmlns:wp="http://schemas.openxmlformats.org/drawingml/2006/wordprocessingDrawing" xmlns:w10="urn:schemas-microsoft-com:office:word" xmlns:w="http://schemas.openxmlformats.org/wordprocessingml/2006/main" xmlns:w14="http://schemas.microsoft.com/office/word/2010/wordml" xmlns:w15="http://schemas.microsoft.com/office/word/2012/wordml" xmlns:wpg="http://schemas.microsoft.com/office/word/2010/wordprocessingGroup" xmlns:wpi="http://schemas.microsoft.com/office/word/2010/wordprocessingInk" xmlns:wne="http://schemas.microsoft.com/office/word/2006/wordml" xmlns:wps="http://schemas.microsoft.com/office/word/2010/wordprocessingShape" mc:Ignorable="w14 w15 wp14">
+<w:endnotes xmlns:wpc="http://schemas.microsoft.com/office/word/2010/wordprocessingCanvas" xmlns:mo="http://schemas.microsoft.com/office/mac/office/2008/main" xmlns:mc="http://schemas.openxmlformats.org/markup-compatibility/2006" xmlns:mv="urn:schemas-microsoft-com:mac:vml" xmlns:o="urn:schemas-microsoft-com:office:office" xmlns:r="http://schemas.openxmlformats.org/officeDocument/2006/relationships" xmlns:m="http://schemas.openxmlformats.org/officeDocument/2006/math" xmlns:v="urn:schemas-microsoft-com:vml" xmlns:wp14="http://schemas.microsoft.com/office/word/2010/wordprocessingDrawing" xmlns:wp="http://schemas.openxmlformats.org/drawingml/2006/wordprocessingDrawing" xmlns:w10="urn:schemas-microsoft-com:office:word" xmlns:w="http://schemas.openxmlformats.org/wordprocessingml/2006/main" xmlns:w14="http://schemas.microsoft.com/office/word/2010/wordml" xmlns:wpg="http://schemas.microsoft.com/office/word/2010/wordprocessingGroup" xmlns:wpi="http://schemas.microsoft.com/office/word/2010/wordprocessingInk" xmlns:wne="http://schemas.microsoft.com/office/word/2006/wordml" xmlns:wps="http://schemas.microsoft.com/office/word/2010/wordprocessingShape" mc:Ignorable="w14 wp14">
   <w:endnote w:type="separator" w:id="-1">
     <w:p>
       <w:r>
@@ -1434,7 +1367,7 @@
 </file>
 
 <file path=word/footnotes.xml><?xml version="1.0" encoding="utf-8"?>
-<w:footnotes xmlns:wpc="http://schemas.microsoft.com/office/word/2010/wordprocessingCanvas" xmlns:mo="http://schemas.microsoft.com/office/mac/office/2008/main" xmlns:mc="http://schemas.openxmlformats.org/markup-compatibility/2006" xmlns:mv="urn:schemas-microsoft-com:mac:vml" xmlns:o="urn:schemas-microsoft-com:office:office" xmlns:r="http://schemas.openxmlformats.org/officeDocument/2006/relationships" xmlns:m="http://schemas.openxmlformats.org/officeDocument/2006/math" xmlns:v="urn:schemas-microsoft-com:vml" xmlns:wp14="http://schemas.microsoft.com/office/word/2010/wordprocessingDrawing" xmlns:wp="http://schemas.openxmlformats.org/drawingml/2006/wordprocessingDrawing" xmlns:w10="urn:schemas-microsoft-com:office:word" xmlns:w="http://schemas.openxmlformats.org/wordprocessingml/2006/main" xmlns:w14="http://schemas.microsoft.com/office/word/2010/wordml" xmlns:w15="http://schemas.microsoft.com/office/word/2012/wordml" xmlns:wpg="http://schemas.microsoft.com/office/word/2010/wordprocessingGroup" xmlns:wpi="http://schemas.microsoft.com/office/word/2010/wordprocessingInk" xmlns:wne="http://schemas.microsoft.com/office/word/2006/wordml" xmlns:wps="http://schemas.microsoft.com/office/word/2010/wordprocessingShape" mc:Ignorable="w14 w15 wp14">
+<w:footnotes xmlns:wpc="http://schemas.microsoft.com/office/word/2010/wordprocessingCanvas" xmlns:mo="http://schemas.microsoft.com/office/mac/office/2008/main" xmlns:mc="http://schemas.openxmlformats.org/markup-compatibility/2006" xmlns:mv="urn:schemas-microsoft-com:mac:vml" xmlns:o="urn:schemas-microsoft-com:office:office" xmlns:r="http://schemas.openxmlformats.org/officeDocument/2006/relationships" xmlns:m="http://schemas.openxmlformats.org/officeDocument/2006/math" xmlns:v="urn:schemas-microsoft-com:vml" xmlns:wp14="http://schemas.microsoft.com/office/word/2010/wordprocessingDrawing" xmlns:wp="http://schemas.openxmlformats.org/drawingml/2006/wordprocessingDrawing" xmlns:w10="urn:schemas-microsoft-com:office:word" xmlns:w="http://schemas.openxmlformats.org/wordprocessingml/2006/main" xmlns:w14="http://schemas.microsoft.com/office/word/2010/wordml" xmlns:wpg="http://schemas.microsoft.com/office/word/2010/wordprocessingGroup" xmlns:wpi="http://schemas.microsoft.com/office/word/2010/wordprocessingInk" xmlns:wne="http://schemas.microsoft.com/office/word/2006/wordml" xmlns:wps="http://schemas.microsoft.com/office/word/2010/wordprocessingShape" mc:Ignorable="w14 wp14">
   <w:footnote w:type="separator" w:id="-1">
     <w:p>
       <w:r>
@@ -1453,7 +1386,7 @@
 </file>
 
 <file path=word/header1.xml><?xml version="1.0" encoding="utf-8"?>
-<w:hdr xmlns:wpc="http://schemas.microsoft.com/office/word/2010/wordprocessingCanvas" xmlns:mo="http://schemas.microsoft.com/office/mac/office/2008/main" xmlns:mc="http://schemas.openxmlformats.org/markup-compatibility/2006" xmlns:mv="urn:schemas-microsoft-com:mac:vml" xmlns:o="urn:schemas-microsoft-com:office:office" xmlns:r="http://schemas.openxmlformats.org/officeDocument/2006/relationships" xmlns:m="http://schemas.openxmlformats.org/officeDocument/2006/math" xmlns:v="urn:schemas-microsoft-com:vml" xmlns:wp14="http://schemas.microsoft.com/office/word/2010/wordprocessingDrawing" xmlns:wp="http://schemas.openxmlformats.org/drawingml/2006/wordprocessingDrawing" xmlns:w10="urn:schemas-microsoft-com:office:word" xmlns:w="http://schemas.openxmlformats.org/wordprocessingml/2006/main" xmlns:w14="http://schemas.microsoft.com/office/word/2010/wordml" xmlns:w15="http://schemas.microsoft.com/office/word/2012/wordml" xmlns:wpg="http://schemas.microsoft.com/office/word/2010/wordprocessingGroup" xmlns:wpi="http://schemas.microsoft.com/office/word/2010/wordprocessingInk" xmlns:wne="http://schemas.microsoft.com/office/word/2006/wordml" xmlns:wps="http://schemas.microsoft.com/office/word/2010/wordprocessingShape" mc:Ignorable="w14 w15 wp14">
+<w:hdr xmlns:wpc="http://schemas.microsoft.com/office/word/2010/wordprocessingCanvas" xmlns:mo="http://schemas.microsoft.com/office/mac/office/2008/main" xmlns:mc="http://schemas.openxmlformats.org/markup-compatibility/2006" xmlns:mv="urn:schemas-microsoft-com:mac:vml" xmlns:o="urn:schemas-microsoft-com:office:office" xmlns:r="http://schemas.openxmlformats.org/officeDocument/2006/relationships" xmlns:m="http://schemas.openxmlformats.org/officeDocument/2006/math" xmlns:v="urn:schemas-microsoft-com:vml" xmlns:wp14="http://schemas.microsoft.com/office/word/2010/wordprocessingDrawing" xmlns:wp="http://schemas.openxmlformats.org/drawingml/2006/wordprocessingDrawing" xmlns:w10="urn:schemas-microsoft-com:office:word" xmlns:w="http://schemas.openxmlformats.org/wordprocessingml/2006/main" xmlns:w14="http://schemas.microsoft.com/office/word/2010/wordml" xmlns:wpg="http://schemas.microsoft.com/office/word/2010/wordprocessingGroup" xmlns:wpi="http://schemas.microsoft.com/office/word/2010/wordprocessingInk" xmlns:wne="http://schemas.microsoft.com/office/word/2006/wordml" xmlns:wps="http://schemas.microsoft.com/office/word/2010/wordprocessingShape" mc:Ignorable="w14 wp14">
   <w:tbl>
     <w:tblPr>
       <w:tblW w:w="10701" w:type="dxa"/>
@@ -1499,15 +1432,7 @@
               <w:sz w:val="32"/>
               <w:szCs w:val="32"/>
             </w:rPr>
-            <w:t>Useful Information and Links</w:t>
-          </w:r>
-          <w:r>
-            <w:rPr>
-              <w:rFonts w:ascii="Cambria" w:hAnsi="Cambria"/>
-              <w:sz w:val="32"/>
-              <w:szCs w:val="32"/>
-            </w:rPr>
-            <w:t xml:space="preserve"> – Thurs 1</w:t>
+            <w:t>Useful Information and Links – Sat 23</w:t>
           </w:r>
           <w:r>
             <w:rPr>
@@ -1516,7 +1441,7 @@
               <w:szCs w:val="32"/>
               <w:vertAlign w:val="superscript"/>
             </w:rPr>
-            <w:t>st</w:t>
+            <w:t>rd</w:t>
           </w:r>
           <w:r>
             <w:rPr>
@@ -1524,7 +1449,7 @@
               <w:sz w:val="32"/>
               <w:szCs w:val="32"/>
             </w:rPr>
-            <w:t xml:space="preserve"> Oct 2015</w:t>
+            <w:t xml:space="preserve"> April 2016</w:t>
           </w:r>
         </w:p>
       </w:tc>
@@ -1539,7 +1464,7 @@
 </file>
 
 <file path=word/numbering.xml><?xml version="1.0" encoding="utf-8"?>
-<w:numbering xmlns:wpc="http://schemas.microsoft.com/office/word/2010/wordprocessingCanvas" xmlns:mo="http://schemas.microsoft.com/office/mac/office/2008/main" xmlns:mc="http://schemas.openxmlformats.org/markup-compatibility/2006" xmlns:mv="urn:schemas-microsoft-com:mac:vml" xmlns:o="urn:schemas-microsoft-com:office:office" xmlns:r="http://schemas.openxmlformats.org/officeDocument/2006/relationships" xmlns:m="http://schemas.openxmlformats.org/officeDocument/2006/math" xmlns:v="urn:schemas-microsoft-com:vml" xmlns:wp14="http://schemas.microsoft.com/office/word/2010/wordprocessingDrawing" xmlns:wp="http://schemas.openxmlformats.org/drawingml/2006/wordprocessingDrawing" xmlns:w10="urn:schemas-microsoft-com:office:word" xmlns:w="http://schemas.openxmlformats.org/wordprocessingml/2006/main" xmlns:w14="http://schemas.microsoft.com/office/word/2010/wordml" xmlns:w15="http://schemas.microsoft.com/office/word/2012/wordml" xmlns:wpg="http://schemas.microsoft.com/office/word/2010/wordprocessingGroup" xmlns:wpi="http://schemas.microsoft.com/office/word/2010/wordprocessingInk" xmlns:wne="http://schemas.microsoft.com/office/word/2006/wordml" xmlns:wps="http://schemas.microsoft.com/office/word/2010/wordprocessingShape" mc:Ignorable="w14 w15 wp14">
+<w:numbering xmlns:wpc="http://schemas.microsoft.com/office/word/2010/wordprocessingCanvas" xmlns:mo="http://schemas.microsoft.com/office/mac/office/2008/main" xmlns:mc="http://schemas.openxmlformats.org/markup-compatibility/2006" xmlns:mv="urn:schemas-microsoft-com:mac:vml" xmlns:o="urn:schemas-microsoft-com:office:office" xmlns:r="http://schemas.openxmlformats.org/officeDocument/2006/relationships" xmlns:m="http://schemas.openxmlformats.org/officeDocument/2006/math" xmlns:v="urn:schemas-microsoft-com:vml" xmlns:wp14="http://schemas.microsoft.com/office/word/2010/wordprocessingDrawing" xmlns:wp="http://schemas.openxmlformats.org/drawingml/2006/wordprocessingDrawing" xmlns:w10="urn:schemas-microsoft-com:office:word" xmlns:w="http://schemas.openxmlformats.org/wordprocessingml/2006/main" xmlns:w14="http://schemas.microsoft.com/office/word/2010/wordml" xmlns:wpg="http://schemas.microsoft.com/office/word/2010/wordprocessingGroup" xmlns:wpi="http://schemas.microsoft.com/office/word/2010/wordprocessingInk" xmlns:wne="http://schemas.microsoft.com/office/word/2006/wordml" xmlns:wps="http://schemas.microsoft.com/office/word/2010/wordprocessingShape" mc:Ignorable="w14 wp14">
   <w:abstractNum w:abstractNumId="0">
     <w:nsid w:val="05024F8D"/>
     <w:multiLevelType w:val="hybridMultilevel"/>
@@ -2696,7 +2621,7 @@
 </file>
 
 <file path=word/styles.xml><?xml version="1.0" encoding="utf-8"?>
-<w:styles xmlns:mc="http://schemas.openxmlformats.org/markup-compatibility/2006" xmlns:r="http://schemas.openxmlformats.org/officeDocument/2006/relationships" xmlns:w="http://schemas.openxmlformats.org/wordprocessingml/2006/main" xmlns:w14="http://schemas.microsoft.com/office/word/2010/wordml" xmlns:w15="http://schemas.microsoft.com/office/word/2012/wordml" mc:Ignorable="w14 w15">
+<w:styles xmlns:mc="http://schemas.openxmlformats.org/markup-compatibility/2006" xmlns:r="http://schemas.openxmlformats.org/officeDocument/2006/relationships" xmlns:w="http://schemas.openxmlformats.org/wordprocessingml/2006/main" xmlns:w14="http://schemas.microsoft.com/office/word/2010/wordml" mc:Ignorable="w14">
   <w:docDefaults>
     <w:rPrDefault>
       <w:rPr>
@@ -2708,387 +2633,146 @@
     </w:rPrDefault>
     <w:pPrDefault/>
   </w:docDefaults>
-  <w:latentStyles w:defLockedState="0" w:defUIPriority="99" w:defSemiHidden="0" w:defUnhideWhenUsed="0" w:defQFormat="0" w:count="380">
-    <w:lsdException w:name="Normal" w:uiPriority="0" w:qFormat="1"/>
-    <w:lsdException w:name="heading 1" w:uiPriority="9" w:qFormat="1"/>
-    <w:lsdException w:name="heading 2" w:semiHidden="1" w:uiPriority="9" w:unhideWhenUsed="1" w:qFormat="1"/>
-    <w:lsdException w:name="heading 3" w:semiHidden="1" w:uiPriority="9" w:unhideWhenUsed="1" w:qFormat="1"/>
-    <w:lsdException w:name="heading 4" w:semiHidden="1" w:uiPriority="9" w:unhideWhenUsed="1" w:qFormat="1"/>
-    <w:lsdException w:name="heading 5" w:semiHidden="1" w:uiPriority="9" w:unhideWhenUsed="1" w:qFormat="1"/>
-    <w:lsdException w:name="heading 6" w:semiHidden="1" w:uiPriority="9" w:unhideWhenUsed="1" w:qFormat="1"/>
-    <w:lsdException w:name="heading 7" w:semiHidden="1" w:uiPriority="9" w:unhideWhenUsed="1" w:qFormat="1"/>
-    <w:lsdException w:name="heading 8" w:semiHidden="1" w:uiPriority="9" w:unhideWhenUsed="1" w:qFormat="1"/>
-    <w:lsdException w:name="heading 9" w:semiHidden="1" w:uiPriority="9" w:unhideWhenUsed="1" w:qFormat="1"/>
-    <w:lsdException w:name="index 1" w:semiHidden="1" w:unhideWhenUsed="1"/>
-    <w:lsdException w:name="index 2" w:semiHidden="1" w:unhideWhenUsed="1"/>
-    <w:lsdException w:name="index 3" w:semiHidden="1" w:unhideWhenUsed="1"/>
-    <w:lsdException w:name="index 4" w:semiHidden="1" w:unhideWhenUsed="1"/>
-    <w:lsdException w:name="index 5" w:semiHidden="1" w:unhideWhenUsed="1"/>
-    <w:lsdException w:name="index 6" w:semiHidden="1" w:unhideWhenUsed="1"/>
-    <w:lsdException w:name="index 7" w:semiHidden="1" w:unhideWhenUsed="1"/>
-    <w:lsdException w:name="index 8" w:semiHidden="1" w:unhideWhenUsed="1"/>
-    <w:lsdException w:name="index 9" w:semiHidden="1" w:unhideWhenUsed="1"/>
-    <w:lsdException w:name="toc 1" w:semiHidden="1" w:uiPriority="39" w:unhideWhenUsed="1"/>
-    <w:lsdException w:name="toc 2" w:semiHidden="1" w:uiPriority="39" w:unhideWhenUsed="1"/>
-    <w:lsdException w:name="toc 3" w:semiHidden="1" w:uiPriority="39" w:unhideWhenUsed="1"/>
-    <w:lsdException w:name="toc 4" w:semiHidden="1" w:uiPriority="39" w:unhideWhenUsed="1"/>
-    <w:lsdException w:name="toc 5" w:semiHidden="1" w:uiPriority="39" w:unhideWhenUsed="1"/>
-    <w:lsdException w:name="toc 6" w:semiHidden="1" w:uiPriority="39" w:unhideWhenUsed="1"/>
-    <w:lsdException w:name="toc 7" w:semiHidden="1" w:uiPriority="39" w:unhideWhenUsed="1"/>
-    <w:lsdException w:name="toc 8" w:semiHidden="1" w:uiPriority="39" w:unhideWhenUsed="1"/>
-    <w:lsdException w:name="toc 9" w:semiHidden="1" w:uiPriority="39" w:unhideWhenUsed="1"/>
-    <w:lsdException w:name="Normal Indent" w:semiHidden="1" w:unhideWhenUsed="1"/>
-    <w:lsdException w:name="footnote text" w:semiHidden="1" w:unhideWhenUsed="1"/>
-    <w:lsdException w:name="annotation text" w:semiHidden="1" w:unhideWhenUsed="1"/>
-    <w:lsdException w:name="header" w:semiHidden="1" w:uiPriority="0" w:unhideWhenUsed="1"/>
-    <w:lsdException w:name="footer" w:semiHidden="1" w:unhideWhenUsed="1"/>
-    <w:lsdException w:name="index heading" w:semiHidden="1" w:unhideWhenUsed="1"/>
-    <w:lsdException w:name="caption" w:semiHidden="1" w:uiPriority="35" w:unhideWhenUsed="1" w:qFormat="1"/>
-    <w:lsdException w:name="table of figures" w:semiHidden="1" w:unhideWhenUsed="1"/>
-    <w:lsdException w:name="envelope address" w:semiHidden="1" w:unhideWhenUsed="1"/>
-    <w:lsdException w:name="envelope return" w:semiHidden="1" w:unhideWhenUsed="1"/>
-    <w:lsdException w:name="footnote reference" w:semiHidden="1" w:unhideWhenUsed="1"/>
-    <w:lsdException w:name="annotation reference" w:semiHidden="1" w:unhideWhenUsed="1"/>
-    <w:lsdException w:name="line number" w:semiHidden="1" w:unhideWhenUsed="1"/>
-    <w:lsdException w:name="page number" w:semiHidden="1" w:unhideWhenUsed="1"/>
-    <w:lsdException w:name="endnote reference" w:semiHidden="1" w:unhideWhenUsed="1"/>
-    <w:lsdException w:name="endnote text" w:semiHidden="1" w:unhideWhenUsed="1"/>
-    <w:lsdException w:name="table of authorities" w:semiHidden="1" w:unhideWhenUsed="1"/>
-    <w:lsdException w:name="macro" w:semiHidden="1" w:unhideWhenUsed="1"/>
-    <w:lsdException w:name="toa heading" w:semiHidden="1" w:unhideWhenUsed="1"/>
-    <w:lsdException w:name="List" w:semiHidden="1" w:unhideWhenUsed="1"/>
-    <w:lsdException w:name="List Bullet" w:semiHidden="1" w:unhideWhenUsed="1"/>
-    <w:lsdException w:name="List Number" w:semiHidden="1" w:unhideWhenUsed="1"/>
-    <w:lsdException w:name="List 2" w:semiHidden="1" w:unhideWhenUsed="1"/>
-    <w:lsdException w:name="List 3" w:semiHidden="1" w:unhideWhenUsed="1"/>
-    <w:lsdException w:name="List 4" w:semiHidden="1" w:unhideWhenUsed="1"/>
-    <w:lsdException w:name="List 5" w:semiHidden="1" w:unhideWhenUsed="1"/>
-    <w:lsdException w:name="List Bullet 2" w:semiHidden="1" w:unhideWhenUsed="1"/>
-    <w:lsdException w:name="List Bullet 3" w:semiHidden="1" w:unhideWhenUsed="1"/>
-    <w:lsdException w:name="List Bullet 4" w:semiHidden="1" w:unhideWhenUsed="1"/>
-    <w:lsdException w:name="List Bullet 5" w:semiHidden="1" w:unhideWhenUsed="1"/>
-    <w:lsdException w:name="List Number 2" w:semiHidden="1" w:unhideWhenUsed="1"/>
-    <w:lsdException w:name="List Number 3" w:semiHidden="1" w:unhideWhenUsed="1"/>
-    <w:lsdException w:name="List Number 4" w:semiHidden="1" w:unhideWhenUsed="1"/>
-    <w:lsdException w:name="List Number 5" w:semiHidden="1" w:unhideWhenUsed="1"/>
-    <w:lsdException w:name="Title" w:uiPriority="10" w:qFormat="1"/>
-    <w:lsdException w:name="Closing" w:semiHidden="1" w:unhideWhenUsed="1"/>
-    <w:lsdException w:name="Signature" w:semiHidden="1" w:unhideWhenUsed="1"/>
-    <w:lsdException w:name="Default Paragraph Font" w:semiHidden="1" w:uiPriority="1" w:unhideWhenUsed="1"/>
-    <w:lsdException w:name="Body Text" w:semiHidden="1" w:unhideWhenUsed="1"/>
-    <w:lsdException w:name="Body Text Indent" w:semiHidden="1" w:unhideWhenUsed="1"/>
-    <w:lsdException w:name="List Continue" w:semiHidden="1" w:unhideWhenUsed="1"/>
-    <w:lsdException w:name="List Continue 2" w:semiHidden="1" w:unhideWhenUsed="1"/>
-    <w:lsdException w:name="List Continue 3" w:semiHidden="1" w:unhideWhenUsed="1"/>
-    <w:lsdException w:name="List Continue 4" w:semiHidden="1" w:unhideWhenUsed="1"/>
-    <w:lsdException w:name="List Continue 5" w:semiHidden="1" w:unhideWhenUsed="1"/>
-    <w:lsdException w:name="Message Header" w:semiHidden="1" w:unhideWhenUsed="1"/>
-    <w:lsdException w:name="Subtitle" w:uiPriority="11" w:qFormat="1"/>
-    <w:lsdException w:name="Salutation" w:semiHidden="1" w:unhideWhenUsed="1"/>
-    <w:lsdException w:name="Date" w:semiHidden="1" w:unhideWhenUsed="1"/>
-    <w:lsdException w:name="Body Text First Indent" w:semiHidden="1" w:unhideWhenUsed="1"/>
-    <w:lsdException w:name="Body Text First Indent 2" w:semiHidden="1" w:unhideWhenUsed="1"/>
-    <w:lsdException w:name="Note Heading" w:semiHidden="1" w:unhideWhenUsed="1"/>
-    <w:lsdException w:name="Body Text 2" w:semiHidden="1" w:unhideWhenUsed="1"/>
-    <w:lsdException w:name="Body Text 3" w:semiHidden="1" w:unhideWhenUsed="1"/>
-    <w:lsdException w:name="Body Text Indent 2" w:semiHidden="1" w:unhideWhenUsed="1"/>
-    <w:lsdException w:name="Body Text Indent 3" w:semiHidden="1" w:unhideWhenUsed="1"/>
-    <w:lsdException w:name="Block Text" w:semiHidden="1" w:unhideWhenUsed="1"/>
-    <w:lsdException w:name="Hyperlink" w:semiHidden="1" w:uiPriority="0" w:unhideWhenUsed="1"/>
-    <w:lsdException w:name="FollowedHyperlink" w:semiHidden="1" w:unhideWhenUsed="1"/>
-    <w:lsdException w:name="Strong" w:uiPriority="22" w:qFormat="1"/>
-    <w:lsdException w:name="Emphasis" w:uiPriority="20" w:qFormat="1"/>
-    <w:lsdException w:name="Document Map" w:semiHidden="1" w:unhideWhenUsed="1"/>
-    <w:lsdException w:name="Plain Text" w:semiHidden="1" w:unhideWhenUsed="1"/>
-    <w:lsdException w:name="E-mail Signature" w:semiHidden="1" w:unhideWhenUsed="1"/>
-    <w:lsdException w:name="HTML Top of Form" w:semiHidden="1" w:unhideWhenUsed="1"/>
-    <w:lsdException w:name="HTML Bottom of Form" w:semiHidden="1" w:unhideWhenUsed="1"/>
-    <w:lsdException w:name="Normal (Web)" w:semiHidden="1" w:unhideWhenUsed="1"/>
-    <w:lsdException w:name="HTML Acronym" w:semiHidden="1" w:unhideWhenUsed="1"/>
-    <w:lsdException w:name="HTML Address" w:semiHidden="1" w:unhideWhenUsed="1"/>
-    <w:lsdException w:name="HTML Cite" w:semiHidden="1" w:unhideWhenUsed="1"/>
-    <w:lsdException w:name="HTML Code" w:semiHidden="1" w:unhideWhenUsed="1"/>
-    <w:lsdException w:name="HTML Definition" w:semiHidden="1" w:unhideWhenUsed="1"/>
-    <w:lsdException w:name="HTML Keyboard" w:semiHidden="1" w:unhideWhenUsed="1"/>
-    <w:lsdException w:name="HTML Preformatted" w:semiHidden="1" w:unhideWhenUsed="1"/>
-    <w:lsdException w:name="HTML Sample" w:semiHidden="1" w:unhideWhenUsed="1"/>
-    <w:lsdException w:name="HTML Typewriter" w:semiHidden="1" w:unhideWhenUsed="1"/>
-    <w:lsdException w:name="HTML Variable" w:semiHidden="1" w:unhideWhenUsed="1"/>
-    <w:lsdException w:name="Normal Table" w:semiHidden="1" w:unhideWhenUsed="1"/>
-    <w:lsdException w:name="annotation subject" w:semiHidden="1" w:unhideWhenUsed="1"/>
-    <w:lsdException w:name="No List" w:semiHidden="1" w:unhideWhenUsed="1"/>
-    <w:lsdException w:name="Outline List 1" w:semiHidden="1" w:unhideWhenUsed="1"/>
-    <w:lsdException w:name="Outline List 2" w:semiHidden="1" w:unhideWhenUsed="1"/>
-    <w:lsdException w:name="Outline List 3" w:semiHidden="1" w:unhideWhenUsed="1"/>
-    <w:lsdException w:name="Table Simple 1" w:semiHidden="1" w:unhideWhenUsed="1"/>
-    <w:lsdException w:name="Table Simple 2" w:semiHidden="1" w:unhideWhenUsed="1"/>
-    <w:lsdException w:name="Table Simple 3" w:semiHidden="1" w:unhideWhenUsed="1"/>
-    <w:lsdException w:name="Table Classic 1" w:semiHidden="1" w:unhideWhenUsed="1"/>
-    <w:lsdException w:name="Table Classic 2" w:semiHidden="1" w:unhideWhenUsed="1"/>
-    <w:lsdException w:name="Table Classic 3" w:semiHidden="1" w:unhideWhenUsed="1"/>
-    <w:lsdException w:name="Table Classic 4" w:semiHidden="1" w:unhideWhenUsed="1"/>
-    <w:lsdException w:name="Table Colorful 1" w:semiHidden="1" w:unhideWhenUsed="1"/>
-    <w:lsdException w:name="Table Colorful 2" w:semiHidden="1" w:unhideWhenUsed="1"/>
-    <w:lsdException w:name="Table Colorful 3" w:semiHidden="1" w:unhideWhenUsed="1"/>
-    <w:lsdException w:name="Table Columns 1" w:semiHidden="1" w:unhideWhenUsed="1"/>
-    <w:lsdException w:name="Table Columns 2" w:semiHidden="1" w:unhideWhenUsed="1"/>
-    <w:lsdException w:name="Table Columns 3" w:semiHidden="1" w:unhideWhenUsed="1"/>
-    <w:lsdException w:name="Table Columns 4" w:semiHidden="1" w:unhideWhenUsed="1"/>
-    <w:lsdException w:name="Table Columns 5" w:semiHidden="1" w:unhideWhenUsed="1"/>
-    <w:lsdException w:name="Table Grid 1" w:semiHidden="1" w:unhideWhenUsed="1"/>
-    <w:lsdException w:name="Table Grid 2" w:semiHidden="1" w:unhideWhenUsed="1"/>
-    <w:lsdException w:name="Table Grid 3" w:semiHidden="1" w:unhideWhenUsed="1"/>
-    <w:lsdException w:name="Table Grid 4" w:semiHidden="1" w:unhideWhenUsed="1"/>
-    <w:lsdException w:name="Table Grid 5" w:semiHidden="1" w:unhideWhenUsed="1"/>
-    <w:lsdException w:name="Table Grid 6" w:semiHidden="1" w:unhideWhenUsed="1"/>
-    <w:lsdException w:name="Table Grid 7" w:semiHidden="1" w:unhideWhenUsed="1"/>
-    <w:lsdException w:name="Table Grid 8" w:semiHidden="1" w:unhideWhenUsed="1"/>
-    <w:lsdException w:name="Table List 1" w:semiHidden="1" w:unhideWhenUsed="1"/>
-    <w:lsdException w:name="Table List 2" w:semiHidden="1" w:unhideWhenUsed="1"/>
-    <w:lsdException w:name="Table List 3" w:semiHidden="1" w:unhideWhenUsed="1"/>
-    <w:lsdException w:name="Table List 4" w:semiHidden="1" w:unhideWhenUsed="1"/>
-    <w:lsdException w:name="Table List 5" w:semiHidden="1" w:unhideWhenUsed="1"/>
-    <w:lsdException w:name="Table List 6" w:semiHidden="1" w:unhideWhenUsed="1"/>
-    <w:lsdException w:name="Table List 7" w:semiHidden="1" w:unhideWhenUsed="1"/>
-    <w:lsdException w:name="Table List 8" w:semiHidden="1" w:unhideWhenUsed="1"/>
-    <w:lsdException w:name="Table 3D effects 1" w:semiHidden="1" w:unhideWhenUsed="1"/>
-    <w:lsdException w:name="Table 3D effects 2" w:semiHidden="1" w:unhideWhenUsed="1"/>
-    <w:lsdException w:name="Table 3D effects 3" w:semiHidden="1" w:unhideWhenUsed="1"/>
-    <w:lsdException w:name="Table Contemporary" w:semiHidden="1" w:unhideWhenUsed="1"/>
-    <w:lsdException w:name="Table Elegant" w:semiHidden="1" w:unhideWhenUsed="1"/>
-    <w:lsdException w:name="Table Professional" w:semiHidden="1" w:unhideWhenUsed="1"/>
-    <w:lsdException w:name="Table Subtle 1" w:semiHidden="1" w:unhideWhenUsed="1"/>
-    <w:lsdException w:name="Table Subtle 2" w:semiHidden="1" w:unhideWhenUsed="1"/>
-    <w:lsdException w:name="Table Web 1" w:semiHidden="1" w:unhideWhenUsed="1"/>
-    <w:lsdException w:name="Table Web 2" w:semiHidden="1" w:unhideWhenUsed="1"/>
-    <w:lsdException w:name="Table Web 3" w:semiHidden="1" w:unhideWhenUsed="1"/>
-    <w:lsdException w:name="Balloon Text" w:semiHidden="1" w:unhideWhenUsed="1"/>
-    <w:lsdException w:name="Table Grid" w:uiPriority="59"/>
-    <w:lsdException w:name="Table Theme" w:semiHidden="1" w:unhideWhenUsed="1"/>
-    <w:lsdException w:name="Note Level 1" w:semiHidden="1" w:unhideWhenUsed="1"/>
-    <w:lsdException w:name="Note Level 2" w:semiHidden="1" w:unhideWhenUsed="1"/>
-    <w:lsdException w:name="Note Level 3" w:semiHidden="1" w:unhideWhenUsed="1"/>
-    <w:lsdException w:name="Note Level 4" w:semiHidden="1" w:unhideWhenUsed="1"/>
-    <w:lsdException w:name="Note Level 5" w:semiHidden="1" w:unhideWhenUsed="1"/>
-    <w:lsdException w:name="Note Level 6" w:semiHidden="1" w:unhideWhenUsed="1"/>
-    <w:lsdException w:name="Note Level 7" w:semiHidden="1" w:unhideWhenUsed="1"/>
-    <w:lsdException w:name="Note Level 8" w:semiHidden="1" w:unhideWhenUsed="1"/>
-    <w:lsdException w:name="Note Level 9" w:semiHidden="1" w:unhideWhenUsed="1"/>
-    <w:lsdException w:name="Placeholder Text" w:semiHidden="1"/>
-    <w:lsdException w:name="No Spacing" w:uiPriority="1" w:qFormat="1"/>
-    <w:lsdException w:name="Light Shading" w:uiPriority="60"/>
-    <w:lsdException w:name="Light List" w:uiPriority="61"/>
-    <w:lsdException w:name="Light Grid" w:uiPriority="62"/>
-    <w:lsdException w:name="Medium Shading 1" w:uiPriority="63"/>
-    <w:lsdException w:name="Medium Shading 2" w:uiPriority="64"/>
-    <w:lsdException w:name="Medium List 1" w:uiPriority="65"/>
-    <w:lsdException w:name="Medium List 2" w:uiPriority="66"/>
-    <w:lsdException w:name="Medium Grid 1" w:uiPriority="67"/>
-    <w:lsdException w:name="Medium Grid 2" w:uiPriority="68"/>
-    <w:lsdException w:name="Medium Grid 3" w:uiPriority="69"/>
-    <w:lsdException w:name="Dark List" w:uiPriority="70"/>
-    <w:lsdException w:name="Colorful Shading" w:uiPriority="71"/>
-    <w:lsdException w:name="Colorful List" w:uiPriority="72"/>
-    <w:lsdException w:name="Colorful Grid" w:uiPriority="73"/>
-    <w:lsdException w:name="Light Shading Accent 1" w:uiPriority="60"/>
-    <w:lsdException w:name="Light List Accent 1" w:uiPriority="61"/>
-    <w:lsdException w:name="Light Grid Accent 1" w:uiPriority="62"/>
-    <w:lsdException w:name="Medium Shading 1 Accent 1" w:uiPriority="63"/>
-    <w:lsdException w:name="Medium Shading 2 Accent 1" w:uiPriority="64"/>
-    <w:lsdException w:name="Medium List 1 Accent 1" w:uiPriority="65"/>
-    <w:lsdException w:name="Revision" w:semiHidden="1"/>
-    <w:lsdException w:name="List Paragraph" w:uiPriority="34" w:qFormat="1"/>
-    <w:lsdException w:name="Quote" w:uiPriority="29" w:qFormat="1"/>
-    <w:lsdException w:name="Intense Quote" w:uiPriority="30" w:qFormat="1"/>
-    <w:lsdException w:name="Medium List 2 Accent 1" w:uiPriority="66"/>
-    <w:lsdException w:name="Medium Grid 1 Accent 1" w:uiPriority="67"/>
-    <w:lsdException w:name="Medium Grid 2 Accent 1" w:uiPriority="68"/>
-    <w:lsdException w:name="Medium Grid 3 Accent 1" w:uiPriority="69"/>
-    <w:lsdException w:name="Dark List Accent 1" w:uiPriority="70"/>
-    <w:lsdException w:name="Colorful Shading Accent 1" w:uiPriority="71"/>
-    <w:lsdException w:name="Colorful List Accent 1" w:uiPriority="72"/>
-    <w:lsdException w:name="Colorful Grid Accent 1" w:uiPriority="73"/>
-    <w:lsdException w:name="Light Shading Accent 2" w:uiPriority="60"/>
-    <w:lsdException w:name="Light List Accent 2" w:uiPriority="61"/>
-    <w:lsdException w:name="Light Grid Accent 2" w:uiPriority="62"/>
-    <w:lsdException w:name="Medium Shading 1 Accent 2" w:uiPriority="63"/>
-    <w:lsdException w:name="Medium Shading 2 Accent 2" w:uiPriority="64"/>
-    <w:lsdException w:name="Medium List 1 Accent 2" w:uiPriority="65"/>
-    <w:lsdException w:name="Medium List 2 Accent 2" w:uiPriority="66"/>
-    <w:lsdException w:name="Medium Grid 1 Accent 2" w:uiPriority="67"/>
-    <w:lsdException w:name="Medium Grid 2 Accent 2" w:uiPriority="68"/>
-    <w:lsdException w:name="Medium Grid 3 Accent 2" w:uiPriority="69"/>
-    <w:lsdException w:name="Dark List Accent 2" w:uiPriority="70"/>
-    <w:lsdException w:name="Colorful Shading Accent 2" w:uiPriority="71"/>
-    <w:lsdException w:name="Colorful List Accent 2" w:uiPriority="72"/>
-    <w:lsdException w:name="Colorful Grid Accent 2" w:uiPriority="73"/>
-    <w:lsdException w:name="Light Shading Accent 3" w:uiPriority="60"/>
-    <w:lsdException w:name="Light List Accent 3" w:uiPriority="61"/>
-    <w:lsdException w:name="Light Grid Accent 3" w:uiPriority="62"/>
-    <w:lsdException w:name="Medium Shading 1 Accent 3" w:uiPriority="63"/>
-    <w:lsdException w:name="Medium Shading 2 Accent 3" w:uiPriority="64"/>
-    <w:lsdException w:name="Medium List 1 Accent 3" w:uiPriority="65"/>
-    <w:lsdException w:name="Medium List 2 Accent 3" w:uiPriority="66"/>
-    <w:lsdException w:name="Medium Grid 1 Accent 3" w:uiPriority="67"/>
-    <w:lsdException w:name="Medium Grid 2 Accent 3" w:uiPriority="68"/>
-    <w:lsdException w:name="Medium Grid 3 Accent 3" w:uiPriority="69"/>
-    <w:lsdException w:name="Dark List Accent 3" w:uiPriority="70"/>
-    <w:lsdException w:name="Colorful Shading Accent 3" w:uiPriority="71"/>
-    <w:lsdException w:name="Colorful List Accent 3" w:uiPriority="72"/>
-    <w:lsdException w:name="Colorful Grid Accent 3" w:uiPriority="73"/>
-    <w:lsdException w:name="Light Shading Accent 4" w:uiPriority="60"/>
-    <w:lsdException w:name="Light List Accent 4" w:uiPriority="61"/>
-    <w:lsdException w:name="Light Grid Accent 4" w:uiPriority="62"/>
-    <w:lsdException w:name="Medium Shading 1 Accent 4" w:uiPriority="63"/>
-    <w:lsdException w:name="Medium Shading 2 Accent 4" w:uiPriority="64"/>
-    <w:lsdException w:name="Medium List 1 Accent 4" w:uiPriority="65"/>
-    <w:lsdException w:name="Medium List 2 Accent 4" w:uiPriority="66"/>
-    <w:lsdException w:name="Medium Grid 1 Accent 4" w:uiPriority="67"/>
-    <w:lsdException w:name="Medium Grid 2 Accent 4" w:uiPriority="68"/>
-    <w:lsdException w:name="Medium Grid 3 Accent 4" w:uiPriority="69"/>
-    <w:lsdException w:name="Dark List Accent 4" w:uiPriority="70"/>
-    <w:lsdException w:name="Colorful Shading Accent 4" w:uiPriority="71"/>
-    <w:lsdException w:name="Colorful List Accent 4" w:uiPriority="72"/>
-    <w:lsdException w:name="Colorful Grid Accent 4" w:uiPriority="73"/>
-    <w:lsdException w:name="Light Shading Accent 5" w:uiPriority="60"/>
-    <w:lsdException w:name="Light List Accent 5" w:uiPriority="61"/>
-    <w:lsdException w:name="Light Grid Accent 5" w:uiPriority="62"/>
-    <w:lsdException w:name="Medium Shading 1 Accent 5" w:uiPriority="63"/>
-    <w:lsdException w:name="Medium Shading 2 Accent 5" w:uiPriority="64"/>
-    <w:lsdException w:name="Medium List 1 Accent 5" w:uiPriority="65"/>
-    <w:lsdException w:name="Medium List 2 Accent 5" w:uiPriority="66"/>
-    <w:lsdException w:name="Medium Grid 1 Accent 5" w:uiPriority="67"/>
-    <w:lsdException w:name="Medium Grid 2 Accent 5" w:uiPriority="68"/>
-    <w:lsdException w:name="Medium Grid 3 Accent 5" w:uiPriority="69"/>
-    <w:lsdException w:name="Dark List Accent 5" w:uiPriority="70"/>
-    <w:lsdException w:name="Colorful Shading Accent 5" w:uiPriority="71"/>
-    <w:lsdException w:name="Colorful List Accent 5" w:uiPriority="72"/>
-    <w:lsdException w:name="Colorful Grid Accent 5" w:uiPriority="73"/>
-    <w:lsdException w:name="Light Shading Accent 6" w:uiPriority="60"/>
-    <w:lsdException w:name="Light List Accent 6" w:uiPriority="61"/>
-    <w:lsdException w:name="Light Grid Accent 6" w:uiPriority="62"/>
-    <w:lsdException w:name="Medium Shading 1 Accent 6" w:uiPriority="63"/>
-    <w:lsdException w:name="Medium Shading 2 Accent 6" w:uiPriority="64"/>
-    <w:lsdException w:name="Medium List 1 Accent 6" w:uiPriority="65"/>
-    <w:lsdException w:name="Medium List 2 Accent 6" w:uiPriority="66"/>
-    <w:lsdException w:name="Medium Grid 1 Accent 6" w:uiPriority="67"/>
-    <w:lsdException w:name="Medium Grid 2 Accent 6" w:uiPriority="68"/>
-    <w:lsdException w:name="Medium Grid 3 Accent 6" w:uiPriority="69"/>
-    <w:lsdException w:name="Dark List Accent 6" w:uiPriority="70"/>
-    <w:lsdException w:name="Colorful Shading Accent 6" w:uiPriority="71"/>
-    <w:lsdException w:name="Colorful List Accent 6" w:uiPriority="72"/>
-    <w:lsdException w:name="Colorful Grid Accent 6" w:uiPriority="73"/>
-    <w:lsdException w:name="Subtle Emphasis" w:uiPriority="19" w:qFormat="1"/>
-    <w:lsdException w:name="Intense Emphasis" w:uiPriority="21" w:qFormat="1"/>
-    <w:lsdException w:name="Subtle Reference" w:uiPriority="31" w:qFormat="1"/>
-    <w:lsdException w:name="Intense Reference" w:uiPriority="32" w:qFormat="1"/>
-    <w:lsdException w:name="Book Title" w:uiPriority="33" w:qFormat="1"/>
-    <w:lsdException w:name="Bibliography" w:semiHidden="1" w:uiPriority="37" w:unhideWhenUsed="1"/>
-    <w:lsdException w:name="TOC Heading" w:semiHidden="1" w:uiPriority="39" w:unhideWhenUsed="1" w:qFormat="1"/>
-    <w:lsdException w:name="Plain Table 1" w:uiPriority="41"/>
-    <w:lsdException w:name="Plain Table 2" w:uiPriority="42"/>
-    <w:lsdException w:name="Plain Table 3" w:uiPriority="43"/>
-    <w:lsdException w:name="Plain Table 4" w:uiPriority="44"/>
-    <w:lsdException w:name="Plain Table 5" w:uiPriority="45"/>
-    <w:lsdException w:name="Grid Table Light" w:uiPriority="40"/>
-    <w:lsdException w:name="Grid Table 1 Light" w:uiPriority="46"/>
-    <w:lsdException w:name="Grid Table 2" w:uiPriority="47"/>
-    <w:lsdException w:name="Grid Table 3" w:uiPriority="48"/>
-    <w:lsdException w:name="Grid Table 4" w:uiPriority="49"/>
-    <w:lsdException w:name="Grid Table 5 Dark" w:uiPriority="50"/>
-    <w:lsdException w:name="Grid Table 6 Colorful" w:uiPriority="51"/>
-    <w:lsdException w:name="Grid Table 7 Colorful" w:uiPriority="52"/>
-    <w:lsdException w:name="Grid Table 1 Light Accent 1" w:uiPriority="46"/>
-    <w:lsdException w:name="Grid Table 2 Accent 1" w:uiPriority="47"/>
-    <w:lsdException w:name="Grid Table 3 Accent 1" w:uiPriority="48"/>
-    <w:lsdException w:name="Grid Table 4 Accent 1" w:uiPriority="49"/>
-    <w:lsdException w:name="Grid Table 5 Dark Accent 1" w:uiPriority="50"/>
-    <w:lsdException w:name="Grid Table 6 Colorful Accent 1" w:uiPriority="51"/>
-    <w:lsdException w:name="Grid Table 7 Colorful Accent 1" w:uiPriority="52"/>
-    <w:lsdException w:name="Grid Table 1 Light Accent 2" w:uiPriority="46"/>
-    <w:lsdException w:name="Grid Table 2 Accent 2" w:uiPriority="47"/>
-    <w:lsdException w:name="Grid Table 3 Accent 2" w:uiPriority="48"/>
-    <w:lsdException w:name="Grid Table 4 Accent 2" w:uiPriority="49"/>
-    <w:lsdException w:name="Grid Table 5 Dark Accent 2" w:uiPriority="50"/>
-    <w:lsdException w:name="Grid Table 6 Colorful Accent 2" w:uiPriority="51"/>
-    <w:lsdException w:name="Grid Table 7 Colorful Accent 2" w:uiPriority="52"/>
-    <w:lsdException w:name="Grid Table 1 Light Accent 3" w:uiPriority="46"/>
-    <w:lsdException w:name="Grid Table 2 Accent 3" w:uiPriority="47"/>
-    <w:lsdException w:name="Grid Table 3 Accent 3" w:uiPriority="48"/>
-    <w:lsdException w:name="Grid Table 4 Accent 3" w:uiPriority="49"/>
-    <w:lsdException w:name="Grid Table 5 Dark Accent 3" w:uiPriority="50"/>
-    <w:lsdException w:name="Grid Table 6 Colorful Accent 3" w:uiPriority="51"/>
-    <w:lsdException w:name="Grid Table 7 Colorful Accent 3" w:uiPriority="52"/>
-    <w:lsdException w:name="Grid Table 1 Light Accent 4" w:uiPriority="46"/>
-    <w:lsdException w:name="Grid Table 2 Accent 4" w:uiPriority="47"/>
-    <w:lsdException w:name="Grid Table 3 Accent 4" w:uiPriority="48"/>
-    <w:lsdException w:name="Grid Table 4 Accent 4" w:uiPriority="49"/>
-    <w:lsdException w:name="Grid Table 5 Dark Accent 4" w:uiPriority="50"/>
-    <w:lsdException w:name="Grid Table 6 Colorful Accent 4" w:uiPriority="51"/>
-    <w:lsdException w:name="Grid Table 7 Colorful Accent 4" w:uiPriority="52"/>
-    <w:lsdException w:name="Grid Table 1 Light Accent 5" w:uiPriority="46"/>
-    <w:lsdException w:name="Grid Table 2 Accent 5" w:uiPriority="47"/>
-    <w:lsdException w:name="Grid Table 3 Accent 5" w:uiPriority="48"/>
-    <w:lsdException w:name="Grid Table 4 Accent 5" w:uiPriority="49"/>
-    <w:lsdException w:name="Grid Table 5 Dark Accent 5" w:uiPriority="50"/>
-    <w:lsdException w:name="Grid Table 6 Colorful Accent 5" w:uiPriority="51"/>
-    <w:lsdException w:name="Grid Table 7 Colorful Accent 5" w:uiPriority="52"/>
-    <w:lsdException w:name="Grid Table 1 Light Accent 6" w:uiPriority="46"/>
-    <w:lsdException w:name="Grid Table 2 Accent 6" w:uiPriority="47"/>
-    <w:lsdException w:name="Grid Table 3 Accent 6" w:uiPriority="48"/>
-    <w:lsdException w:name="Grid Table 4 Accent 6" w:uiPriority="49"/>
-    <w:lsdException w:name="Grid Table 5 Dark Accent 6" w:uiPriority="50"/>
-    <w:lsdException w:name="Grid Table 6 Colorful Accent 6" w:uiPriority="51"/>
-    <w:lsdException w:name="Grid Table 7 Colorful Accent 6" w:uiPriority="52"/>
-    <w:lsdException w:name="List Table 1 Light" w:uiPriority="46"/>
-    <w:lsdException w:name="List Table 2" w:uiPriority="47"/>
-    <w:lsdException w:name="List Table 3" w:uiPriority="48"/>
-    <w:lsdException w:name="List Table 4" w:uiPriority="49"/>
-    <w:lsdException w:name="List Table 5 Dark" w:uiPriority="50"/>
-    <w:lsdException w:name="List Table 6 Colorful" w:uiPriority="51"/>
-    <w:lsdException w:name="List Table 7 Colorful" w:uiPriority="52"/>
-    <w:lsdException w:name="List Table 1 Light Accent 1" w:uiPriority="46"/>
-    <w:lsdException w:name="List Table 2 Accent 1" w:uiPriority="47"/>
-    <w:lsdException w:name="List Table 3 Accent 1" w:uiPriority="48"/>
-    <w:lsdException w:name="List Table 4 Accent 1" w:uiPriority="49"/>
-    <w:lsdException w:name="List Table 5 Dark Accent 1" w:uiPriority="50"/>
-    <w:lsdException w:name="List Table 6 Colorful Accent 1" w:uiPriority="51"/>
-    <w:lsdException w:name="List Table 7 Colorful Accent 1" w:uiPriority="52"/>
-    <w:lsdException w:name="List Table 1 Light Accent 2" w:uiPriority="46"/>
-    <w:lsdException w:name="List Table 2 Accent 2" w:uiPriority="47"/>
-    <w:lsdException w:name="List Table 3 Accent 2" w:uiPriority="48"/>
-    <w:lsdException w:name="List Table 4 Accent 2" w:uiPriority="49"/>
-    <w:lsdException w:name="List Table 5 Dark Accent 2" w:uiPriority="50"/>
-    <w:lsdException w:name="List Table 6 Colorful Accent 2" w:uiPriority="51"/>
-    <w:lsdException w:name="List Table 7 Colorful Accent 2" w:uiPriority="52"/>
-    <w:lsdException w:name="List Table 1 Light Accent 3" w:uiPriority="46"/>
-    <w:lsdException w:name="List Table 2 Accent 3" w:uiPriority="47"/>
-    <w:lsdException w:name="List Table 3 Accent 3" w:uiPriority="48"/>
-    <w:lsdException w:name="List Table 4 Accent 3" w:uiPriority="49"/>
-    <w:lsdException w:name="List Table 5 Dark Accent 3" w:uiPriority="50"/>
-    <w:lsdException w:name="List Table 6 Colorful Accent 3" w:uiPriority="51"/>
-    <w:lsdException w:name="List Table 7 Colorful Accent 3" w:uiPriority="52"/>
-    <w:lsdException w:name="List Table 1 Light Accent 4" w:uiPriority="46"/>
-    <w:lsdException w:name="List Table 2 Accent 4" w:uiPriority="47"/>
-    <w:lsdException w:name="List Table 3 Accent 4" w:uiPriority="48"/>
-    <w:lsdException w:name="List Table 4 Accent 4" w:uiPriority="49"/>
-    <w:lsdException w:name="List Table 5 Dark Accent 4" w:uiPriority="50"/>
-    <w:lsdException w:name="List Table 6 Colorful Accent 4" w:uiPriority="51"/>
-    <w:lsdException w:name="List Table 7 Colorful Accent 4" w:uiPriority="52"/>
-    <w:lsdException w:name="List Table 1 Light Accent 5" w:uiPriority="46"/>
-    <w:lsdException w:name="List Table 2 Accent 5" w:uiPriority="47"/>
-    <w:lsdException w:name="List Table 3 Accent 5" w:uiPriority="48"/>
-    <w:lsdException w:name="List Table 4 Accent 5" w:uiPriority="49"/>
-    <w:lsdException w:name="List Table 5 Dark Accent 5" w:uiPriority="50"/>
-    <w:lsdException w:name="List Table 6 Colorful Accent 5" w:uiPriority="51"/>
-    <w:lsdException w:name="List Table 7 Colorful Accent 5" w:uiPriority="52"/>
-    <w:lsdException w:name="List Table 1 Light Accent 6" w:uiPriority="46"/>
-    <w:lsdException w:name="List Table 2 Accent 6" w:uiPriority="47"/>
-    <w:lsdException w:name="List Table 3 Accent 6" w:uiPriority="48"/>
-    <w:lsdException w:name="List Table 4 Accent 6" w:uiPriority="49"/>
-    <w:lsdException w:name="List Table 5 Dark Accent 6" w:uiPriority="50"/>
-    <w:lsdException w:name="List Table 6 Colorful Accent 6" w:uiPriority="51"/>
-    <w:lsdException w:name="List Table 7 Colorful Accent 6" w:uiPriority="52"/>
+  <w:latentStyles w:defLockedState="0" w:defUIPriority="99" w:defSemiHidden="1" w:defUnhideWhenUsed="1" w:defQFormat="0" w:count="276">
+    <w:lsdException w:name="Normal" w:semiHidden="0" w:uiPriority="0" w:unhideWhenUsed="0" w:qFormat="1"/>
+    <w:lsdException w:name="heading 1" w:semiHidden="0" w:uiPriority="9" w:unhideWhenUsed="0" w:qFormat="1"/>
+    <w:lsdException w:name="heading 2" w:uiPriority="9" w:qFormat="1"/>
+    <w:lsdException w:name="heading 3" w:uiPriority="9" w:qFormat="1"/>
+    <w:lsdException w:name="heading 4" w:uiPriority="9" w:qFormat="1"/>
+    <w:lsdException w:name="heading 5" w:uiPriority="9" w:qFormat="1"/>
+    <w:lsdException w:name="heading 6" w:uiPriority="9" w:qFormat="1"/>
+    <w:lsdException w:name="heading 7" w:uiPriority="9" w:qFormat="1"/>
+    <w:lsdException w:name="heading 8" w:uiPriority="9" w:qFormat="1"/>
+    <w:lsdException w:name="heading 9" w:uiPriority="9" w:qFormat="1"/>
+    <w:lsdException w:name="toc 1" w:uiPriority="39"/>
+    <w:lsdException w:name="toc 2" w:uiPriority="39"/>
+    <w:lsdException w:name="toc 3" w:uiPriority="39"/>
+    <w:lsdException w:name="toc 4" w:uiPriority="39"/>
+    <w:lsdException w:name="toc 5" w:uiPriority="39"/>
+    <w:lsdException w:name="toc 6" w:uiPriority="39"/>
+    <w:lsdException w:name="toc 7" w:uiPriority="39"/>
+    <w:lsdException w:name="toc 8" w:uiPriority="39"/>
+    <w:lsdException w:name="toc 9" w:uiPriority="39"/>
+    <w:lsdException w:name="header" w:uiPriority="0"/>
+    <w:lsdException w:name="caption" w:uiPriority="35" w:qFormat="1"/>
+    <w:lsdException w:name="Title" w:semiHidden="0" w:uiPriority="10" w:unhideWhenUsed="0" w:qFormat="1"/>
+    <w:lsdException w:name="Default Paragraph Font" w:uiPriority="1"/>
+    <w:lsdException w:name="Subtitle" w:semiHidden="0" w:uiPriority="11" w:unhideWhenUsed="0" w:qFormat="1"/>
+    <w:lsdException w:name="Hyperlink" w:uiPriority="0"/>
+    <w:lsdException w:name="Strong" w:semiHidden="0" w:uiPriority="22" w:unhideWhenUsed="0" w:qFormat="1"/>
+    <w:lsdException w:name="Emphasis" w:semiHidden="0" w:uiPriority="20" w:unhideWhenUsed="0" w:qFormat="1"/>
+    <w:lsdException w:name="Table Grid" w:semiHidden="0" w:uiPriority="59" w:unhideWhenUsed="0"/>
+    <w:lsdException w:name="Placeholder Text" w:unhideWhenUsed="0"/>
+    <w:lsdException w:name="No Spacing" w:semiHidden="0" w:uiPriority="1" w:unhideWhenUsed="0" w:qFormat="1"/>
+    <w:lsdException w:name="Light Shading" w:semiHidden="0" w:uiPriority="60" w:unhideWhenUsed="0"/>
+    <w:lsdException w:name="Light List" w:semiHidden="0" w:uiPriority="61" w:unhideWhenUsed="0"/>
+    <w:lsdException w:name="Light Grid" w:semiHidden="0" w:uiPriority="62" w:unhideWhenUsed="0"/>
+    <w:lsdException w:name="Medium Shading 1" w:semiHidden="0" w:uiPriority="63" w:unhideWhenUsed="0"/>
+    <w:lsdException w:name="Medium Shading 2" w:semiHidden="0" w:uiPriority="64" w:unhideWhenUsed="0"/>
+    <w:lsdException w:name="Medium List 1" w:semiHidden="0" w:uiPriority="65" w:unhideWhenUsed="0"/>
+    <w:lsdException w:name="Medium List 2" w:semiHidden="0" w:uiPriority="66" w:unhideWhenUsed="0"/>
+    <w:lsdException w:name="Medium Grid 1" w:semiHidden="0" w:uiPriority="67" w:unhideWhenUsed="0"/>
+    <w:lsdException w:name="Medium Grid 2" w:semiHidden="0" w:uiPriority="68" w:unhideWhenUsed="0"/>
+    <w:lsdException w:name="Medium Grid 3" w:semiHidden="0" w:uiPriority="69" w:unhideWhenUsed="0"/>
+    <w:lsdException w:name="Dark List" w:semiHidden="0" w:uiPriority="70" w:unhideWhenUsed="0"/>
+    <w:lsdException w:name="Colorful Shading" w:semiHidden="0" w:uiPriority="71" w:unhideWhenUsed="0"/>
+    <w:lsdException w:name="Colorful List" w:semiHidden="0" w:uiPriority="72" w:unhideWhenUsed="0"/>
+    <w:lsdException w:name="Colorful Grid" w:semiHidden="0" w:uiPriority="73" w:unhideWhenUsed="0"/>
+    <w:lsdException w:name="Light Shading Accent 1" w:semiHidden="0" w:uiPriority="60" w:unhideWhenUsed="0"/>
+    <w:lsdException w:name="Light List Accent 1" w:semiHidden="0" w:uiPriority="61" w:unhideWhenUsed="0"/>
+    <w:lsdException w:name="Light Grid Accent 1" w:semiHidden="0" w:uiPriority="62" w:unhideWhenUsed="0"/>
+    <w:lsdException w:name="Medium Shading 1 Accent 1" w:semiHidden="0" w:uiPriority="63" w:unhideWhenUsed="0"/>
+    <w:lsdException w:name="Medium Shading 2 Accent 1" w:semiHidden="0" w:uiPriority="64" w:unhideWhenUsed="0"/>
+    <w:lsdException w:name="Medium List 1 Accent 1" w:semiHidden="0" w:uiPriority="65" w:unhideWhenUsed="0"/>
+    <w:lsdException w:name="Revision" w:unhideWhenUsed="0"/>
+    <w:lsdException w:name="List Paragraph" w:semiHidden="0" w:uiPriority="34" w:unhideWhenUsed="0" w:qFormat="1"/>
+    <w:lsdException w:name="Quote" w:semiHidden="0" w:uiPriority="29" w:unhideWhenUsed="0" w:qFormat="1"/>
+    <w:lsdException w:name="Intense Quote" w:semiHidden="0" w:uiPriority="30" w:unhideWhenUsed="0" w:qFormat="1"/>
+    <w:lsdException w:name="Medium List 2 Accent 1" w:semiHidden="0" w:uiPriority="66" w:unhideWhenUsed="0"/>
+    <w:lsdException w:name="Medium Grid 1 Accent 1" w:semiHidden="0" w:uiPriority="67" w:unhideWhenUsed="0"/>
+    <w:lsdException w:name="Medium Grid 2 Accent 1" w:semiHidden="0" w:uiPriority="68" w:unhideWhenUsed="0"/>
+    <w:lsdException w:name="Medium Grid 3 Accent 1" w:semiHidden="0" w:uiPriority="69" w:unhideWhenUsed="0"/>
+    <w:lsdException w:name="Dark List Accent 1" w:semiHidden="0" w:uiPriority="70" w:unhideWhenUsed="0"/>
+    <w:lsdException w:name="Colorful Shading Accent 1" w:semiHidden="0" w:uiPriority="71" w:unhideWhenUsed="0"/>
+    <w:lsdException w:name="Colorful List Accent 1" w:semiHidden="0" w:uiPriority="72" w:unhideWhenUsed="0"/>
+    <w:lsdException w:name="Colorful Grid Accent 1" w:semiHidden="0" w:uiPriority="73" w:unhideWhenUsed="0"/>
+    <w:lsdException w:name="Light Shading Accent 2" w:semiHidden="0" w:uiPriority="60" w:unhideWhenUsed="0"/>
+    <w:lsdException w:name="Light List Accent 2" w:semiHidden="0" w:uiPriority="61" w:unhideWhenUsed="0"/>
+    <w:lsdException w:name="Light Grid Accent 2" w:semiHidden="0" w:uiPriority="62" w:unhideWhenUsed="0"/>
+    <w:lsdException w:name="Medium Shading 1 Accent 2" w:semiHidden="0" w:uiPriority="63" w:unhideWhenUsed="0"/>
+    <w:lsdException w:name="Medium Shading 2 Accent 2" w:semiHidden="0" w:uiPriority="64" w:unhideWhenUsed="0"/>
+    <w:lsdException w:name="Medium List 1 Accent 2" w:semiHidden="0" w:uiPriority="65" w:unhideWhenUsed="0"/>
+    <w:lsdException w:name="Medium List 2 Accent 2" w:semiHidden="0" w:uiPriority="66" w:unhideWhenUsed="0"/>
+    <w:lsdException w:name="Medium Grid 1 Accent 2" w:semiHidden="0" w:uiPriority="67" w:unhideWhenUsed="0"/>
+    <w:lsdException w:name="Medium Grid 2 Accent 2" w:semiHidden="0" w:uiPriority="68" w:unhideWhenUsed="0"/>
+    <w:lsdException w:name="Medium Grid 3 Accent 2" w:semiHidden="0" w:uiPriority="69" w:unhideWhenUsed="0"/>
+    <w:lsdException w:name="Dark List Accent 2" w:semiHidden="0" w:uiPriority="70" w:unhideWhenUsed="0"/>
+    <w:lsdException w:name="Colorful Shading Accent 2" w:semiHidden="0" w:uiPriority="71" w:unhideWhenUsed="0"/>
+    <w:lsdException w:name="Colorful List Accent 2" w:semiHidden="0" w:uiPriority="72" w:unhideWhenUsed="0"/>
+    <w:lsdException w:name="Colorful Grid Accent 2" w:semiHidden="0" w:uiPriority="73" w:unhideWhenUsed="0"/>
+    <w:lsdException w:name="Light Shading Accent 3" w:semiHidden="0" w:uiPriority="60" w:unhideWhenUsed="0"/>
+    <w:lsdException w:name="Light List Accent 3" w:semiHidden="0" w:uiPriority="61" w:unhideWhenUsed="0"/>
+    <w:lsdException w:name="Light Grid Accent 3" w:semiHidden="0" w:uiPriority="62" w:unhideWhenUsed="0"/>
+    <w:lsdException w:name="Medium Shading 1 Accent 3" w:semiHidden="0" w:uiPriority="63" w:unhideWhenUsed="0"/>
+    <w:lsdException w:name="Medium Shading 2 Accent 3" w:semiHidden="0" w:uiPriority="64" w:unhideWhenUsed="0"/>
+    <w:lsdException w:name="Medium List 1 Accent 3" w:semiHidden="0" w:uiPriority="65" w:unhideWhenUsed="0"/>
+    <w:lsdException w:name="Medium List 2 Accent 3" w:semiHidden="0" w:uiPriority="66" w:unhideWhenUsed="0"/>
+    <w:lsdException w:name="Medium Grid 1 Accent 3" w:semiHidden="0" w:uiPriority="67" w:unhideWhenUsed="0"/>
+    <w:lsdException w:name="Medium Grid 2 Accent 3" w:semiHidden="0" w:uiPriority="68" w:unhideWhenUsed="0"/>
+    <w:lsdException w:name="Medium Grid 3 Accent 3" w:semiHidden="0" w:uiPriority="69" w:unhideWhenUsed="0"/>
+    <w:lsdException w:name="Dark List Accent 3" w:semiHidden="0" w:uiPriority="70" w:unhideWhenUsed="0"/>
+    <w:lsdException w:name="Colorful Shading Accent 3" w:semiHidden="0" w:uiPriority="71" w:unhideWhenUsed="0"/>
+    <w:lsdException w:name="Colorful List Accent 3" w:semiHidden="0" w:uiPriority="72" w:unhideWhenUsed="0"/>
+    <w:lsdException w:name="Colorful Grid Accent 3" w:semiHidden="0" w:uiPriority="73" w:unhideWhenUsed="0"/>
+    <w:lsdException w:name="Light Shading Accent 4" w:semiHidden="0" w:uiPriority="60" w:unhideWhenUsed="0"/>
+    <w:lsdException w:name="Light List Accent 4" w:semiHidden="0" w:uiPriority="61" w:unhideWhenUsed="0"/>
+    <w:lsdException w:name="Light Grid Accent 4" w:semiHidden="0" w:uiPriority="62" w:unhideWhenUsed="0"/>
+    <w:lsdException w:name="Medium Shading 1 Accent 4" w:semiHidden="0" w:uiPriority="63" w:unhideWhenUsed="0"/>
+    <w:lsdException w:name="Medium Shading 2 Accent 4" w:semiHidden="0" w:uiPriority="64" w:unhideWhenUsed="0"/>
+    <w:lsdException w:name="Medium List 1 Accent 4" w:semiHidden="0" w:uiPriority="65" w:unhideWhenUsed="0"/>
+    <w:lsdException w:name="Medium List 2 Accent 4" w:semiHidden="0" w:uiPriority="66" w:unhideWhenUsed="0"/>
+    <w:lsdException w:name="Medium Grid 1 Accent 4" w:semiHidden="0" w:uiPriority="67" w:unhideWhenUsed="0"/>
+    <w:lsdException w:name="Medium Grid 2 Accent 4" w:semiHidden="0" w:uiPriority="68" w:unhideWhenUsed="0"/>
+    <w:lsdException w:name="Medium Grid 3 Accent 4" w:semiHidden="0" w:uiPriority="69" w:unhideWhenUsed="0"/>
+    <w:lsdException w:name="Dark List Accent 4" w:semiHidden="0" w:uiPriority="70" w:unhideWhenUsed="0"/>
+    <w:lsdException w:name="Colorful Shading Accent 4" w:semiHidden="0" w:uiPriority="71" w:unhideWhenUsed="0"/>
+    <w:lsdException w:name="Colorful List Accent 4" w:semiHidden="0" w:uiPriority="72" w:unhideWhenUsed="0"/>
+    <w:lsdException w:name="Colorful Grid Accent 4" w:semiHidden="0" w:uiPriority="73" w:unhideWhenUsed="0"/>
+    <w:lsdException w:name="Light Shading Accent 5" w:semiHidden="0" w:uiPriority="60" w:unhideWhenUsed="0"/>
+    <w:lsdException w:name="Light List Accent 5" w:semiHidden="0" w:uiPriority="61" w:unhideWhenUsed="0"/>
+    <w:lsdException w:name="Light Grid Accent 5" w:semiHidden="0" w:uiPriority="62" w:unhideWhenUsed="0"/>
+    <w:lsdException w:name="Medium Shading 1 Accent 5" w:semiHidden="0" w:uiPriority="63" w:unhideWhenUsed="0"/>
+    <w:lsdException w:name="Medium Shading 2 Accent 5" w:semiHidden="0" w:uiPriority="64" w:unhideWhenUsed="0"/>
+    <w:lsdException w:name="Medium List 1 Accent 5" w:semiHidden="0" w:uiPriority="65" w:unhideWhenUsed="0"/>
+    <w:lsdException w:name="Medium List 2 Accent 5" w:semiHidden="0" w:uiPriority="66" w:unhideWhenUsed="0"/>
+    <w:lsdException w:name="Medium Grid 1 Accent 5" w:semiHidden="0" w:uiPriority="67" w:unhideWhenUsed="0"/>
+    <w:lsdException w:name="Medium Grid 2 Accent 5" w:semiHidden="0" w:uiPriority="68" w:unhideWhenUsed="0"/>
+    <w:lsdException w:name="Medium Grid 3 Accent 5" w:semiHidden="0" w:uiPriority="69" w:unhideWhenUsed="0"/>
+    <w:lsdException w:name="Dark List Accent 5" w:semiHidden="0" w:uiPriority="70" w:unhideWhenUsed="0"/>
+    <w:lsdException w:name="Colorful Shading Accent 5" w:semiHidden="0" w:uiPriority="71" w:unhideWhenUsed="0"/>
+    <w:lsdException w:name="Colorful List Accent 5" w:semiHidden="0" w:uiPriority="72" w:unhideWhenUsed="0"/>
+    <w:lsdException w:name="Colorful Grid Accent 5" w:semiHidden="0" w:uiPriority="73" w:unhideWhenUsed="0"/>
+    <w:lsdException w:name="Light Shading Accent 6" w:semiHidden="0" w:uiPriority="60" w:unhideWhenUsed="0"/>
+    <w:lsdException w:name="Light List Accent 6" w:semiHidden="0" w:uiPriority="61" w:unhideWhenUsed="0"/>
+    <w:lsdException w:name="Light Grid Accent 6" w:semiHidden="0" w:uiPriority="62" w:unhideWhenUsed="0"/>
+    <w:lsdException w:name="Medium Shading 1 Accent 6" w:semiHidden="0" w:uiPriority="63" w:unhideWhenUsed="0"/>
+    <w:lsdException w:name="Medium Shading 2 Accent 6" w:semiHidden="0" w:uiPriority="64" w:unhideWhenUsed="0"/>
+    <w:lsdException w:name="Medium List 1 Accent 6" w:semiHidden="0" w:uiPriority="65" w:unhideWhenUsed="0"/>
+    <w:lsdException w:name="Medium List 2 Accent 6" w:semiHidden="0" w:uiPriority="66" w:unhideWhenUsed="0"/>
+    <w:lsdException w:name="Medium Grid 1 Accent 6" w:semiHidden="0" w:uiPriority="67" w:unhideWhenUsed="0"/>
+    <w:lsdException w:name="Medium Grid 2 Accent 6" w:semiHidden="0" w:uiPriority="68" w:unhideWhenUsed="0"/>
+    <w:lsdException w:name="Medium Grid 3 Accent 6" w:semiHidden="0" w:uiPriority="69" w:unhideWhenUsed="0"/>
+    <w:lsdException w:name="Dark List Accent 6" w:semiHidden="0" w:uiPriority="70" w:unhideWhenUsed="0"/>
+    <w:lsdException w:name="Colorful Shading Accent 6" w:semiHidden="0" w:uiPriority="71" w:unhideWhenUsed="0"/>
+    <w:lsdException w:name="Colorful List Accent 6" w:semiHidden="0" w:uiPriority="72" w:unhideWhenUsed="0"/>
+    <w:lsdException w:name="Colorful Grid Accent 6" w:semiHidden="0" w:uiPriority="73" w:unhideWhenUsed="0"/>
+    <w:lsdException w:name="Subtle Emphasis" w:semiHidden="0" w:uiPriority="19" w:unhideWhenUsed="0" w:qFormat="1"/>
+    <w:lsdException w:name="Intense Emphasis" w:semiHidden="0" w:uiPriority="21" w:unhideWhenUsed="0" w:qFormat="1"/>
+    <w:lsdException w:name="Subtle Reference" w:semiHidden="0" w:uiPriority="31" w:unhideWhenUsed="0" w:qFormat="1"/>
+    <w:lsdException w:name="Intense Reference" w:semiHidden="0" w:uiPriority="32" w:unhideWhenUsed="0" w:qFormat="1"/>
+    <w:lsdException w:name="Book Title" w:semiHidden="0" w:uiPriority="33" w:unhideWhenUsed="0" w:qFormat="1"/>
+    <w:lsdException w:name="Bibliography" w:uiPriority="37"/>
+    <w:lsdException w:name="TOC Heading" w:uiPriority="39" w:qFormat="1"/>
   </w:latentStyles>
   <w:style w:type="paragraph" w:default="1" w:styleId="Normal">
     <w:name w:val="Normal"/>
@@ -3100,6 +2784,336 @@
   <w:style w:type="character" w:default="1" w:styleId="DefaultParagraphFont">
     <w:name w:val="Default Paragraph Font"/>
     <w:uiPriority w:val="1"/>
+    <w:semiHidden/>
+    <w:unhideWhenUsed/>
+  </w:style>
+  <w:style w:type="table" w:default="1" w:styleId="TableNormal">
+    <w:name w:val="Normal Table"/>
+    <w:uiPriority w:val="99"/>
+    <w:semiHidden/>
+    <w:unhideWhenUsed/>
+    <w:tblPr>
+      <w:tblInd w:w="0" w:type="dxa"/>
+      <w:tblCellMar>
+        <w:top w:w="0" w:type="dxa"/>
+        <w:left w:w="108" w:type="dxa"/>
+        <w:bottom w:w="0" w:type="dxa"/>
+        <w:right w:w="108" w:type="dxa"/>
+      </w:tblCellMar>
+    </w:tblPr>
+  </w:style>
+  <w:style w:type="numbering" w:default="1" w:styleId="NoList">
+    <w:name w:val="No List"/>
+    <w:uiPriority w:val="99"/>
+    <w:semiHidden/>
+    <w:unhideWhenUsed/>
+  </w:style>
+  <w:style w:type="character" w:styleId="Strong">
+    <w:name w:val="Strong"/>
+    <w:basedOn w:val="DefaultParagraphFont"/>
+    <w:uiPriority w:val="22"/>
+    <w:qFormat/>
+    <w:rsid w:val="00362131"/>
+    <w:rPr>
+      <w:b/>
+      <w:bCs/>
+    </w:rPr>
+  </w:style>
+  <w:style w:type="character" w:customStyle="1" w:styleId="apple-converted-space">
+    <w:name w:val="apple-converted-space"/>
+    <w:basedOn w:val="DefaultParagraphFont"/>
+    <w:rsid w:val="00362131"/>
+  </w:style>
+  <w:style w:type="paragraph" w:styleId="Header">
+    <w:name w:val="header"/>
+    <w:basedOn w:val="Normal"/>
+    <w:link w:val="HeaderChar"/>
+    <w:unhideWhenUsed/>
+    <w:rsid w:val="00B30199"/>
+    <w:pPr>
+      <w:tabs>
+        <w:tab w:val="center" w:pos="4320"/>
+        <w:tab w:val="right" w:pos="8640"/>
+      </w:tabs>
+    </w:pPr>
+  </w:style>
+  <w:style w:type="character" w:customStyle="1" w:styleId="HeaderChar">
+    <w:name w:val="Header Char"/>
+    <w:basedOn w:val="DefaultParagraphFont"/>
+    <w:link w:val="Header"/>
+    <w:uiPriority w:val="99"/>
+    <w:rsid w:val="00B30199"/>
+    <w:rPr>
+      <w:lang w:val="en-GB"/>
+    </w:rPr>
+  </w:style>
+  <w:style w:type="paragraph" w:styleId="Footer">
+    <w:name w:val="footer"/>
+    <w:basedOn w:val="Normal"/>
+    <w:link w:val="FooterChar"/>
+    <w:uiPriority w:val="99"/>
+    <w:unhideWhenUsed/>
+    <w:rsid w:val="00B30199"/>
+    <w:pPr>
+      <w:tabs>
+        <w:tab w:val="center" w:pos="4320"/>
+        <w:tab w:val="right" w:pos="8640"/>
+      </w:tabs>
+    </w:pPr>
+  </w:style>
+  <w:style w:type="character" w:customStyle="1" w:styleId="FooterChar">
+    <w:name w:val="Footer Char"/>
+    <w:basedOn w:val="DefaultParagraphFont"/>
+    <w:link w:val="Footer"/>
+    <w:uiPriority w:val="99"/>
+    <w:rsid w:val="00B30199"/>
+    <w:rPr>
+      <w:lang w:val="en-GB"/>
+    </w:rPr>
+  </w:style>
+  <w:style w:type="paragraph" w:styleId="ListParagraph">
+    <w:name w:val="List Paragraph"/>
+    <w:basedOn w:val="Normal"/>
+    <w:uiPriority w:val="34"/>
+    <w:qFormat/>
+    <w:rsid w:val="00B30199"/>
+    <w:pPr>
+      <w:ind w:left="720"/>
+      <w:contextualSpacing/>
+    </w:pPr>
+  </w:style>
+  <w:style w:type="character" w:styleId="Hyperlink">
+    <w:name w:val="Hyperlink"/>
+    <w:rsid w:val="00B30199"/>
+    <w:rPr>
+      <w:color w:val="0000FF"/>
+      <w:u w:val="single"/>
+    </w:rPr>
+  </w:style>
+  <w:style w:type="paragraph" w:styleId="NormalWeb">
+    <w:name w:val="Normal (Web)"/>
+    <w:basedOn w:val="Normal"/>
+    <w:uiPriority w:val="99"/>
+    <w:semiHidden/>
+    <w:unhideWhenUsed/>
+    <w:rsid w:val="00B30199"/>
+    <w:pPr>
+      <w:spacing w:before="100" w:beforeAutospacing="1" w:after="100" w:afterAutospacing="1"/>
+    </w:pPr>
+    <w:rPr>
+      <w:rFonts w:ascii="Times" w:hAnsi="Times" w:cs="Times New Roman"/>
+      <w:sz w:val="20"/>
+      <w:szCs w:val="20"/>
+    </w:rPr>
+  </w:style>
+  <w:style w:type="character" w:styleId="FollowedHyperlink">
+    <w:name w:val="FollowedHyperlink"/>
+    <w:basedOn w:val="DefaultParagraphFont"/>
+    <w:uiPriority w:val="99"/>
+    <w:semiHidden/>
+    <w:unhideWhenUsed/>
+    <w:rsid w:val="00A15C0B"/>
+    <w:rPr>
+      <w:color w:val="800080" w:themeColor="followedHyperlink"/>
+      <w:u w:val="single"/>
+    </w:rPr>
+  </w:style>
+  <w:style w:type="paragraph" w:styleId="BalloonText">
+    <w:name w:val="Balloon Text"/>
+    <w:basedOn w:val="Normal"/>
+    <w:link w:val="BalloonTextChar"/>
+    <w:uiPriority w:val="99"/>
+    <w:semiHidden/>
+    <w:unhideWhenUsed/>
+    <w:rsid w:val="001F641D"/>
+    <w:rPr>
+      <w:rFonts w:ascii="Lucida Grande" w:hAnsi="Lucida Grande" w:cs="Lucida Grande"/>
+      <w:sz w:val="18"/>
+      <w:szCs w:val="18"/>
+    </w:rPr>
+  </w:style>
+  <w:style w:type="character" w:customStyle="1" w:styleId="BalloonTextChar">
+    <w:name w:val="Balloon Text Char"/>
+    <w:basedOn w:val="DefaultParagraphFont"/>
+    <w:link w:val="BalloonText"/>
+    <w:uiPriority w:val="99"/>
+    <w:semiHidden/>
+    <w:rsid w:val="001F641D"/>
+    <w:rPr>
+      <w:rFonts w:ascii="Lucida Grande" w:hAnsi="Lucida Grande" w:cs="Lucida Grande"/>
+      <w:sz w:val="18"/>
+      <w:szCs w:val="18"/>
+      <w:lang w:val="en-GB"/>
+    </w:rPr>
+  </w:style>
+</w:styles>
+</file>
+
+<file path=word/stylesWithEffects.xml><?xml version="1.0" encoding="utf-8"?>
+<w:styles xmlns:wpc="http://schemas.microsoft.com/office/word/2010/wordprocessingCanvas" xmlns:mo="http://schemas.microsoft.com/office/mac/office/2008/main" xmlns:mc="http://schemas.openxmlformats.org/markup-compatibility/2006" xmlns:mv="urn:schemas-microsoft-com:mac:vml" xmlns:o="urn:schemas-microsoft-com:office:office" xmlns:r="http://schemas.openxmlformats.org/officeDocument/2006/relationships" xmlns:m="http://schemas.openxmlformats.org/officeDocument/2006/math" xmlns:v="urn:schemas-microsoft-com:vml" xmlns:wp14="http://schemas.microsoft.com/office/word/2010/wordprocessingDrawing" xmlns:wp="http://schemas.openxmlformats.org/drawingml/2006/wordprocessingDrawing" xmlns:w10="urn:schemas-microsoft-com:office:word" xmlns:w="http://schemas.openxmlformats.org/wordprocessingml/2006/main" xmlns:w14="http://schemas.microsoft.com/office/word/2010/wordml" xmlns:wpg="http://schemas.microsoft.com/office/word/2010/wordprocessingGroup" xmlns:wpi="http://schemas.microsoft.com/office/word/2010/wordprocessingInk" xmlns:wne="http://schemas.microsoft.com/office/word/2006/wordml" xmlns:wps="http://schemas.microsoft.com/office/word/2010/wordprocessingShape" mc:Ignorable="w14 wp14">
+  <w:docDefaults>
+    <w:rPrDefault>
+      <w:rPr>
+        <w:rFonts w:asciiTheme="minorHAnsi" w:eastAsiaTheme="minorEastAsia" w:hAnsiTheme="minorHAnsi" w:cstheme="minorBidi"/>
+        <w:sz w:val="24"/>
+        <w:szCs w:val="24"/>
+        <w:lang w:val="en-US" w:eastAsia="en-US" w:bidi="ar-SA"/>
+      </w:rPr>
+    </w:rPrDefault>
+    <w:pPrDefault/>
+  </w:docDefaults>
+  <w:latentStyles w:defLockedState="0" w:defUIPriority="99" w:defSemiHidden="1" w:defUnhideWhenUsed="1" w:defQFormat="0" w:count="276">
+    <w:lsdException w:name="Normal" w:semiHidden="0" w:uiPriority="0" w:unhideWhenUsed="0" w:qFormat="1"/>
+    <w:lsdException w:name="heading 1" w:semiHidden="0" w:uiPriority="9" w:unhideWhenUsed="0" w:qFormat="1"/>
+    <w:lsdException w:name="heading 2" w:uiPriority="9" w:qFormat="1"/>
+    <w:lsdException w:name="heading 3" w:uiPriority="9" w:qFormat="1"/>
+    <w:lsdException w:name="heading 4" w:uiPriority="9" w:qFormat="1"/>
+    <w:lsdException w:name="heading 5" w:uiPriority="9" w:qFormat="1"/>
+    <w:lsdException w:name="heading 6" w:uiPriority="9" w:qFormat="1"/>
+    <w:lsdException w:name="heading 7" w:uiPriority="9" w:qFormat="1"/>
+    <w:lsdException w:name="heading 8" w:uiPriority="9" w:qFormat="1"/>
+    <w:lsdException w:name="heading 9" w:uiPriority="9" w:qFormat="1"/>
+    <w:lsdException w:name="toc 1" w:uiPriority="39"/>
+    <w:lsdException w:name="toc 2" w:uiPriority="39"/>
+    <w:lsdException w:name="toc 3" w:uiPriority="39"/>
+    <w:lsdException w:name="toc 4" w:uiPriority="39"/>
+    <w:lsdException w:name="toc 5" w:uiPriority="39"/>
+    <w:lsdException w:name="toc 6" w:uiPriority="39"/>
+    <w:lsdException w:name="toc 7" w:uiPriority="39"/>
+    <w:lsdException w:name="toc 8" w:uiPriority="39"/>
+    <w:lsdException w:name="toc 9" w:uiPriority="39"/>
+    <w:lsdException w:name="header" w:uiPriority="0"/>
+    <w:lsdException w:name="caption" w:uiPriority="35" w:qFormat="1"/>
+    <w:lsdException w:name="Title" w:semiHidden="0" w:uiPriority="10" w:unhideWhenUsed="0" w:qFormat="1"/>
+    <w:lsdException w:name="Default Paragraph Font" w:uiPriority="1"/>
+    <w:lsdException w:name="Subtitle" w:semiHidden="0" w:uiPriority="11" w:unhideWhenUsed="0" w:qFormat="1"/>
+    <w:lsdException w:name="Hyperlink" w:uiPriority="0"/>
+    <w:lsdException w:name="Strong" w:semiHidden="0" w:uiPriority="22" w:unhideWhenUsed="0" w:qFormat="1"/>
+    <w:lsdException w:name="Emphasis" w:semiHidden="0" w:uiPriority="20" w:unhideWhenUsed="0" w:qFormat="1"/>
+    <w:lsdException w:name="Table Grid" w:semiHidden="0" w:uiPriority="59" w:unhideWhenUsed="0"/>
+    <w:lsdException w:name="Placeholder Text" w:unhideWhenUsed="0"/>
+    <w:lsdException w:name="No Spacing" w:semiHidden="0" w:uiPriority="1" w:unhideWhenUsed="0" w:qFormat="1"/>
+    <w:lsdException w:name="Light Shading" w:semiHidden="0" w:uiPriority="60" w:unhideWhenUsed="0"/>
+    <w:lsdException w:name="Light List" w:semiHidden="0" w:uiPriority="61" w:unhideWhenUsed="0"/>
+    <w:lsdException w:name="Light Grid" w:semiHidden="0" w:uiPriority="62" w:unhideWhenUsed="0"/>
+    <w:lsdException w:name="Medium Shading 1" w:semiHidden="0" w:uiPriority="63" w:unhideWhenUsed="0"/>
+    <w:lsdException w:name="Medium Shading 2" w:semiHidden="0" w:uiPriority="64" w:unhideWhenUsed="0"/>
+    <w:lsdException w:name="Medium List 1" w:semiHidden="0" w:uiPriority="65" w:unhideWhenUsed="0"/>
+    <w:lsdException w:name="Medium List 2" w:semiHidden="0" w:uiPriority="66" w:unhideWhenUsed="0"/>
+    <w:lsdException w:name="Medium Grid 1" w:semiHidden="0" w:uiPriority="67" w:unhideWhenUsed="0"/>
+    <w:lsdException w:name="Medium Grid 2" w:semiHidden="0" w:uiPriority="68" w:unhideWhenUsed="0"/>
+    <w:lsdException w:name="Medium Grid 3" w:semiHidden="0" w:uiPriority="69" w:unhideWhenUsed="0"/>
+    <w:lsdException w:name="Dark List" w:semiHidden="0" w:uiPriority="70" w:unhideWhenUsed="0"/>
+    <w:lsdException w:name="Colorful Shading" w:semiHidden="0" w:uiPriority="71" w:unhideWhenUsed="0"/>
+    <w:lsdException w:name="Colorful List" w:semiHidden="0" w:uiPriority="72" w:unhideWhenUsed="0"/>
+    <w:lsdException w:name="Colorful Grid" w:semiHidden="0" w:uiPriority="73" w:unhideWhenUsed="0"/>
+    <w:lsdException w:name="Light Shading Accent 1" w:semiHidden="0" w:uiPriority="60" w:unhideWhenUsed="0"/>
+    <w:lsdException w:name="Light List Accent 1" w:semiHidden="0" w:uiPriority="61" w:unhideWhenUsed="0"/>
+    <w:lsdException w:name="Light Grid Accent 1" w:semiHidden="0" w:uiPriority="62" w:unhideWhenUsed="0"/>
+    <w:lsdException w:name="Medium Shading 1 Accent 1" w:semiHidden="0" w:uiPriority="63" w:unhideWhenUsed="0"/>
+    <w:lsdException w:name="Medium Shading 2 Accent 1" w:semiHidden="0" w:uiPriority="64" w:unhideWhenUsed="0"/>
+    <w:lsdException w:name="Medium List 1 Accent 1" w:semiHidden="0" w:uiPriority="65" w:unhideWhenUsed="0"/>
+    <w:lsdException w:name="Revision" w:unhideWhenUsed="0"/>
+    <w:lsdException w:name="List Paragraph" w:semiHidden="0" w:uiPriority="34" w:unhideWhenUsed="0" w:qFormat="1"/>
+    <w:lsdException w:name="Quote" w:semiHidden="0" w:uiPriority="29" w:unhideWhenUsed="0" w:qFormat="1"/>
+    <w:lsdException w:name="Intense Quote" w:semiHidden="0" w:uiPriority="30" w:unhideWhenUsed="0" w:qFormat="1"/>
+    <w:lsdException w:name="Medium List 2 Accent 1" w:semiHidden="0" w:uiPriority="66" w:unhideWhenUsed="0"/>
+    <w:lsdException w:name="Medium Grid 1 Accent 1" w:semiHidden="0" w:uiPriority="67" w:unhideWhenUsed="0"/>
+    <w:lsdException w:name="Medium Grid 2 Accent 1" w:semiHidden="0" w:uiPriority="68" w:unhideWhenUsed="0"/>
+    <w:lsdException w:name="Medium Grid 3 Accent 1" w:semiHidden="0" w:uiPriority="69" w:unhideWhenUsed="0"/>
+    <w:lsdException w:name="Dark List Accent 1" w:semiHidden="0" w:uiPriority="70" w:unhideWhenUsed="0"/>
+    <w:lsdException w:name="Colorful Shading Accent 1" w:semiHidden="0" w:uiPriority="71" w:unhideWhenUsed="0"/>
+    <w:lsdException w:name="Colorful List Accent 1" w:semiHidden="0" w:uiPriority="72" w:unhideWhenUsed="0"/>
+    <w:lsdException w:name="Colorful Grid Accent 1" w:semiHidden="0" w:uiPriority="73" w:unhideWhenUsed="0"/>
+    <w:lsdException w:name="Light Shading Accent 2" w:semiHidden="0" w:uiPriority="60" w:unhideWhenUsed="0"/>
+    <w:lsdException w:name="Light List Accent 2" w:semiHidden="0" w:uiPriority="61" w:unhideWhenUsed="0"/>
+    <w:lsdException w:name="Light Grid Accent 2" w:semiHidden="0" w:uiPriority="62" w:unhideWhenUsed="0"/>
+    <w:lsdException w:name="Medium Shading 1 Accent 2" w:semiHidden="0" w:uiPriority="63" w:unhideWhenUsed="0"/>
+    <w:lsdException w:name="Medium Shading 2 Accent 2" w:semiHidden="0" w:uiPriority="64" w:unhideWhenUsed="0"/>
+    <w:lsdException w:name="Medium List 1 Accent 2" w:semiHidden="0" w:uiPriority="65" w:unhideWhenUsed="0"/>
+    <w:lsdException w:name="Medium List 2 Accent 2" w:semiHidden="0" w:uiPriority="66" w:unhideWhenUsed="0"/>
+    <w:lsdException w:name="Medium Grid 1 Accent 2" w:semiHidden="0" w:uiPriority="67" w:unhideWhenUsed="0"/>
+    <w:lsdException w:name="Medium Grid 2 Accent 2" w:semiHidden="0" w:uiPriority="68" w:unhideWhenUsed="0"/>
+    <w:lsdException w:name="Medium Grid 3 Accent 2" w:semiHidden="0" w:uiPriority="69" w:unhideWhenUsed="0"/>
+    <w:lsdException w:name="Dark List Accent 2" w:semiHidden="0" w:uiPriority="70" w:unhideWhenUsed="0"/>
+    <w:lsdException w:name="Colorful Shading Accent 2" w:semiHidden="0" w:uiPriority="71" w:unhideWhenUsed="0"/>
+    <w:lsdException w:name="Colorful List Accent 2" w:semiHidden="0" w:uiPriority="72" w:unhideWhenUsed="0"/>
+    <w:lsdException w:name="Colorful Grid Accent 2" w:semiHidden="0" w:uiPriority="73" w:unhideWhenUsed="0"/>
+    <w:lsdException w:name="Light Shading Accent 3" w:semiHidden="0" w:uiPriority="60" w:unhideWhenUsed="0"/>
+    <w:lsdException w:name="Light List Accent 3" w:semiHidden="0" w:uiPriority="61" w:unhideWhenUsed="0"/>
+    <w:lsdException w:name="Light Grid Accent 3" w:semiHidden="0" w:uiPriority="62" w:unhideWhenUsed="0"/>
+    <w:lsdException w:name="Medium Shading 1 Accent 3" w:semiHidden="0" w:uiPriority="63" w:unhideWhenUsed="0"/>
+    <w:lsdException w:name="Medium Shading 2 Accent 3" w:semiHidden="0" w:uiPriority="64" w:unhideWhenUsed="0"/>
+    <w:lsdException w:name="Medium List 1 Accent 3" w:semiHidden="0" w:uiPriority="65" w:unhideWhenUsed="0"/>
+    <w:lsdException w:name="Medium List 2 Accent 3" w:semiHidden="0" w:uiPriority="66" w:unhideWhenUsed="0"/>
+    <w:lsdException w:name="Medium Grid 1 Accent 3" w:semiHidden="0" w:uiPriority="67" w:unhideWhenUsed="0"/>
+    <w:lsdException w:name="Medium Grid 2 Accent 3" w:semiHidden="0" w:uiPriority="68" w:unhideWhenUsed="0"/>
+    <w:lsdException w:name="Medium Grid 3 Accent 3" w:semiHidden="0" w:uiPriority="69" w:unhideWhenUsed="0"/>
+    <w:lsdException w:name="Dark List Accent 3" w:semiHidden="0" w:uiPriority="70" w:unhideWhenUsed="0"/>
+    <w:lsdException w:name="Colorful Shading Accent 3" w:semiHidden="0" w:uiPriority="71" w:unhideWhenUsed="0"/>
+    <w:lsdException w:name="Colorful List Accent 3" w:semiHidden="0" w:uiPriority="72" w:unhideWhenUsed="0"/>
+    <w:lsdException w:name="Colorful Grid Accent 3" w:semiHidden="0" w:uiPriority="73" w:unhideWhenUsed="0"/>
+    <w:lsdException w:name="Light Shading Accent 4" w:semiHidden="0" w:uiPriority="60" w:unhideWhenUsed="0"/>
+    <w:lsdException w:name="Light List Accent 4" w:semiHidden="0" w:uiPriority="61" w:unhideWhenUsed="0"/>
+    <w:lsdException w:name="Light Grid Accent 4" w:semiHidden="0" w:uiPriority="62" w:unhideWhenUsed="0"/>
+    <w:lsdException w:name="Medium Shading 1 Accent 4" w:semiHidden="0" w:uiPriority="63" w:unhideWhenUsed="0"/>
+    <w:lsdException w:name="Medium Shading 2 Accent 4" w:semiHidden="0" w:uiPriority="64" w:unhideWhenUsed="0"/>
+    <w:lsdException w:name="Medium List 1 Accent 4" w:semiHidden="0" w:uiPriority="65" w:unhideWhenUsed="0"/>
+    <w:lsdException w:name="Medium List 2 Accent 4" w:semiHidden="0" w:uiPriority="66" w:unhideWhenUsed="0"/>
+    <w:lsdException w:name="Medium Grid 1 Accent 4" w:semiHidden="0" w:uiPriority="67" w:unhideWhenUsed="0"/>
+    <w:lsdException w:name="Medium Grid 2 Accent 4" w:semiHidden="0" w:uiPriority="68" w:unhideWhenUsed="0"/>
+    <w:lsdException w:name="Medium Grid 3 Accent 4" w:semiHidden="0" w:uiPriority="69" w:unhideWhenUsed="0"/>
+    <w:lsdException w:name="Dark List Accent 4" w:semiHidden="0" w:uiPriority="70" w:unhideWhenUsed="0"/>
+    <w:lsdException w:name="Colorful Shading Accent 4" w:semiHidden="0" w:uiPriority="71" w:unhideWhenUsed="0"/>
+    <w:lsdException w:name="Colorful List Accent 4" w:semiHidden="0" w:uiPriority="72" w:unhideWhenUsed="0"/>
+    <w:lsdException w:name="Colorful Grid Accent 4" w:semiHidden="0" w:uiPriority="73" w:unhideWhenUsed="0"/>
+    <w:lsdException w:name="Light Shading Accent 5" w:semiHidden="0" w:uiPriority="60" w:unhideWhenUsed="0"/>
+    <w:lsdException w:name="Light List Accent 5" w:semiHidden="0" w:uiPriority="61" w:unhideWhenUsed="0"/>
+    <w:lsdException w:name="Light Grid Accent 5" w:semiHidden="0" w:uiPriority="62" w:unhideWhenUsed="0"/>
+    <w:lsdException w:name="Medium Shading 1 Accent 5" w:semiHidden="0" w:uiPriority="63" w:unhideWhenUsed="0"/>
+    <w:lsdException w:name="Medium Shading 2 Accent 5" w:semiHidden="0" w:uiPriority="64" w:unhideWhenUsed="0"/>
+    <w:lsdException w:name="Medium List 1 Accent 5" w:semiHidden="0" w:uiPriority="65" w:unhideWhenUsed="0"/>
+    <w:lsdException w:name="Medium List 2 Accent 5" w:semiHidden="0" w:uiPriority="66" w:unhideWhenUsed="0"/>
+    <w:lsdException w:name="Medium Grid 1 Accent 5" w:semiHidden="0" w:uiPriority="67" w:unhideWhenUsed="0"/>
+    <w:lsdException w:name="Medium Grid 2 Accent 5" w:semiHidden="0" w:uiPriority="68" w:unhideWhenUsed="0"/>
+    <w:lsdException w:name="Medium Grid 3 Accent 5" w:semiHidden="0" w:uiPriority="69" w:unhideWhenUsed="0"/>
+    <w:lsdException w:name="Dark List Accent 5" w:semiHidden="0" w:uiPriority="70" w:unhideWhenUsed="0"/>
+    <w:lsdException w:name="Colorful Shading Accent 5" w:semiHidden="0" w:uiPriority="71" w:unhideWhenUsed="0"/>
+    <w:lsdException w:name="Colorful List Accent 5" w:semiHidden="0" w:uiPriority="72" w:unhideWhenUsed="0"/>
+    <w:lsdException w:name="Colorful Grid Accent 5" w:semiHidden="0" w:uiPriority="73" w:unhideWhenUsed="0"/>
+    <w:lsdException w:name="Light Shading Accent 6" w:semiHidden="0" w:uiPriority="60" w:unhideWhenUsed="0"/>
+    <w:lsdException w:name="Light List Accent 6" w:semiHidden="0" w:uiPriority="61" w:unhideWhenUsed="0"/>
+    <w:lsdException w:name="Light Grid Accent 6" w:semiHidden="0" w:uiPriority="62" w:unhideWhenUsed="0"/>
+    <w:lsdException w:name="Medium Shading 1 Accent 6" w:semiHidden="0" w:uiPriority="63" w:unhideWhenUsed="0"/>
+    <w:lsdException w:name="Medium Shading 2 Accent 6" w:semiHidden="0" w:uiPriority="64" w:unhideWhenUsed="0"/>
+    <w:lsdException w:name="Medium List 1 Accent 6" w:semiHidden="0" w:uiPriority="65" w:unhideWhenUsed="0"/>
+    <w:lsdException w:name="Medium List 2 Accent 6" w:semiHidden="0" w:uiPriority="66" w:unhideWhenUsed="0"/>
+    <w:lsdException w:name="Medium Grid 1 Accent 6" w:semiHidden="0" w:uiPriority="67" w:unhideWhenUsed="0"/>
+    <w:lsdException w:name="Medium Grid 2 Accent 6" w:semiHidden="0" w:uiPriority="68" w:unhideWhenUsed="0"/>
+    <w:lsdException w:name="Medium Grid 3 Accent 6" w:semiHidden="0" w:uiPriority="69" w:unhideWhenUsed="0"/>
+    <w:lsdException w:name="Dark List Accent 6" w:semiHidden="0" w:uiPriority="70" w:unhideWhenUsed="0"/>
+    <w:lsdException w:name="Colorful Shading Accent 6" w:semiHidden="0" w:uiPriority="71" w:unhideWhenUsed="0"/>
+    <w:lsdException w:name="Colorful List Accent 6" w:semiHidden="0" w:uiPriority="72" w:unhideWhenUsed="0"/>
+    <w:lsdException w:name="Colorful Grid Accent 6" w:semiHidden="0" w:uiPriority="73" w:unhideWhenUsed="0"/>
+    <w:lsdException w:name="Subtle Emphasis" w:semiHidden="0" w:uiPriority="19" w:unhideWhenUsed="0" w:qFormat="1"/>
+    <w:lsdException w:name="Intense Emphasis" w:semiHidden="0" w:uiPriority="21" w:unhideWhenUsed="0" w:qFormat="1"/>
+    <w:lsdException w:name="Subtle Reference" w:semiHidden="0" w:uiPriority="31" w:unhideWhenUsed="0" w:qFormat="1"/>
+    <w:lsdException w:name="Intense Reference" w:semiHidden="0" w:uiPriority="32" w:unhideWhenUsed="0" w:qFormat="1"/>
+    <w:lsdException w:name="Book Title" w:semiHidden="0" w:uiPriority="33" w:unhideWhenUsed="0" w:qFormat="1"/>
+    <w:lsdException w:name="Bibliography" w:uiPriority="37"/>
+    <w:lsdException w:name="TOC Heading" w:uiPriority="39" w:qFormat="1"/>
+  </w:latentStyles>
+  <w:style w:type="paragraph" w:default="1" w:styleId="Normal">
+    <w:name w:val="Normal"/>
+    <w:qFormat/>
+    <w:rPr>
+      <w:lang w:val="en-GB"/>
+    </w:rPr>
+  </w:style>
+  <w:style w:type="character" w:default="1" w:styleId="DefaultParagraphFont">
+    <w:name w:val="Default Paragraph Font"/>
+    <w:uiPriority w:val="1"/>
+    <w:semiHidden/>
     <w:unhideWhenUsed/>
   </w:style>
   <w:style w:type="table" w:default="1" w:styleId="TableNormal">

</xml_diff>

<commit_message>
Update handouts and presentation
</commit_message>
<xml_diff>
--- a/Handout-QGIS.docx
+++ b/Handout-QGIS.docx
@@ -283,15 +283,13 @@
         </w:rPr>
         <w:t xml:space="preserve">Dr Nick Bearman, </w:t>
       </w:r>
-      <w:hyperlink r:id="rId2">
-        <w:r>
-          <w:rPr>
-            <w:rStyle w:val="InternetLink"/>
-            <w:rFonts w:ascii="Calibri" w:hAnsi="Calibri" w:asciiTheme="majorHAnsi" w:hAnsiTheme="majorHAnsi"/>
-          </w:rPr>
-          <w:t>n.bearman@liverpool.ac.uk</w:t>
-        </w:r>
-      </w:hyperlink>
+      <w:r>
+        <w:rPr>
+          <w:rFonts w:ascii="Calibri" w:hAnsi="Calibri" w:asciiTheme="majorHAnsi" w:hAnsiTheme="majorHAnsi"/>
+          <w:u w:val="double"/>
+        </w:rPr>
+        <w:t>nick@clearmapping.co.uk</w:t>
+      </w:r>
       <w:r>
         <w:rPr>
           <w:rFonts w:ascii="Calibri" w:hAnsi="Calibri" w:asciiTheme="majorHAnsi" w:hAnsiTheme="majorHAnsi"/>
@@ -613,10 +611,7 @@
           <w:ilvl w:val="0"/>
           <w:numId w:val="1"/>
         </w:numPr>
-        <w:rPr>
-          <w:rFonts w:ascii="Calibri" w:hAnsi="Calibri" w:asciiTheme="majorHAnsi" w:hAnsiTheme="majorHAnsi"/>
-          <w:lang w:val="en-US"/>
-        </w:rPr>
+        <w:rPr/>
       </w:pPr>
       <w:r>
         <w:rPr>
@@ -624,7 +619,7 @@
         </w:rPr>
         <w:t xml:space="preserve">Electronic versions of all resources: </w:t>
       </w:r>
-      <w:hyperlink r:id="rId3">
+      <w:hyperlink r:id="rId2">
         <w:r>
           <w:rPr>
             <w:rStyle w:val="InternetLink"/>
@@ -633,9 +628,10 @@
           <w:t>https://github.com/nickbearman/intro-qgis-spatial-data</w:t>
         </w:r>
       </w:hyperlink>
-      <w:hyperlink r:id="rId4">
+      <w:hyperlink r:id="rId3">
         <w:r>
           <w:rPr>
+            <w:rStyle w:val="InternetLink"/>
             <w:rFonts w:ascii="Calibri" w:hAnsi="Calibri" w:asciiTheme="majorHAnsi" w:hAnsiTheme="majorHAnsi"/>
           </w:rPr>
           <w:t xml:space="preserve"> </w:t>
@@ -660,7 +656,7 @@
         </w:rPr>
         <w:t xml:space="preserve">Infuse (for Census data) - </w:t>
       </w:r>
-      <w:hyperlink r:id="rId5">
+      <w:hyperlink r:id="rId4">
         <w:r>
           <w:rPr>
             <w:rStyle w:val="InternetLink"/>
@@ -694,7 +690,7 @@
         </w:rPr>
         <w:t xml:space="preserve">Census boundary data - </w:t>
       </w:r>
-      <w:hyperlink r:id="rId6">
+      <w:hyperlink r:id="rId5">
         <w:r>
           <w:rPr>
             <w:rStyle w:val="InternetLink"/>
@@ -748,7 +744,7 @@
         </w:rPr>
         <w:t xml:space="preserve">YouTube Video on joining LSOA and .CSV files - </w:t>
       </w:r>
-      <w:hyperlink r:id="rId7">
+      <w:hyperlink r:id="rId6">
         <w:r>
           <w:rPr>
             <w:rStyle w:val="InternetLink"/>
@@ -882,7 +878,7 @@
                     </pic:cNvPicPr>
                   </pic:nvPicPr>
                   <pic:blipFill>
-                    <a:blip r:embed="rId8">
+                    <a:blip r:embed="rId7">
                       <a:grayscl/>
                     </a:blip>
                     <a:stretch>
@@ -938,7 +934,7 @@
                     </pic:cNvPicPr>
                   </pic:nvPicPr>
                   <pic:blipFill>
-                    <a:blip r:embed="rId9">
+                    <a:blip r:embed="rId8">
                       <a:grayscl/>
                     </a:blip>
                     <a:stretch>
@@ -962,7 +958,7 @@
       </w:r>
     </w:p>
     <w:sectPr>
-      <w:headerReference w:type="default" r:id="rId10"/>
+      <w:headerReference w:type="default" r:id="rId9"/>
       <w:type w:val="nextPage"/>
       <w:pgSz w:w="11906" w:h="16838"/>
       <w:pgMar w:left="567" w:right="567" w:header="708" w:top="765" w:footer="0" w:bottom="567" w:gutter="0"/>
@@ -983,6 +979,7 @@
       <w:jc w:val="left"/>
       <w:tblInd w:w="0" w:type="dxa"/>
       <w:tblBorders>
+        <w:top w:val="single" w:sz="8" w:space="0" w:color="808080"/>
         <w:bottom w:val="single" w:sz="8" w:space="0" w:color="808080"/>
         <w:insideH w:val="single" w:sz="8" w:space="0" w:color="808080"/>
       </w:tblBorders>
@@ -1005,6 +1002,7 @@
         <w:tcPr>
           <w:tcW w:w="10701" w:type="dxa"/>
           <w:tcBorders>
+            <w:top w:val="single" w:sz="8" w:space="0" w:color="808080"/>
             <w:bottom w:val="single" w:sz="8" w:space="0" w:color="808080"/>
             <w:insideH w:val="single" w:sz="8" w:space="0" w:color="808080"/>
           </w:tcBorders>
@@ -1081,6 +1079,7 @@
       </w:pPr>
       <w:rPr>
         <w:rFonts w:ascii="Arial" w:hAnsi="Arial" w:cs="Arial" w:hint="default"/>
+        <w:rFonts w:cs="Arial"/>
       </w:rPr>
     </w:lvl>
     <w:lvl w:ilvl="1">
@@ -1096,6 +1095,7 @@
       </w:pPr>
       <w:rPr>
         <w:rFonts w:ascii="Arial" w:hAnsi="Arial" w:cs="Arial" w:hint="default"/>
+        <w:rFonts w:cs="Arial"/>
       </w:rPr>
     </w:lvl>
     <w:lvl w:ilvl="2">
@@ -1111,6 +1111,7 @@
       </w:pPr>
       <w:rPr>
         <w:rFonts w:ascii="Arial" w:hAnsi="Arial" w:cs="Arial" w:hint="default"/>
+        <w:rFonts w:cs="Arial"/>
       </w:rPr>
     </w:lvl>
     <w:lvl w:ilvl="3">
@@ -1126,6 +1127,7 @@
       </w:pPr>
       <w:rPr>
         <w:rFonts w:ascii="Arial" w:hAnsi="Arial" w:cs="Arial" w:hint="default"/>
+        <w:rFonts w:cs="Arial"/>
       </w:rPr>
     </w:lvl>
     <w:lvl w:ilvl="4">
@@ -1141,6 +1143,7 @@
       </w:pPr>
       <w:rPr>
         <w:rFonts w:ascii="Arial" w:hAnsi="Arial" w:cs="Arial" w:hint="default"/>
+        <w:rFonts w:cs="Arial"/>
       </w:rPr>
     </w:lvl>
     <w:lvl w:ilvl="5">
@@ -1156,6 +1159,7 @@
       </w:pPr>
       <w:rPr>
         <w:rFonts w:ascii="Arial" w:hAnsi="Arial" w:cs="Arial" w:hint="default"/>
+        <w:rFonts w:cs="Arial"/>
       </w:rPr>
     </w:lvl>
     <w:lvl w:ilvl="6">
@@ -1171,6 +1175,7 @@
       </w:pPr>
       <w:rPr>
         <w:rFonts w:ascii="Arial" w:hAnsi="Arial" w:cs="Arial" w:hint="default"/>
+        <w:rFonts w:cs="Arial"/>
       </w:rPr>
     </w:lvl>
     <w:lvl w:ilvl="7">
@@ -1186,6 +1191,7 @@
       </w:pPr>
       <w:rPr>
         <w:rFonts w:ascii="Arial" w:hAnsi="Arial" w:cs="Arial" w:hint="default"/>
+        <w:rFonts w:cs="Arial"/>
       </w:rPr>
     </w:lvl>
     <w:lvl w:ilvl="8">
@@ -1201,6 +1207,7 @@
       </w:pPr>
       <w:rPr>
         <w:rFonts w:ascii="Arial" w:hAnsi="Arial" w:cs="Arial" w:hint="default"/>
+        <w:rFonts w:cs="Arial"/>
       </w:rPr>
     </w:lvl>
   </w:abstractNum>
@@ -1215,116 +1222,7 @@
       </w:pPr>
       <w:rPr>
         <w:rFonts w:ascii="Symbol" w:hAnsi="Symbol" w:cs="Symbol" w:hint="default"/>
-      </w:rPr>
-    </w:lvl>
-    <w:lvl w:ilvl="1">
-      <w:start w:val="1"/>
-      <w:numFmt w:val="bullet"/>
-      <w:lvlText w:val="o"/>
-      <w:lvlJc w:val="left"/>
-      <w:pPr>
-        <w:ind w:left="1440" w:hanging="360"/>
-      </w:pPr>
-      <w:rPr>
-        <w:rFonts w:ascii="Courier New" w:hAnsi="Courier New" w:cs="Courier New" w:hint="default"/>
-      </w:rPr>
-    </w:lvl>
-    <w:lvl w:ilvl="2">
-      <w:start w:val="1"/>
-      <w:numFmt w:val="bullet"/>
-      <w:lvlText w:val=""/>
-      <w:lvlJc w:val="left"/>
-      <w:pPr>
-        <w:ind w:left="2160" w:hanging="360"/>
-      </w:pPr>
-      <w:rPr>
-        <w:rFonts w:ascii="Wingdings" w:hAnsi="Wingdings" w:cs="Wingdings" w:hint="default"/>
-      </w:rPr>
-    </w:lvl>
-    <w:lvl w:ilvl="3">
-      <w:start w:val="1"/>
-      <w:numFmt w:val="bullet"/>
-      <w:lvlText w:val=""/>
-      <w:lvlJc w:val="left"/>
-      <w:pPr>
-        <w:ind w:left="2880" w:hanging="360"/>
-      </w:pPr>
-      <w:rPr>
-        <w:rFonts w:ascii="Symbol" w:hAnsi="Symbol" w:cs="Symbol" w:hint="default"/>
-      </w:rPr>
-    </w:lvl>
-    <w:lvl w:ilvl="4">
-      <w:start w:val="1"/>
-      <w:numFmt w:val="bullet"/>
-      <w:lvlText w:val="o"/>
-      <w:lvlJc w:val="left"/>
-      <w:pPr>
-        <w:ind w:left="3600" w:hanging="360"/>
-      </w:pPr>
-      <w:rPr>
-        <w:rFonts w:ascii="Courier New" w:hAnsi="Courier New" w:cs="Courier New" w:hint="default"/>
-      </w:rPr>
-    </w:lvl>
-    <w:lvl w:ilvl="5">
-      <w:start w:val="1"/>
-      <w:numFmt w:val="bullet"/>
-      <w:lvlText w:val=""/>
-      <w:lvlJc w:val="left"/>
-      <w:pPr>
-        <w:ind w:left="4320" w:hanging="360"/>
-      </w:pPr>
-      <w:rPr>
-        <w:rFonts w:ascii="Wingdings" w:hAnsi="Wingdings" w:cs="Wingdings" w:hint="default"/>
-      </w:rPr>
-    </w:lvl>
-    <w:lvl w:ilvl="6">
-      <w:start w:val="1"/>
-      <w:numFmt w:val="bullet"/>
-      <w:lvlText w:val=""/>
-      <w:lvlJc w:val="left"/>
-      <w:pPr>
-        <w:ind w:left="5040" w:hanging="360"/>
-      </w:pPr>
-      <w:rPr>
-        <w:rFonts w:ascii="Symbol" w:hAnsi="Symbol" w:cs="Symbol" w:hint="default"/>
-      </w:rPr>
-    </w:lvl>
-    <w:lvl w:ilvl="7">
-      <w:start w:val="1"/>
-      <w:numFmt w:val="bullet"/>
-      <w:lvlText w:val="o"/>
-      <w:lvlJc w:val="left"/>
-      <w:pPr>
-        <w:ind w:left="5760" w:hanging="360"/>
-      </w:pPr>
-      <w:rPr>
-        <w:rFonts w:ascii="Courier New" w:hAnsi="Courier New" w:cs="Courier New" w:hint="default"/>
-      </w:rPr>
-    </w:lvl>
-    <w:lvl w:ilvl="8">
-      <w:start w:val="1"/>
-      <w:numFmt w:val="bullet"/>
-      <w:lvlText w:val=""/>
-      <w:lvlJc w:val="left"/>
-      <w:pPr>
-        <w:ind w:left="6480" w:hanging="360"/>
-      </w:pPr>
-      <w:rPr>
-        <w:rFonts w:ascii="Wingdings" w:hAnsi="Wingdings" w:cs="Wingdings" w:hint="default"/>
-      </w:rPr>
-    </w:lvl>
-  </w:abstractNum>
-  <w:abstractNum w:abstractNumId="3">
-    <w:lvl w:ilvl="0">
-      <w:start w:val="1"/>
-      <w:numFmt w:val="bullet"/>
-      <w:lvlText w:val=""/>
-      <w:lvlJc w:val="left"/>
-      <w:pPr>
-        <w:ind w:left="720" w:hanging="360"/>
-      </w:pPr>
-      <w:rPr>
-        <w:rFonts w:ascii="Symbol" w:hAnsi="Symbol" w:cs="Symbol" w:hint="default"/>
+        <w:rFonts w:cs="Symbol"/>
       </w:rPr>
     </w:lvl>
     <w:lvl w:ilvl="1">
@@ -1350,6 +1248,7 @@
       </w:pPr>
       <w:rPr>
         <w:rFonts w:ascii="Wingdings" w:hAnsi="Wingdings" w:cs="Wingdings" w:hint="default"/>
+        <w:rFonts w:cs="Wingdings"/>
       </w:rPr>
     </w:lvl>
     <w:lvl w:ilvl="3">
@@ -1362,6 +1261,7 @@
       </w:pPr>
       <w:rPr>
         <w:rFonts w:ascii="Symbol" w:hAnsi="Symbol" w:cs="Symbol" w:hint="default"/>
+        <w:rFonts w:cs="Symbol"/>
       </w:rPr>
     </w:lvl>
     <w:lvl w:ilvl="4">
@@ -1387,6 +1287,7 @@
       </w:pPr>
       <w:rPr>
         <w:rFonts w:ascii="Wingdings" w:hAnsi="Wingdings" w:cs="Wingdings" w:hint="default"/>
+        <w:rFonts w:cs="Wingdings"/>
       </w:rPr>
     </w:lvl>
     <w:lvl w:ilvl="6">
@@ -1399,6 +1300,7 @@
       </w:pPr>
       <w:rPr>
         <w:rFonts w:ascii="Symbol" w:hAnsi="Symbol" w:cs="Symbol" w:hint="default"/>
+        <w:rFonts w:cs="Symbol"/>
       </w:rPr>
     </w:lvl>
     <w:lvl w:ilvl="7">
@@ -1424,6 +1326,126 @@
       </w:pPr>
       <w:rPr>
         <w:rFonts w:ascii="Wingdings" w:hAnsi="Wingdings" w:cs="Wingdings" w:hint="default"/>
+        <w:rFonts w:cs="Wingdings"/>
+      </w:rPr>
+    </w:lvl>
+  </w:abstractNum>
+  <w:abstractNum w:abstractNumId="3">
+    <w:lvl w:ilvl="0">
+      <w:start w:val="1"/>
+      <w:numFmt w:val="bullet"/>
+      <w:lvlText w:val=""/>
+      <w:lvlJc w:val="left"/>
+      <w:pPr>
+        <w:ind w:left="720" w:hanging="360"/>
+      </w:pPr>
+      <w:rPr>
+        <w:rFonts w:ascii="Symbol" w:hAnsi="Symbol" w:cs="Symbol" w:hint="default"/>
+        <w:rFonts w:cs="Symbol"/>
+      </w:rPr>
+    </w:lvl>
+    <w:lvl w:ilvl="1">
+      <w:start w:val="1"/>
+      <w:numFmt w:val="bullet"/>
+      <w:lvlText w:val="o"/>
+      <w:lvlJc w:val="left"/>
+      <w:pPr>
+        <w:ind w:left="1440" w:hanging="360"/>
+      </w:pPr>
+      <w:rPr>
+        <w:rFonts w:ascii="Courier New" w:hAnsi="Courier New" w:cs="Courier New" w:hint="default"/>
+        <w:rFonts w:cs="Courier New"/>
+      </w:rPr>
+    </w:lvl>
+    <w:lvl w:ilvl="2">
+      <w:start w:val="1"/>
+      <w:numFmt w:val="bullet"/>
+      <w:lvlText w:val=""/>
+      <w:lvlJc w:val="left"/>
+      <w:pPr>
+        <w:ind w:left="2160" w:hanging="360"/>
+      </w:pPr>
+      <w:rPr>
+        <w:rFonts w:ascii="Wingdings" w:hAnsi="Wingdings" w:cs="Wingdings" w:hint="default"/>
+        <w:rFonts w:cs="Wingdings"/>
+      </w:rPr>
+    </w:lvl>
+    <w:lvl w:ilvl="3">
+      <w:start w:val="1"/>
+      <w:numFmt w:val="bullet"/>
+      <w:lvlText w:val=""/>
+      <w:lvlJc w:val="left"/>
+      <w:pPr>
+        <w:ind w:left="2880" w:hanging="360"/>
+      </w:pPr>
+      <w:rPr>
+        <w:rFonts w:ascii="Symbol" w:hAnsi="Symbol" w:cs="Symbol" w:hint="default"/>
+        <w:rFonts w:cs="Symbol"/>
+      </w:rPr>
+    </w:lvl>
+    <w:lvl w:ilvl="4">
+      <w:start w:val="1"/>
+      <w:numFmt w:val="bullet"/>
+      <w:lvlText w:val="o"/>
+      <w:lvlJc w:val="left"/>
+      <w:pPr>
+        <w:ind w:left="3600" w:hanging="360"/>
+      </w:pPr>
+      <w:rPr>
+        <w:rFonts w:ascii="Courier New" w:hAnsi="Courier New" w:cs="Courier New" w:hint="default"/>
+        <w:rFonts w:cs="Courier New"/>
+      </w:rPr>
+    </w:lvl>
+    <w:lvl w:ilvl="5">
+      <w:start w:val="1"/>
+      <w:numFmt w:val="bullet"/>
+      <w:lvlText w:val=""/>
+      <w:lvlJc w:val="left"/>
+      <w:pPr>
+        <w:ind w:left="4320" w:hanging="360"/>
+      </w:pPr>
+      <w:rPr>
+        <w:rFonts w:ascii="Wingdings" w:hAnsi="Wingdings" w:cs="Wingdings" w:hint="default"/>
+        <w:rFonts w:cs="Wingdings"/>
+      </w:rPr>
+    </w:lvl>
+    <w:lvl w:ilvl="6">
+      <w:start w:val="1"/>
+      <w:numFmt w:val="bullet"/>
+      <w:lvlText w:val=""/>
+      <w:lvlJc w:val="left"/>
+      <w:pPr>
+        <w:ind w:left="5040" w:hanging="360"/>
+      </w:pPr>
+      <w:rPr>
+        <w:rFonts w:ascii="Symbol" w:hAnsi="Symbol" w:cs="Symbol" w:hint="default"/>
+        <w:rFonts w:cs="Symbol"/>
+      </w:rPr>
+    </w:lvl>
+    <w:lvl w:ilvl="7">
+      <w:start w:val="1"/>
+      <w:numFmt w:val="bullet"/>
+      <w:lvlText w:val="o"/>
+      <w:lvlJc w:val="left"/>
+      <w:pPr>
+        <w:ind w:left="5760" w:hanging="360"/>
+      </w:pPr>
+      <w:rPr>
+        <w:rFonts w:ascii="Courier New" w:hAnsi="Courier New" w:cs="Courier New" w:hint="default"/>
+        <w:rFonts w:cs="Courier New"/>
+      </w:rPr>
+    </w:lvl>
+    <w:lvl w:ilvl="8">
+      <w:start w:val="1"/>
+      <w:numFmt w:val="bullet"/>
+      <w:lvlText w:val=""/>
+      <w:lvlJc w:val="left"/>
+      <w:pPr>
+        <w:ind w:left="6480" w:hanging="360"/>
+      </w:pPr>
+      <w:rPr>
+        <w:rFonts w:ascii="Wingdings" w:hAnsi="Wingdings" w:cs="Wingdings" w:hint="default"/>
+        <w:rFonts w:cs="Wingdings"/>
       </w:rPr>
     </w:lvl>
   </w:abstractNum>
@@ -1540,7 +1562,6 @@
     <w:rPrDefault>
       <w:rPr>
         <w:rFonts w:ascii="Cambria" w:hAnsi="Cambria" w:eastAsia="ＭＳ 明朝" w:cs="" w:asciiTheme="minorHAnsi" w:cstheme="minorBidi" w:eastAsiaTheme="minorEastAsia" w:hAnsiTheme="minorHAnsi"/>
-        <w:sz w:val="24"/>
         <w:szCs w:val="24"/>
         <w:lang w:val="en-US" w:eastAsia="en-US" w:bidi="ar-SA"/>
       </w:rPr>
@@ -1941,7 +1962,7 @@
     </w:pPr>
     <w:rPr>
       <w:rFonts w:ascii="Cambria" w:hAnsi="Cambria" w:eastAsia="ＭＳ 明朝" w:cs="" w:asciiTheme="minorHAnsi" w:cstheme="minorBidi" w:eastAsiaTheme="minorEastAsia" w:hAnsiTheme="minorHAnsi"/>
-      <w:color w:val="auto"/>
+      <w:color w:val="00000A"/>
       <w:sz w:val="24"/>
       <w:szCs w:val="24"/>
       <w:lang w:val="en-GB" w:eastAsia="en-US" w:bidi="ar-SA"/>
@@ -2091,6 +2112,195 @@
     <w:qFormat/>
     <w:rPr>
       <w:rFonts w:cs="Courier New"/>
+    </w:rPr>
+  </w:style>
+  <w:style w:type="character" w:styleId="ListLabel10">
+    <w:name w:val="ListLabel 10"/>
+    <w:qFormat/>
+    <w:rPr>
+      <w:rFonts w:ascii="Calibri" w:hAnsi="Calibri" w:cs="Arial"/>
+    </w:rPr>
+  </w:style>
+  <w:style w:type="character" w:styleId="ListLabel11">
+    <w:name w:val="ListLabel 11"/>
+    <w:qFormat/>
+    <w:rPr>
+      <w:rFonts w:cs="Arial"/>
+    </w:rPr>
+  </w:style>
+  <w:style w:type="character" w:styleId="ListLabel12">
+    <w:name w:val="ListLabel 12"/>
+    <w:qFormat/>
+    <w:rPr>
+      <w:rFonts w:cs="Arial"/>
+    </w:rPr>
+  </w:style>
+  <w:style w:type="character" w:styleId="ListLabel13">
+    <w:name w:val="ListLabel 13"/>
+    <w:qFormat/>
+    <w:rPr>
+      <w:rFonts w:cs="Arial"/>
+    </w:rPr>
+  </w:style>
+  <w:style w:type="character" w:styleId="ListLabel14">
+    <w:name w:val="ListLabel 14"/>
+    <w:qFormat/>
+    <w:rPr>
+      <w:rFonts w:cs="Arial"/>
+    </w:rPr>
+  </w:style>
+  <w:style w:type="character" w:styleId="ListLabel15">
+    <w:name w:val="ListLabel 15"/>
+    <w:qFormat/>
+    <w:rPr>
+      <w:rFonts w:cs="Arial"/>
+    </w:rPr>
+  </w:style>
+  <w:style w:type="character" w:styleId="ListLabel16">
+    <w:name w:val="ListLabel 16"/>
+    <w:qFormat/>
+    <w:rPr>
+      <w:rFonts w:cs="Arial"/>
+    </w:rPr>
+  </w:style>
+  <w:style w:type="character" w:styleId="ListLabel17">
+    <w:name w:val="ListLabel 17"/>
+    <w:qFormat/>
+    <w:rPr>
+      <w:rFonts w:cs="Arial"/>
+    </w:rPr>
+  </w:style>
+  <w:style w:type="character" w:styleId="ListLabel18">
+    <w:name w:val="ListLabel 18"/>
+    <w:qFormat/>
+    <w:rPr>
+      <w:rFonts w:cs="Arial"/>
+    </w:rPr>
+  </w:style>
+  <w:style w:type="character" w:styleId="ListLabel19">
+    <w:name w:val="ListLabel 19"/>
+    <w:qFormat/>
+    <w:rPr>
+      <w:rFonts w:ascii="Calibri" w:hAnsi="Calibri" w:cs="Symbol"/>
+    </w:rPr>
+  </w:style>
+  <w:style w:type="character" w:styleId="ListLabel20">
+    <w:name w:val="ListLabel 20"/>
+    <w:qFormat/>
+    <w:rPr>
+      <w:rFonts w:cs="Courier New"/>
+    </w:rPr>
+  </w:style>
+  <w:style w:type="character" w:styleId="ListLabel21">
+    <w:name w:val="ListLabel 21"/>
+    <w:qFormat/>
+    <w:rPr>
+      <w:rFonts w:cs="Wingdings"/>
+    </w:rPr>
+  </w:style>
+  <w:style w:type="character" w:styleId="ListLabel22">
+    <w:name w:val="ListLabel 22"/>
+    <w:qFormat/>
+    <w:rPr>
+      <w:rFonts w:cs="Symbol"/>
+    </w:rPr>
+  </w:style>
+  <w:style w:type="character" w:styleId="ListLabel23">
+    <w:name w:val="ListLabel 23"/>
+    <w:qFormat/>
+    <w:rPr>
+      <w:rFonts w:cs="Courier New"/>
+    </w:rPr>
+  </w:style>
+  <w:style w:type="character" w:styleId="ListLabel24">
+    <w:name w:val="ListLabel 24"/>
+    <w:qFormat/>
+    <w:rPr>
+      <w:rFonts w:cs="Wingdings"/>
+    </w:rPr>
+  </w:style>
+  <w:style w:type="character" w:styleId="ListLabel25">
+    <w:name w:val="ListLabel 25"/>
+    <w:qFormat/>
+    <w:rPr>
+      <w:rFonts w:cs="Symbol"/>
+    </w:rPr>
+  </w:style>
+  <w:style w:type="character" w:styleId="ListLabel26">
+    <w:name w:val="ListLabel 26"/>
+    <w:qFormat/>
+    <w:rPr>
+      <w:rFonts w:cs="Courier New"/>
+    </w:rPr>
+  </w:style>
+  <w:style w:type="character" w:styleId="ListLabel27">
+    <w:name w:val="ListLabel 27"/>
+    <w:qFormat/>
+    <w:rPr>
+      <w:rFonts w:cs="Wingdings"/>
+    </w:rPr>
+  </w:style>
+  <w:style w:type="character" w:styleId="ListLabel28">
+    <w:name w:val="ListLabel 28"/>
+    <w:qFormat/>
+    <w:rPr>
+      <w:rFonts w:ascii="Calibri" w:hAnsi="Calibri" w:cs="Symbol"/>
+    </w:rPr>
+  </w:style>
+  <w:style w:type="character" w:styleId="ListLabel29">
+    <w:name w:val="ListLabel 29"/>
+    <w:qFormat/>
+    <w:rPr>
+      <w:rFonts w:cs="Courier New"/>
+    </w:rPr>
+  </w:style>
+  <w:style w:type="character" w:styleId="ListLabel30">
+    <w:name w:val="ListLabel 30"/>
+    <w:qFormat/>
+    <w:rPr>
+      <w:rFonts w:cs="Wingdings"/>
+    </w:rPr>
+  </w:style>
+  <w:style w:type="character" w:styleId="ListLabel31">
+    <w:name w:val="ListLabel 31"/>
+    <w:qFormat/>
+    <w:rPr>
+      <w:rFonts w:cs="Symbol"/>
+    </w:rPr>
+  </w:style>
+  <w:style w:type="character" w:styleId="ListLabel32">
+    <w:name w:val="ListLabel 32"/>
+    <w:qFormat/>
+    <w:rPr>
+      <w:rFonts w:cs="Courier New"/>
+    </w:rPr>
+  </w:style>
+  <w:style w:type="character" w:styleId="ListLabel33">
+    <w:name w:val="ListLabel 33"/>
+    <w:qFormat/>
+    <w:rPr>
+      <w:rFonts w:cs="Wingdings"/>
+    </w:rPr>
+  </w:style>
+  <w:style w:type="character" w:styleId="ListLabel34">
+    <w:name w:val="ListLabel 34"/>
+    <w:qFormat/>
+    <w:rPr>
+      <w:rFonts w:cs="Symbol"/>
+    </w:rPr>
+  </w:style>
+  <w:style w:type="character" w:styleId="ListLabel35">
+    <w:name w:val="ListLabel 35"/>
+    <w:qFormat/>
+    <w:rPr>
+      <w:rFonts w:cs="Courier New"/>
+    </w:rPr>
+  </w:style>
+  <w:style w:type="character" w:styleId="ListLabel36">
+    <w:name w:val="ListLabel 36"/>
+    <w:qFormat/>
+    <w:rPr>
+      <w:rFonts w:cs="Wingdings"/>
     </w:rPr>
   </w:style>
   <w:style w:type="paragraph" w:styleId="Heading">

</xml_diff>

<commit_message>
Changes for course Introduction to QGIS: Understanding and Presenting Spatial Data with ADRC / CDRC at UCL on 19/07/2017
</commit_message>
<xml_diff>
--- a/Handout-QGIS.docx
+++ b/Handout-QGIS.docx
@@ -235,7 +235,8 @@
       </w:pPr>
       <w:r>
         <w:rPr>
-          <w:rFonts w:ascii="Calibri" w:hAnsi="Calibri" w:asciiTheme="majorHAnsi" w:hAnsiTheme="majorHAnsi"/>
+          <w:rFonts w:asciiTheme="majorHAnsi" w:hAnsiTheme="majorHAnsi" w:ascii="Calibri" w:hAnsi="Calibri"/>
+          <w:highlight w:val="yellow"/>
         </w:rPr>
         <w:t>Training Room 1 (IT Lab, #116) &amp; Staff Meeting Room (refreshments, #215), Sydney Jones Library, University of Liverpool.</w:t>
       </w:r>
@@ -294,7 +295,31 @@
         <w:rPr>
           <w:rFonts w:ascii="Calibri" w:hAnsi="Calibri" w:asciiTheme="majorHAnsi" w:hAnsiTheme="majorHAnsi"/>
         </w:rPr>
-        <w:t>, 07717745715</w:t>
+        <w:t xml:space="preserve">, </w:t>
+      </w:r>
+      <w:r>
+        <w:rPr>
+          <w:rFonts w:ascii="Calibri" w:hAnsi="Calibri" w:asciiTheme="majorHAnsi" w:hAnsiTheme="majorHAnsi"/>
+        </w:rPr>
+        <w:t>+44 (</w:t>
+      </w:r>
+      <w:r>
+        <w:rPr>
+          <w:rFonts w:ascii="Calibri" w:hAnsi="Calibri" w:asciiTheme="majorHAnsi" w:hAnsiTheme="majorHAnsi"/>
+        </w:rPr>
+        <w:t>0</w:t>
+      </w:r>
+      <w:r>
+        <w:rPr>
+          <w:rFonts w:ascii="Calibri" w:hAnsi="Calibri" w:asciiTheme="majorHAnsi" w:hAnsiTheme="majorHAnsi"/>
+        </w:rPr>
+        <w:t xml:space="preserve">) </w:t>
+      </w:r>
+      <w:r>
+        <w:rPr>
+          <w:rFonts w:ascii="Calibri" w:hAnsi="Calibri" w:asciiTheme="majorHAnsi" w:hAnsiTheme="majorHAnsi"/>
+        </w:rPr>
+        <w:t>7717745715</w:t>
       </w:r>
     </w:p>
     <w:p>
@@ -327,6 +352,24 @@
           <w:sz w:val="28"/>
         </w:rPr>
         <w:t>Outline of the day</w:t>
+      </w:r>
+    </w:p>
+    <w:p>
+      <w:pPr>
+        <w:pStyle w:val="ListParagraph"/>
+        <w:numPr>
+          <w:ilvl w:val="0"/>
+          <w:numId w:val="1"/>
+        </w:numPr>
+        <w:rPr/>
+      </w:pPr>
+      <w:r>
+        <w:rPr>
+          <w:rFonts w:ascii="Calibri" w:hAnsi="Calibri" w:asciiTheme="majorHAnsi" w:hAnsiTheme="majorHAnsi"/>
+          <w:i/>
+          <w:iCs/>
+        </w:rPr>
+        <w:t xml:space="preserve">9:45am – 10:00am – Registration &amp; Refreshments </w:t>
       </w:r>
     </w:p>
     <w:p>
@@ -336,15 +379,20 @@
           <w:ilvl w:val="0"/>
           <w:numId w:val="1"/>
         </w:numPr>
-        <w:rPr>
-          <w:rFonts w:ascii="Calibri" w:hAnsi="Calibri" w:asciiTheme="majorHAnsi" w:hAnsiTheme="majorHAnsi"/>
-        </w:rPr>
-      </w:pPr>
-      <w:r>
-        <w:rPr>
-          <w:rFonts w:ascii="Calibri" w:hAnsi="Calibri" w:asciiTheme="majorHAnsi" w:hAnsiTheme="majorHAnsi"/>
-        </w:rPr>
-        <w:t>9:30am - 9:45am – Registration &amp; Refreshments</w:t>
+        <w:rPr/>
+      </w:pPr>
+      <w:r>
+        <w:rPr>
+          <w:rFonts w:ascii="Calibri" w:hAnsi="Calibri" w:asciiTheme="majorHAnsi" w:hAnsiTheme="majorHAnsi"/>
+        </w:rPr>
+        <w:t xml:space="preserve">10:00am – 10:20am – </w:t>
+      </w:r>
+      <w:r>
+        <w:rPr>
+          <w:rFonts w:ascii="Calibri" w:hAnsi="Calibri" w:asciiTheme="majorHAnsi" w:hAnsiTheme="majorHAnsi"/>
+          <w:lang w:val="en-US"/>
+        </w:rPr>
+        <w:t>What is GIS?</w:t>
       </w:r>
     </w:p>
     <w:p>
@@ -354,16 +402,23 @@
           <w:ilvl w:val="0"/>
           <w:numId w:val="1"/>
         </w:numPr>
-        <w:rPr>
-          <w:rFonts w:ascii="Calibri" w:hAnsi="Calibri" w:asciiTheme="majorHAnsi" w:hAnsiTheme="majorHAnsi"/>
-        </w:rPr>
+        <w:rPr/>
       </w:pPr>
       <w:r>
         <w:rPr>
           <w:rFonts w:ascii="Calibri" w:hAnsi="Calibri" w:asciiTheme="majorHAnsi" w:hAnsiTheme="majorHAnsi"/>
           <w:lang w:val="en-US"/>
         </w:rPr>
-        <w:t>9:45am - 10:15am – What is GIS?</w:t>
+        <w:t xml:space="preserve">10:20am – 11:00am – Practical 1 </w:t>
+      </w:r>
+      <w:r>
+        <w:rPr>
+          <w:rFonts w:ascii="Calibri" w:hAnsi="Calibri" w:asciiTheme="majorHAnsi" w:hAnsiTheme="majorHAnsi"/>
+          <w:i w:val="false"/>
+          <w:iCs w:val="false"/>
+          <w:lang w:val="en-US"/>
+        </w:rPr>
+        <w:t xml:space="preserve">Intro to QGIS </w:t>
       </w:r>
     </w:p>
     <w:p>
@@ -373,25 +428,14 @@
           <w:ilvl w:val="0"/>
           <w:numId w:val="1"/>
         </w:numPr>
-        <w:rPr>
-          <w:rFonts w:ascii="Calibri" w:hAnsi="Calibri" w:asciiTheme="majorHAnsi" w:hAnsiTheme="majorHAnsi"/>
-        </w:rPr>
+        <w:rPr/>
       </w:pPr>
       <w:r>
         <w:rPr>
           <w:rFonts w:ascii="Calibri" w:hAnsi="Calibri" w:asciiTheme="majorHAnsi" w:hAnsiTheme="majorHAnsi"/>
           <w:lang w:val="en-US"/>
         </w:rPr>
-        <w:t xml:space="preserve">10:15am - 11:00am – Practical 1 </w:t>
-      </w:r>
-      <w:r>
-        <w:rPr>
-          <w:rFonts w:ascii="Calibri" w:hAnsi="Calibri" w:asciiTheme="majorHAnsi" w:hAnsiTheme="majorHAnsi"/>
-          <w:i/>
-          <w:iCs/>
-          <w:lang w:val="en-US"/>
-        </w:rPr>
-        <w:t xml:space="preserve">Intro to QGIS </w:t>
+        <w:t>11:00am – 11:30am – Classification</w:t>
       </w:r>
     </w:p>
     <w:p>
@@ -401,16 +445,23 @@
           <w:ilvl w:val="0"/>
           <w:numId w:val="1"/>
         </w:numPr>
-        <w:rPr>
-          <w:rFonts w:ascii="Calibri" w:hAnsi="Calibri" w:asciiTheme="majorHAnsi" w:hAnsiTheme="majorHAnsi"/>
-        </w:rPr>
+        <w:rPr/>
       </w:pPr>
       <w:r>
         <w:rPr>
           <w:rFonts w:ascii="Calibri" w:hAnsi="Calibri" w:asciiTheme="majorHAnsi" w:hAnsiTheme="majorHAnsi"/>
           <w:lang w:val="en-US"/>
         </w:rPr>
-        <w:t>11:00am - 11:30am – Classification</w:t>
+        <w:t xml:space="preserve">11:30am – 12:30pm – Practical 1 </w:t>
+      </w:r>
+      <w:r>
+        <w:rPr>
+          <w:rFonts w:ascii="Calibri" w:hAnsi="Calibri" w:asciiTheme="majorHAnsi" w:hAnsiTheme="majorHAnsi"/>
+          <w:i w:val="false"/>
+          <w:iCs w:val="false"/>
+          <w:lang w:val="en-US"/>
+        </w:rPr>
+        <w:t>Intro to QGIS ctd.</w:t>
       </w:r>
     </w:p>
     <w:p>
@@ -420,17 +471,8 @@
           <w:ilvl w:val="0"/>
           <w:numId w:val="1"/>
         </w:numPr>
-        <w:rPr>
-          <w:rFonts w:ascii="Calibri" w:hAnsi="Calibri" w:asciiTheme="majorHAnsi" w:hAnsiTheme="majorHAnsi"/>
-        </w:rPr>
-      </w:pPr>
-      <w:r>
-        <w:rPr>
-          <w:rFonts w:ascii="Calibri" w:hAnsi="Calibri" w:asciiTheme="majorHAnsi" w:hAnsiTheme="majorHAnsi"/>
-          <w:lang w:val="en-US"/>
-        </w:rPr>
-        <w:t xml:space="preserve">11:45am - 12:30pm – Practical 1 </w:t>
-      </w:r>
+        <w:rPr/>
+      </w:pPr>
       <w:r>
         <w:rPr>
           <w:rFonts w:ascii="Calibri" w:hAnsi="Calibri" w:asciiTheme="majorHAnsi" w:hAnsiTheme="majorHAnsi"/>
@@ -438,7 +480,7 @@
           <w:iCs/>
           <w:lang w:val="en-US"/>
         </w:rPr>
-        <w:t>Intro to QGIS ctd.</w:t>
+        <w:t>12:30pm – 1:30pm – Lunch</w:t>
       </w:r>
     </w:p>
     <w:p>
@@ -448,18 +490,13 @@
           <w:ilvl w:val="0"/>
           <w:numId w:val="1"/>
         </w:numPr>
-        <w:rPr>
-          <w:rFonts w:ascii="Calibri" w:hAnsi="Calibri" w:asciiTheme="majorHAnsi" w:hAnsiTheme="majorHAnsi"/>
-        </w:rPr>
-      </w:pPr>
-      <w:r>
-        <w:rPr>
-          <w:rFonts w:ascii="Calibri" w:hAnsi="Calibri" w:asciiTheme="majorHAnsi" w:hAnsiTheme="majorHAnsi"/>
-          <w:i/>
-          <w:iCs/>
-          <w:lang w:val="en-US"/>
-        </w:rPr>
-        <w:t>12:30pm - 1:30pm – Lunch</w:t>
+        <w:rPr/>
+      </w:pPr>
+      <w:r>
+        <w:rPr>
+          <w:rFonts w:ascii="Calibri" w:hAnsi="Calibri" w:asciiTheme="majorHAnsi" w:hAnsiTheme="majorHAnsi"/>
+        </w:rPr>
+        <w:t>1:30pm – 1:45pm – Map Design and Recap</w:t>
       </w:r>
     </w:p>
     <w:p>
@@ -469,15 +506,23 @@
           <w:ilvl w:val="0"/>
           <w:numId w:val="1"/>
         </w:numPr>
-        <w:rPr>
-          <w:rFonts w:ascii="Calibri" w:hAnsi="Calibri" w:asciiTheme="majorHAnsi" w:hAnsiTheme="majorHAnsi"/>
-        </w:rPr>
-      </w:pPr>
-      <w:r>
-        <w:rPr>
-          <w:rFonts w:ascii="Calibri" w:hAnsi="Calibri" w:asciiTheme="majorHAnsi" w:hAnsiTheme="majorHAnsi"/>
-        </w:rPr>
-        <w:t>1:30pm - 1:45pm – Recap and Map Design</w:t>
+        <w:rPr/>
+      </w:pPr>
+      <w:r>
+        <w:rPr>
+          <w:rFonts w:ascii="Calibri" w:hAnsi="Calibri" w:asciiTheme="majorHAnsi" w:hAnsiTheme="majorHAnsi"/>
+          <w:lang w:val="en-US"/>
+        </w:rPr>
+        <w:t>1:45pm – 3:00pm – Practical 2</w:t>
+      </w:r>
+      <w:r>
+        <w:rPr>
+          <w:rFonts w:ascii="Calibri" w:hAnsi="Calibri" w:asciiTheme="majorHAnsi" w:hAnsiTheme="majorHAnsi"/>
+          <w:i w:val="false"/>
+          <w:iCs w:val="false"/>
+          <w:lang w:val="en-US"/>
+        </w:rPr>
+        <w:t xml:space="preserve"> Tiger Map </w:t>
       </w:r>
     </w:p>
     <w:p>
@@ -487,25 +532,20 @@
           <w:ilvl w:val="0"/>
           <w:numId w:val="1"/>
         </w:numPr>
-        <w:rPr>
-          <w:rFonts w:ascii="Calibri" w:hAnsi="Calibri" w:asciiTheme="majorHAnsi" w:hAnsiTheme="majorHAnsi"/>
-        </w:rPr>
-      </w:pPr>
-      <w:r>
-        <w:rPr>
-          <w:rFonts w:ascii="Calibri" w:hAnsi="Calibri" w:asciiTheme="majorHAnsi" w:hAnsiTheme="majorHAnsi"/>
-          <w:lang w:val="en-US"/>
-        </w:rPr>
-        <w:t xml:space="preserve">1:45pm - 3:00pm – Practical 2 </w:t>
-      </w:r>
-      <w:r>
-        <w:rPr>
-          <w:rFonts w:ascii="Calibri" w:hAnsi="Calibri" w:asciiTheme="majorHAnsi" w:hAnsiTheme="majorHAnsi"/>
+        <w:spacing w:lineRule="auto" w:line="240"/>
+        <w:rPr/>
+      </w:pPr>
+      <w:r>
+        <w:rPr>
+          <w:rFonts w:eastAsia="ＭＳ 明朝" w:cs="" w:ascii="Calibri" w:hAnsi="Calibri"/>
           <w:i/>
           <w:iCs/>
-          <w:lang w:val="en-US"/>
-        </w:rPr>
-        <w:t xml:space="preserve">Tiger Map </w:t>
+          <w:color w:val="00000A"/>
+          <w:sz w:val="24"/>
+          <w:szCs w:val="24"/>
+          <w:lang w:val="en-US" w:eastAsia="en-US" w:bidi="ar-SA"/>
+        </w:rPr>
+        <w:t>3:00pm – 3:15pm – Tea/Coffee</w:t>
       </w:r>
     </w:p>
     <w:p>
@@ -515,61 +555,37 @@
           <w:ilvl w:val="0"/>
           <w:numId w:val="1"/>
         </w:numPr>
-        <w:rPr>
-          <w:rFonts w:ascii="Calibri" w:hAnsi="Calibri" w:asciiTheme="majorHAnsi" w:hAnsiTheme="majorHAnsi"/>
-        </w:rPr>
-      </w:pPr>
-      <w:r>
-        <w:rPr>
-          <w:rFonts w:ascii="Calibri" w:hAnsi="Calibri" w:asciiTheme="majorHAnsi" w:hAnsiTheme="majorHAnsi"/>
+        <w:spacing w:lineRule="auto" w:line="240"/>
+        <w:rPr/>
+      </w:pPr>
+      <w:r>
+        <w:rPr>
+          <w:rFonts w:eastAsia="ＭＳ 明朝" w:cs="" w:ascii="Calibri" w:hAnsi="Calibri"/>
+          <w:b w:val="false"/>
+          <w:bCs w:val="false"/>
           <w:i/>
-          <w:iCs/>
-          <w:lang w:val="en-US"/>
-        </w:rPr>
-        <w:t xml:space="preserve">3:00pm </w:t>
-      </w:r>
-      <w:r>
-        <w:rPr>
-          <w:rFonts w:ascii="Calibri" w:hAnsi="Calibri" w:asciiTheme="majorHAnsi" w:hAnsiTheme="majorHAnsi"/>
-          <w:lang w:val="en-US"/>
-        </w:rPr>
-        <w:t>-</w:t>
-      </w:r>
-      <w:r>
-        <w:rPr>
-          <w:rFonts w:ascii="Calibri" w:hAnsi="Calibri" w:asciiTheme="majorHAnsi" w:hAnsiTheme="majorHAnsi"/>
-          <w:i/>
-          <w:iCs/>
-          <w:lang w:val="en-US"/>
-        </w:rPr>
-        <w:t xml:space="preserve"> 3:15pm – Coffee</w:t>
-      </w:r>
-    </w:p>
-    <w:p>
-      <w:pPr>
-        <w:pStyle w:val="Normal"/>
-        <w:numPr>
-          <w:ilvl w:val="0"/>
-          <w:numId w:val="1"/>
-        </w:numPr>
-        <w:rPr>
-          <w:rFonts w:ascii="Calibri" w:hAnsi="Calibri" w:asciiTheme="majorHAnsi" w:hAnsiTheme="majorHAnsi"/>
-        </w:rPr>
-      </w:pPr>
-      <w:r>
-        <w:rPr>
-          <w:rFonts w:ascii="Calibri" w:hAnsi="Calibri" w:asciiTheme="majorHAnsi" w:hAnsiTheme="majorHAnsi"/>
-          <w:lang w:val="en-US"/>
-        </w:rPr>
-        <w:t xml:space="preserve">3:15pm - 4pm/4:30pm – Practical 2 </w:t>
-      </w:r>
-      <w:r>
-        <w:rPr>
-          <w:rFonts w:ascii="Calibri" w:hAnsi="Calibri" w:asciiTheme="majorHAnsi" w:hAnsiTheme="majorHAnsi"/>
-          <w:i/>
-          <w:lang w:val="en-US"/>
-        </w:rPr>
-        <w:t>Bring your own data</w:t>
+          <w:color w:val="00000A"/>
+          <w:sz w:val="24"/>
+          <w:szCs w:val="24"/>
+          <w:highlight w:val="white"/>
+          <w:lang w:val="en-US" w:eastAsia="en-US" w:bidi="ar-SA"/>
+        </w:rPr>
+        <w:t>3:15pm – 4:00pm – Practical 3</w:t>
+      </w:r>
+      <w:r>
+        <w:rPr>
+          <w:rFonts w:eastAsia="ＭＳ 明朝" w:cs="" w:ascii="Calibri" w:hAnsi="Calibri"/>
+          <w:b w:val="false"/>
+          <w:bCs w:val="false"/>
+          <w:i w:val="false"/>
+          <w:iCs w:val="false"/>
+          <w:color w:val="00000A"/>
+          <w:sz w:val="24"/>
+          <w:szCs w:val="24"/>
+          <w:highlight w:val="white"/>
+          <w:lang w:val="en-US" w:eastAsia="en-US" w:bidi="ar-SA"/>
+        </w:rPr>
+        <w:t xml:space="preserve"> Using your own data</w:t>
       </w:r>
     </w:p>
     <w:p>
@@ -812,9 +828,7 @@
           <w:ilvl w:val="0"/>
           <w:numId w:val="2"/>
         </w:numPr>
-        <w:rPr>
-          <w:rFonts w:ascii="Calibri" w:hAnsi="Calibri" w:asciiTheme="majorHAnsi" w:hAnsiTheme="majorHAnsi"/>
-        </w:rPr>
+        <w:rPr/>
       </w:pPr>
       <w:r>
         <w:rPr>
@@ -838,28 +852,14 @@
         <w:rPr>
           <w:rFonts w:ascii="Calibri" w:hAnsi="Calibri" w:asciiTheme="majorHAnsi" w:hAnsiTheme="majorHAnsi"/>
         </w:rPr>
-        <w:t xml:space="preserve">If you have time, you can complete the optional exercises, but if you don’t have time you don’t need to. </w:t>
-      </w:r>
-    </w:p>
-    <w:p>
-      <w:pPr>
-        <w:pStyle w:val="Normal"/>
-        <w:rPr>
-          <w:rFonts w:ascii="Calibri" w:hAnsi="Calibri" w:asciiTheme="majorHAnsi" w:hAnsiTheme="majorHAnsi"/>
-        </w:rPr>
-      </w:pPr>
-      <w:r>
-        <w:rPr>
-          <w:rFonts w:asciiTheme="majorHAnsi" w:hAnsiTheme="majorHAnsi" w:ascii="Calibri" w:hAnsi="Calibri"/>
-        </w:rPr>
         <w:drawing>
-          <wp:anchor behindDoc="0" distT="0" distB="0" distL="0" distR="0" simplePos="0" locked="0" layoutInCell="1" allowOverlap="1" relativeHeight="3">
+          <wp:anchor behindDoc="0" distT="0" distB="0" distL="0" distR="0" simplePos="0" locked="0" layoutInCell="1" allowOverlap="1" relativeHeight="2">
             <wp:simplePos x="0" y="0"/>
             <wp:positionH relativeFrom="column">
-              <wp:posOffset>3872230</wp:posOffset>
+              <wp:posOffset>4033520</wp:posOffset>
             </wp:positionH>
             <wp:positionV relativeFrom="paragraph">
-              <wp:posOffset>73660</wp:posOffset>
+              <wp:posOffset>337820</wp:posOffset>
             </wp:positionV>
             <wp:extent cx="1809750" cy="820420"/>
             <wp:effectExtent l="0" t="0" r="0" b="0"/>
@@ -878,9 +878,7 @@
                     </pic:cNvPicPr>
                   </pic:nvPicPr>
                   <pic:blipFill>
-                    <a:blip r:embed="rId7">
-                      <a:grayscl/>
-                    </a:blip>
+                    <a:blip r:embed="rId7"/>
                     <a:stretch>
                       <a:fillRect/>
                     </a:stretch>
@@ -900,27 +898,37 @@
           </wp:anchor>
         </w:drawing>
       </w:r>
+      <w:r>
+        <w:rPr>
+          <w:rFonts w:ascii="Calibri" w:hAnsi="Calibri" w:asciiTheme="majorHAnsi" w:hAnsiTheme="majorHAnsi"/>
+        </w:rPr>
+        <w:t xml:space="preserve">If you have time, you can complete the optional exercises, but if you don’t have time you don’t need to. </w:t>
+      </w:r>
     </w:p>
     <w:p>
       <w:pPr>
         <w:pStyle w:val="Normal"/>
-        <w:rPr/>
-      </w:pPr>
-      <w:r>
-        <w:rPr/>
+        <w:rPr>
+          <w:rFonts w:ascii="Calibri" w:hAnsi="Calibri" w:asciiTheme="majorHAnsi" w:hAnsiTheme="majorHAnsi"/>
+        </w:rPr>
+      </w:pPr>
+      <w:r>
+        <w:rPr>
+          <w:rFonts w:asciiTheme="majorHAnsi" w:hAnsiTheme="majorHAnsi" w:ascii="Calibri" w:hAnsi="Calibri"/>
+        </w:rPr>
         <w:drawing>
-          <wp:anchor behindDoc="0" distT="0" distB="0" distL="114300" distR="114300" simplePos="0" locked="0" layoutInCell="1" allowOverlap="1" relativeHeight="2">
+          <wp:anchor behindDoc="0" distT="0" distB="0" distL="0" distR="0" simplePos="0" locked="0" layoutInCell="1" allowOverlap="1" relativeHeight="3">
             <wp:simplePos x="0" y="0"/>
             <wp:positionH relativeFrom="column">
-              <wp:posOffset>457200</wp:posOffset>
+              <wp:posOffset>1251585</wp:posOffset>
             </wp:positionH>
             <wp:positionV relativeFrom="paragraph">
-              <wp:posOffset>59690</wp:posOffset>
+              <wp:posOffset>635</wp:posOffset>
             </wp:positionV>
-            <wp:extent cx="2463800" cy="567690"/>
+            <wp:extent cx="1645920" cy="875665"/>
             <wp:effectExtent l="0" t="0" r="0" b="0"/>
-            <wp:wrapNone/>
-            <wp:docPr id="2" name="Picture 2" descr=""/>
+            <wp:wrapSquare wrapText="largest"/>
+            <wp:docPr id="2" name="Image2" descr=""/>
             <wp:cNvGraphicFramePr>
               <a:graphicFrameLocks xmlns:a="http://schemas.openxmlformats.org/drawingml/2006/main" noChangeAspect="1"/>
             </wp:cNvGraphicFramePr>
@@ -928,15 +936,13 @@
               <a:graphicData uri="http://schemas.openxmlformats.org/drawingml/2006/picture">
                 <pic:pic xmlns:pic="http://schemas.openxmlformats.org/drawingml/2006/picture">
                   <pic:nvPicPr>
-                    <pic:cNvPr id="2" name="Picture 2" descr=""/>
+                    <pic:cNvPr id="2" name="Image2" descr=""/>
                     <pic:cNvPicPr>
                       <a:picLocks noChangeAspect="1" noChangeArrowheads="1"/>
                     </pic:cNvPicPr>
                   </pic:nvPicPr>
                   <pic:blipFill>
-                    <a:blip r:embed="rId8">
-                      <a:grayscl/>
-                    </a:blip>
+                    <a:blip r:embed="rId8"/>
                     <a:stretch>
                       <a:fillRect/>
                     </a:stretch>
@@ -944,7 +950,7 @@
                   <pic:spPr bwMode="auto">
                     <a:xfrm>
                       <a:off x="0" y="0"/>
-                      <a:ext cx="2463800" cy="567690"/>
+                      <a:ext cx="1645920" cy="875665"/>
                     </a:xfrm>
                     <a:prstGeom prst="rect">
                       <a:avLst/>
@@ -955,6 +961,15 @@
             </a:graphic>
           </wp:anchor>
         </w:drawing>
+      </w:r>
+    </w:p>
+    <w:p>
+      <w:pPr>
+        <w:pStyle w:val="Normal"/>
+        <w:rPr/>
+      </w:pPr>
+      <w:r>
+        <w:rPr/>
       </w:r>
     </w:p>
     <w:sectPr>
@@ -989,7 +1004,7 @@
         <w:bottom w:w="72" w:type="dxa"/>
         <w:right w:w="115" w:type="dxa"/>
       </w:tblCellMar>
-      <w:tblLook w:val="0000" w:noVBand="0" w:noHBand="0" w:lastColumn="0" w:firstColumn="0" w:lastRow="0" w:firstRow="0"/>
+      <w:tblLook w:firstRow="0" w:noVBand="0" w:lastRow="0" w:firstColumn="0" w:lastColumn="0" w:noHBand="0" w:val="0000"/>
     </w:tblPr>
     <w:tblGrid>
       <w:gridCol w:w="10701"/>
@@ -1457,7 +1472,10 @@
       <w:lvlText w:val=""/>
       <w:lvlJc w:val="left"/>
       <w:pPr>
-        <w:ind w:left="0" w:hanging="0"/>
+        <w:tabs>
+          <w:tab w:val="num" w:pos="432"/>
+        </w:tabs>
+        <w:ind w:left="432" w:hanging="432"/>
       </w:pPr>
     </w:lvl>
     <w:lvl w:ilvl="1">
@@ -1467,7 +1485,10 @@
       <w:lvlText w:val=""/>
       <w:lvlJc w:val="left"/>
       <w:pPr>
-        <w:ind w:left="0" w:hanging="0"/>
+        <w:tabs>
+          <w:tab w:val="num" w:pos="576"/>
+        </w:tabs>
+        <w:ind w:left="576" w:hanging="576"/>
       </w:pPr>
     </w:lvl>
     <w:lvl w:ilvl="2">
@@ -1477,7 +1498,10 @@
       <w:lvlText w:val=""/>
       <w:lvlJc w:val="left"/>
       <w:pPr>
-        <w:ind w:left="0" w:hanging="0"/>
+        <w:tabs>
+          <w:tab w:val="num" w:pos="720"/>
+        </w:tabs>
+        <w:ind w:left="720" w:hanging="720"/>
       </w:pPr>
     </w:lvl>
     <w:lvl w:ilvl="3">
@@ -1487,7 +1511,10 @@
       <w:lvlText w:val=""/>
       <w:lvlJc w:val="left"/>
       <w:pPr>
-        <w:ind w:left="0" w:hanging="0"/>
+        <w:tabs>
+          <w:tab w:val="num" w:pos="864"/>
+        </w:tabs>
+        <w:ind w:left="864" w:hanging="864"/>
       </w:pPr>
     </w:lvl>
     <w:lvl w:ilvl="4">
@@ -1497,7 +1524,10 @@
       <w:lvlText w:val=""/>
       <w:lvlJc w:val="left"/>
       <w:pPr>
-        <w:ind w:left="0" w:hanging="0"/>
+        <w:tabs>
+          <w:tab w:val="num" w:pos="1008"/>
+        </w:tabs>
+        <w:ind w:left="1008" w:hanging="1008"/>
       </w:pPr>
     </w:lvl>
     <w:lvl w:ilvl="5">
@@ -1507,7 +1537,10 @@
       <w:lvlText w:val=""/>
       <w:lvlJc w:val="left"/>
       <w:pPr>
-        <w:ind w:left="0" w:hanging="0"/>
+        <w:tabs>
+          <w:tab w:val="num" w:pos="1152"/>
+        </w:tabs>
+        <w:ind w:left="1152" w:hanging="1152"/>
       </w:pPr>
     </w:lvl>
     <w:lvl w:ilvl="6">
@@ -1517,7 +1550,10 @@
       <w:lvlText w:val=""/>
       <w:lvlJc w:val="left"/>
       <w:pPr>
-        <w:ind w:left="0" w:hanging="0"/>
+        <w:tabs>
+          <w:tab w:val="num" w:pos="1296"/>
+        </w:tabs>
+        <w:ind w:left="1296" w:hanging="1296"/>
       </w:pPr>
     </w:lvl>
     <w:lvl w:ilvl="7">
@@ -1527,7 +1563,10 @@
       <w:lvlText w:val=""/>
       <w:lvlJc w:val="left"/>
       <w:pPr>
-        <w:ind w:left="0" w:hanging="0"/>
+        <w:tabs>
+          <w:tab w:val="num" w:pos="1440"/>
+        </w:tabs>
+        <w:ind w:left="1440" w:hanging="1440"/>
       </w:pPr>
     </w:lvl>
     <w:lvl w:ilvl="8">
@@ -1537,7 +1576,10 @@
       <w:lvlText w:val=""/>
       <w:lvlJc w:val="left"/>
       <w:pPr>
-        <w:ind w:left="0" w:hanging="0"/>
+        <w:tabs>
+          <w:tab w:val="num" w:pos="1584"/>
+        </w:tabs>
+        <w:ind w:left="1584" w:hanging="1584"/>
       </w:pPr>
     </w:lvl>
   </w:abstractNum>
@@ -2303,6 +2345,195 @@
       <w:rFonts w:cs="Wingdings"/>
     </w:rPr>
   </w:style>
+  <w:style w:type="character" w:styleId="ListLabel37">
+    <w:name w:val="ListLabel 37"/>
+    <w:qFormat/>
+    <w:rPr>
+      <w:rFonts w:ascii="Calibri" w:hAnsi="Calibri" w:cs="Arial"/>
+    </w:rPr>
+  </w:style>
+  <w:style w:type="character" w:styleId="ListLabel38">
+    <w:name w:val="ListLabel 38"/>
+    <w:qFormat/>
+    <w:rPr>
+      <w:rFonts w:cs="Arial"/>
+    </w:rPr>
+  </w:style>
+  <w:style w:type="character" w:styleId="ListLabel39">
+    <w:name w:val="ListLabel 39"/>
+    <w:qFormat/>
+    <w:rPr>
+      <w:rFonts w:cs="Arial"/>
+    </w:rPr>
+  </w:style>
+  <w:style w:type="character" w:styleId="ListLabel40">
+    <w:name w:val="ListLabel 40"/>
+    <w:qFormat/>
+    <w:rPr>
+      <w:rFonts w:cs="Arial"/>
+    </w:rPr>
+  </w:style>
+  <w:style w:type="character" w:styleId="ListLabel41">
+    <w:name w:val="ListLabel 41"/>
+    <w:qFormat/>
+    <w:rPr>
+      <w:rFonts w:cs="Arial"/>
+    </w:rPr>
+  </w:style>
+  <w:style w:type="character" w:styleId="ListLabel42">
+    <w:name w:val="ListLabel 42"/>
+    <w:qFormat/>
+    <w:rPr>
+      <w:rFonts w:cs="Arial"/>
+    </w:rPr>
+  </w:style>
+  <w:style w:type="character" w:styleId="ListLabel43">
+    <w:name w:val="ListLabel 43"/>
+    <w:qFormat/>
+    <w:rPr>
+      <w:rFonts w:cs="Arial"/>
+    </w:rPr>
+  </w:style>
+  <w:style w:type="character" w:styleId="ListLabel44">
+    <w:name w:val="ListLabel 44"/>
+    <w:qFormat/>
+    <w:rPr>
+      <w:rFonts w:cs="Arial"/>
+    </w:rPr>
+  </w:style>
+  <w:style w:type="character" w:styleId="ListLabel45">
+    <w:name w:val="ListLabel 45"/>
+    <w:qFormat/>
+    <w:rPr>
+      <w:rFonts w:cs="Arial"/>
+    </w:rPr>
+  </w:style>
+  <w:style w:type="character" w:styleId="ListLabel46">
+    <w:name w:val="ListLabel 46"/>
+    <w:qFormat/>
+    <w:rPr>
+      <w:rFonts w:ascii="Calibri" w:hAnsi="Calibri" w:cs="Symbol"/>
+    </w:rPr>
+  </w:style>
+  <w:style w:type="character" w:styleId="ListLabel47">
+    <w:name w:val="ListLabel 47"/>
+    <w:qFormat/>
+    <w:rPr>
+      <w:rFonts w:cs="Courier New"/>
+    </w:rPr>
+  </w:style>
+  <w:style w:type="character" w:styleId="ListLabel48">
+    <w:name w:val="ListLabel 48"/>
+    <w:qFormat/>
+    <w:rPr>
+      <w:rFonts w:cs="Wingdings"/>
+    </w:rPr>
+  </w:style>
+  <w:style w:type="character" w:styleId="ListLabel49">
+    <w:name w:val="ListLabel 49"/>
+    <w:qFormat/>
+    <w:rPr>
+      <w:rFonts w:cs="Symbol"/>
+    </w:rPr>
+  </w:style>
+  <w:style w:type="character" w:styleId="ListLabel50">
+    <w:name w:val="ListLabel 50"/>
+    <w:qFormat/>
+    <w:rPr>
+      <w:rFonts w:cs="Courier New"/>
+    </w:rPr>
+  </w:style>
+  <w:style w:type="character" w:styleId="ListLabel51">
+    <w:name w:val="ListLabel 51"/>
+    <w:qFormat/>
+    <w:rPr>
+      <w:rFonts w:cs="Wingdings"/>
+    </w:rPr>
+  </w:style>
+  <w:style w:type="character" w:styleId="ListLabel52">
+    <w:name w:val="ListLabel 52"/>
+    <w:qFormat/>
+    <w:rPr>
+      <w:rFonts w:cs="Symbol"/>
+    </w:rPr>
+  </w:style>
+  <w:style w:type="character" w:styleId="ListLabel53">
+    <w:name w:val="ListLabel 53"/>
+    <w:qFormat/>
+    <w:rPr>
+      <w:rFonts w:cs="Courier New"/>
+    </w:rPr>
+  </w:style>
+  <w:style w:type="character" w:styleId="ListLabel54">
+    <w:name w:val="ListLabel 54"/>
+    <w:qFormat/>
+    <w:rPr>
+      <w:rFonts w:cs="Wingdings"/>
+    </w:rPr>
+  </w:style>
+  <w:style w:type="character" w:styleId="ListLabel55">
+    <w:name w:val="ListLabel 55"/>
+    <w:qFormat/>
+    <w:rPr>
+      <w:rFonts w:ascii="Calibri" w:hAnsi="Calibri" w:cs="Symbol"/>
+    </w:rPr>
+  </w:style>
+  <w:style w:type="character" w:styleId="ListLabel56">
+    <w:name w:val="ListLabel 56"/>
+    <w:qFormat/>
+    <w:rPr>
+      <w:rFonts w:cs="Courier New"/>
+    </w:rPr>
+  </w:style>
+  <w:style w:type="character" w:styleId="ListLabel57">
+    <w:name w:val="ListLabel 57"/>
+    <w:qFormat/>
+    <w:rPr>
+      <w:rFonts w:cs="Wingdings"/>
+    </w:rPr>
+  </w:style>
+  <w:style w:type="character" w:styleId="ListLabel58">
+    <w:name w:val="ListLabel 58"/>
+    <w:qFormat/>
+    <w:rPr>
+      <w:rFonts w:cs="Symbol"/>
+    </w:rPr>
+  </w:style>
+  <w:style w:type="character" w:styleId="ListLabel59">
+    <w:name w:val="ListLabel 59"/>
+    <w:qFormat/>
+    <w:rPr>
+      <w:rFonts w:cs="Courier New"/>
+    </w:rPr>
+  </w:style>
+  <w:style w:type="character" w:styleId="ListLabel60">
+    <w:name w:val="ListLabel 60"/>
+    <w:qFormat/>
+    <w:rPr>
+      <w:rFonts w:cs="Wingdings"/>
+    </w:rPr>
+  </w:style>
+  <w:style w:type="character" w:styleId="ListLabel61">
+    <w:name w:val="ListLabel 61"/>
+    <w:qFormat/>
+    <w:rPr>
+      <w:rFonts w:cs="Symbol"/>
+    </w:rPr>
+  </w:style>
+  <w:style w:type="character" w:styleId="ListLabel62">
+    <w:name w:val="ListLabel 62"/>
+    <w:qFormat/>
+    <w:rPr>
+      <w:rFonts w:cs="Courier New"/>
+    </w:rPr>
+  </w:style>
+  <w:style w:type="character" w:styleId="ListLabel63">
+    <w:name w:val="ListLabel 63"/>
+    <w:qFormat/>
+    <w:rPr>
+      <w:rFonts w:cs="Wingdings"/>
+    </w:rPr>
+  </w:style>
   <w:style w:type="paragraph" w:styleId="Heading">
     <w:name w:val="Heading"/>
     <w:basedOn w:val="Normal"/>

</xml_diff>